<commit_message>
Work done on RAD and SDD
</commit_message>
<xml_diff>
--- a/Docs/Speedtype_RAD.docx
+++ b/Docs/Speedtype_RAD.docx
@@ -1806,7 +1806,125 @@
           <w:szCs w:val="20"/>
           <w:lang w:val="en-US"/>
         </w:rPr>
-        <w:t xml:space="preserve">This project aims to create an Android game. The basic idea is that the game displays a word on screen and the user is meant to type the word on his / her phone as fast as possible. The basic game mode is “Time Attack” where the user starts with a certain amount of time which counts down to 0 and for each word the player types correctly he / she is awarded with an extra few seconds. The game is over when the counter reaches 0. Further explanation will follow below. </w:t>
+        <w:t>This project aims to create an Android game. The basic idea is that the game displays a word on</w:t>
+      </w:r>
+      <w:r>
+        <w:rPr>
+          <w:rFonts w:cs="Courier New"/>
+          <w:sz w:val="20"/>
+          <w:szCs w:val="20"/>
+          <w:lang w:val="en-US"/>
+        </w:rPr>
+        <w:t xml:space="preserve"> the</w:t>
+      </w:r>
+      <w:r>
+        <w:rPr>
+          <w:rFonts w:cs="Courier New"/>
+          <w:sz w:val="20"/>
+          <w:szCs w:val="20"/>
+          <w:lang w:val="en-US"/>
+        </w:rPr>
+        <w:t xml:space="preserve"> screen and the user is </w:t>
+      </w:r>
+      <w:r>
+        <w:rPr>
+          <w:rFonts w:cs="Courier New"/>
+          <w:sz w:val="20"/>
+          <w:szCs w:val="20"/>
+          <w:lang w:val="en-US"/>
+        </w:rPr>
+        <w:t>meant to type the word on his/</w:t>
+      </w:r>
+      <w:r>
+        <w:rPr>
+          <w:rFonts w:cs="Courier New"/>
+          <w:sz w:val="20"/>
+          <w:szCs w:val="20"/>
+          <w:lang w:val="en-US"/>
+        </w:rPr>
+        <w:t xml:space="preserve">her phone as fast as possible. The basic game mode is </w:t>
+      </w:r>
+      <w:r>
+        <w:rPr>
+          <w:rFonts w:cs="Courier New"/>
+          <w:i/>
+          <w:sz w:val="20"/>
+          <w:szCs w:val="20"/>
+          <w:lang w:val="en-US"/>
+        </w:rPr>
+        <w:t>Time Attack</w:t>
+      </w:r>
+      <w:r>
+        <w:rPr>
+          <w:rFonts w:cs="Courier New"/>
+          <w:sz w:val="20"/>
+          <w:szCs w:val="20"/>
+          <w:lang w:val="en-US"/>
+        </w:rPr>
+        <w:t xml:space="preserve"> where the user starts with a certain amount of time which counts down to 0 and for each word </w:t>
+      </w:r>
+      <w:r>
+        <w:rPr>
+          <w:rFonts w:cs="Courier New"/>
+          <w:sz w:val="20"/>
+          <w:szCs w:val="20"/>
+          <w:lang w:val="en-US"/>
+        </w:rPr>
+        <w:t>the player types correctly he/</w:t>
+      </w:r>
+      <w:r>
+        <w:rPr>
+          <w:rFonts w:cs="Courier New"/>
+          <w:sz w:val="20"/>
+          <w:szCs w:val="20"/>
+          <w:lang w:val="en-US"/>
+        </w:rPr>
+        <w:t xml:space="preserve">she is awarded </w:t>
+      </w:r>
+      <w:r>
+        <w:rPr>
+          <w:rFonts w:cs="Courier New"/>
+          <w:sz w:val="20"/>
+          <w:szCs w:val="20"/>
+          <w:lang w:val="en-US"/>
+        </w:rPr>
+        <w:t>a few</w:t>
+      </w:r>
+      <w:r>
+        <w:rPr>
+          <w:rFonts w:cs="Courier New"/>
+          <w:sz w:val="20"/>
+          <w:szCs w:val="20"/>
+          <w:lang w:val="en-US"/>
+        </w:rPr>
+        <w:t xml:space="preserve"> </w:t>
+      </w:r>
+      <w:r>
+        <w:rPr>
+          <w:rFonts w:cs="Courier New"/>
+          <w:sz w:val="20"/>
+          <w:szCs w:val="20"/>
+          <w:lang w:val="en-US"/>
+        </w:rPr>
+        <w:t>e</w:t>
+      </w:r>
+      <w:r>
+        <w:rPr>
+          <w:rFonts w:cs="Courier New"/>
+          <w:sz w:val="20"/>
+          <w:szCs w:val="20"/>
+          <w:lang w:val="en-US"/>
+        </w:rPr>
+        <w:t>xtra seconds. The game is o</w:t>
+      </w:r>
+      <w:r>
+        <w:rPr>
+          <w:rFonts w:cs="Courier New"/>
+          <w:sz w:val="20"/>
+          <w:szCs w:val="20"/>
+          <w:lang w:val="en-US"/>
+        </w:rPr>
+        <w:t>ver when the counter reaches 0.</w:t>
       </w:r>
     </w:p>
     <w:p>
@@ -1846,17 +1964,63 @@
           <w:szCs w:val="20"/>
           <w:lang w:val="en-US"/>
         </w:rPr>
-        <w:t>This game will be an Android, which easily is emulated on a PC, standalone single player application. It will feature a graphical user interface based on HTC Sensation phone but the goal is to make it scalable t</w:t>
-      </w:r>
-      <w:r>
-        <w:rPr>
-          <w:rFonts w:cs="Courier New"/>
-          <w:sz w:val="20"/>
-          <w:szCs w:val="20"/>
-          <w:lang w:val="en-US"/>
-        </w:rPr>
-        <w:t>o all the Android phones and finally get it released on Android Market.</w:t>
-      </w:r>
+        <w:t xml:space="preserve">This game will be an Android, which easily is emulated on a PC, standalone single player application. It will feature a graphical user interface based on HTC Sensation phone but </w:t>
+      </w:r>
+      <w:r>
+        <w:rPr>
+          <w:rFonts w:cs="Courier New"/>
+          <w:sz w:val="20"/>
+          <w:szCs w:val="20"/>
+          <w:lang w:val="en-US"/>
+        </w:rPr>
+        <w:t xml:space="preserve">is </w:t>
+      </w:r>
+      <w:r>
+        <w:rPr>
+          <w:rFonts w:cs="Courier New"/>
+          <w:sz w:val="20"/>
+          <w:szCs w:val="20"/>
+          <w:lang w:val="en-US"/>
+        </w:rPr>
+        <w:t>scalable t</w:t>
+      </w:r>
+      <w:r>
+        <w:rPr>
+          <w:rFonts w:cs="Courier New"/>
+          <w:sz w:val="20"/>
+          <w:szCs w:val="20"/>
+          <w:lang w:val="en-US"/>
+        </w:rPr>
+        <w:t xml:space="preserve">o all Android phones </w:t>
+      </w:r>
+      <w:r>
+        <w:rPr>
+          <w:rFonts w:cs="Courier New"/>
+          <w:sz w:val="20"/>
+          <w:szCs w:val="20"/>
+          <w:lang w:val="en-US"/>
+        </w:rPr>
+        <w:t xml:space="preserve">with software of Android 2.2 or newer. The application will </w:t>
+      </w:r>
+      <w:r>
+        <w:rPr>
+          <w:rFonts w:cs="Courier New"/>
+          <w:sz w:val="20"/>
+          <w:szCs w:val="20"/>
+          <w:lang w:val="en-US"/>
+        </w:rPr>
+        <w:t>finally get released on Android Market.</w:t>
+      </w:r>
+    </w:p>
+    <w:p>
+      <w:pPr>
+        <w:rPr>
+          <w:rFonts w:cs="Courier New"/>
+          <w:sz w:val="20"/>
+          <w:szCs w:val="20"/>
+          <w:lang w:val="en-US"/>
+        </w:rPr>
+      </w:pPr>
       <w:r>
         <w:rPr>
           <w:rFonts w:cs="Courier New"/>
@@ -1923,16 +2087,52 @@
           <w:szCs w:val="20"/>
           <w:lang w:val="en-US"/>
         </w:rPr>
-        <w:t xml:space="preserve">made for a single user only there’s no need for us to have computer-player. </w:t>
-      </w:r>
-      <w:r>
-        <w:rPr>
-          <w:rFonts w:cs="Courier New"/>
-          <w:sz w:val="20"/>
-          <w:szCs w:val="20"/>
-          <w:lang w:val="en-US"/>
-        </w:rPr>
-        <w:t xml:space="preserve">The application will allow the player to pause. See </w:t>
+        <w:t xml:space="preserve">made for a single user only there’s no need for </w:t>
+      </w:r>
+      <w:r>
+        <w:rPr>
+          <w:rFonts w:cs="Courier New"/>
+          <w:sz w:val="20"/>
+          <w:szCs w:val="20"/>
+          <w:lang w:val="en-US"/>
+        </w:rPr>
+        <w:t>a computer-</w:t>
+      </w:r>
+      <w:r>
+        <w:rPr>
+          <w:rFonts w:cs="Courier New"/>
+          <w:sz w:val="20"/>
+          <w:szCs w:val="20"/>
+          <w:lang w:val="en-US"/>
+        </w:rPr>
+        <w:t xml:space="preserve">player. </w:t>
+      </w:r>
+      <w:r>
+        <w:rPr>
+          <w:rFonts w:cs="Courier New"/>
+          <w:sz w:val="20"/>
+          <w:szCs w:val="20"/>
+          <w:lang w:val="en-US"/>
+        </w:rPr>
+        <w:t xml:space="preserve">The application will </w:t>
+      </w:r>
+      <w:r>
+        <w:rPr>
+          <w:rFonts w:cs="Courier New"/>
+          <w:sz w:val="20"/>
+          <w:szCs w:val="20"/>
+          <w:lang w:val="en-US"/>
+        </w:rPr>
+        <w:t>allow the player to pause</w:t>
+      </w:r>
+      <w:r>
+        <w:rPr>
+          <w:rFonts w:cs="Courier New"/>
+          <w:sz w:val="20"/>
+          <w:szCs w:val="20"/>
+          <w:lang w:val="en-US"/>
+        </w:rPr>
+        <w:t xml:space="preserve"> a </w:t>
       </w:r>
       <w:proofErr w:type="gramStart"/>
       <w:r>
@@ -1942,7 +2142,7 @@
           <w:szCs w:val="20"/>
           <w:lang w:val="en-US"/>
         </w:rPr>
-        <w:t>Possible</w:t>
+        <w:t>game,</w:t>
       </w:r>
       <w:proofErr w:type="gramEnd"/>
       <w:r>
@@ -1952,7 +2152,52 @@
           <w:szCs w:val="20"/>
           <w:lang w:val="en-US"/>
         </w:rPr>
-        <w:t xml:space="preserve"> future directions.</w:t>
+        <w:t xml:space="preserve"> the </w:t>
+      </w:r>
+      <w:r>
+        <w:rPr>
+          <w:rFonts w:cs="Courier New"/>
+          <w:sz w:val="20"/>
+          <w:szCs w:val="20"/>
+          <w:lang w:val="en-US"/>
+        </w:rPr>
+        <w:t>software</w:t>
+      </w:r>
+      <w:r>
+        <w:rPr>
+          <w:rFonts w:cs="Courier New"/>
+          <w:sz w:val="20"/>
+          <w:szCs w:val="20"/>
+          <w:lang w:val="en-US"/>
+        </w:rPr>
+        <w:t xml:space="preserve"> will </w:t>
+      </w:r>
+      <w:r>
+        <w:rPr>
+          <w:rFonts w:cs="Courier New"/>
+          <w:sz w:val="20"/>
+          <w:szCs w:val="20"/>
+          <w:lang w:val="en-US"/>
+        </w:rPr>
+        <w:t>also</w:t>
+      </w:r>
+      <w:r>
+        <w:rPr>
+          <w:rFonts w:cs="Courier New"/>
+          <w:sz w:val="20"/>
+          <w:szCs w:val="20"/>
+          <w:lang w:val="en-US"/>
+        </w:rPr>
+        <w:t xml:space="preserve"> be able to do so if an incoming call is being made</w:t>
+      </w:r>
+      <w:r>
+        <w:rPr>
+          <w:rFonts w:cs="Courier New"/>
+          <w:sz w:val="20"/>
+          <w:szCs w:val="20"/>
+          <w:lang w:val="en-US"/>
+        </w:rPr>
+        <w:t>.</w:t>
       </w:r>
     </w:p>
     <w:p>
@@ -2001,64 +2246,202 @@
           <w:szCs w:val="20"/>
           <w:lang w:val="en-US"/>
         </w:rPr>
+        <w:t xml:space="preserve"> It shoul</w:t>
+      </w:r>
+      <w:r>
+        <w:rPr>
+          <w:rFonts w:cs="Courier New"/>
+          <w:sz w:val="20"/>
+          <w:szCs w:val="20"/>
+          <w:lang w:val="en-US"/>
+        </w:rPr>
+        <w:t>d be possible to play a game of Time attack mode</w:t>
+      </w:r>
+      <w:r>
+        <w:rPr>
+          <w:rFonts w:cs="Courier New"/>
+          <w:sz w:val="20"/>
+          <w:szCs w:val="20"/>
+          <w:lang w:val="en-US"/>
+        </w:rPr>
+        <w:t xml:space="preserve"> with our own set of rules on HTC Sensation specifically. </w:t>
+      </w:r>
+    </w:p>
+    <w:p>
+      <w:pPr>
+        <w:rPr>
+          <w:rFonts w:cs="Courier New"/>
+          <w:sz w:val="20"/>
+          <w:szCs w:val="20"/>
+          <w:lang w:val="en-US"/>
+        </w:rPr>
+      </w:pPr>
+      <w:r>
+        <w:rPr>
+          <w:rFonts w:cs="Courier New"/>
+          <w:sz w:val="20"/>
+          <w:szCs w:val="20"/>
+          <w:lang w:val="en-US"/>
+        </w:rPr>
+        <w:t>2</w:t>
+      </w:r>
+      <w:r>
+        <w:rPr>
+          <w:rFonts w:cs="Courier New"/>
+          <w:sz w:val="20"/>
+          <w:szCs w:val="20"/>
+          <w:lang w:val="en-US"/>
+        </w:rPr>
+        <w:t>.</w:t>
+      </w:r>
+      <w:r>
+        <w:rPr>
+          <w:rFonts w:cs="Courier New"/>
+          <w:sz w:val="20"/>
+          <w:szCs w:val="20"/>
+          <w:lang w:val="en-US"/>
+        </w:rPr>
+        <w:t xml:space="preserve"> It should be possible to play a game of Balance mode with our own set of rules on HTC Sensation specifically. </w:t>
+      </w:r>
+    </w:p>
+    <w:p>
+      <w:pPr>
+        <w:rPr>
+          <w:rFonts w:cs="Courier New"/>
+          <w:sz w:val="20"/>
+          <w:szCs w:val="20"/>
+          <w:lang w:val="en-US"/>
+        </w:rPr>
+      </w:pPr>
+      <w:r>
+        <w:rPr>
+          <w:rFonts w:cs="Courier New"/>
+          <w:sz w:val="20"/>
+          <w:szCs w:val="20"/>
+          <w:lang w:val="en-US"/>
+        </w:rPr>
+        <w:t>3</w:t>
+      </w:r>
+      <w:r>
+        <w:rPr>
+          <w:rFonts w:cs="Courier New"/>
+          <w:sz w:val="20"/>
+          <w:szCs w:val="20"/>
+          <w:lang w:val="en-US"/>
+        </w:rPr>
+        <w:t>.</w:t>
+      </w:r>
+      <w:r>
+        <w:rPr>
+          <w:rFonts w:cs="Courier New"/>
+          <w:sz w:val="20"/>
+          <w:szCs w:val="20"/>
+          <w:lang w:val="en-US"/>
+        </w:rPr>
         <w:t xml:space="preserve"> It should be possible to play a game of </w:t>
       </w:r>
-      <w:proofErr w:type="spellStart"/>
-      <w:r>
-        <w:rPr>
-          <w:rFonts w:cs="Courier New"/>
-          <w:sz w:val="20"/>
-          <w:szCs w:val="20"/>
-          <w:lang w:val="en-US"/>
-        </w:rPr>
-        <w:t>Speedt</w:t>
-      </w:r>
-      <w:r>
-        <w:rPr>
-          <w:rFonts w:cs="Courier New"/>
-          <w:sz w:val="20"/>
-          <w:szCs w:val="20"/>
-          <w:lang w:val="en-US"/>
-        </w:rPr>
-        <w:t>ype</w:t>
-      </w:r>
-      <w:proofErr w:type="spellEnd"/>
-      <w:r>
-        <w:rPr>
-          <w:rFonts w:cs="Courier New"/>
-          <w:sz w:val="20"/>
-          <w:szCs w:val="20"/>
-          <w:lang w:val="en-US"/>
-        </w:rPr>
-        <w:t xml:space="preserve"> with our own set of rules on HTC Sensation specifically. </w:t>
-      </w:r>
-    </w:p>
-    <w:p>
-      <w:pPr>
-        <w:rPr>
-          <w:rFonts w:cs="Courier New"/>
-          <w:sz w:val="20"/>
-          <w:szCs w:val="20"/>
-          <w:lang w:val="en-US"/>
-        </w:rPr>
-      </w:pPr>
-      <w:r>
-        <w:rPr>
-          <w:rFonts w:cs="Courier New"/>
-          <w:sz w:val="20"/>
-          <w:szCs w:val="20"/>
-          <w:lang w:val="en-US"/>
-        </w:rPr>
-        <w:t>2. The gam</w:t>
-      </w:r>
-      <w:r>
-        <w:rPr>
-          <w:rFonts w:cs="Courier New"/>
-          <w:sz w:val="20"/>
-          <w:szCs w:val="20"/>
-          <w:lang w:val="en-US"/>
-        </w:rPr>
-        <w:t>e will originally be featured in English, but will feature a design that’s easy to extend into other languages as well.</w:t>
+      <w:proofErr w:type="gramStart"/>
+      <w:r>
+        <w:rPr>
+          <w:rFonts w:cs="Courier New"/>
+          <w:sz w:val="20"/>
+          <w:szCs w:val="20"/>
+          <w:lang w:val="en-US"/>
+        </w:rPr>
+        <w:t>Falling</w:t>
+      </w:r>
+      <w:proofErr w:type="gramEnd"/>
+      <w:r>
+        <w:rPr>
+          <w:rFonts w:cs="Courier New"/>
+          <w:sz w:val="20"/>
+          <w:szCs w:val="20"/>
+          <w:lang w:val="en-US"/>
+        </w:rPr>
+        <w:t xml:space="preserve"> words mode with our own set of rules on HTC Sensation specifically. </w:t>
+      </w:r>
+    </w:p>
+    <w:p>
+      <w:pPr>
+        <w:rPr>
+          <w:rFonts w:cs="Courier New"/>
+          <w:sz w:val="20"/>
+          <w:szCs w:val="20"/>
+          <w:lang w:val="en-US"/>
+        </w:rPr>
+      </w:pPr>
+      <w:r>
+        <w:rPr>
+          <w:rFonts w:cs="Courier New"/>
+          <w:sz w:val="20"/>
+          <w:szCs w:val="20"/>
+          <w:lang w:val="en-US"/>
+        </w:rPr>
+        <w:t>4</w:t>
+      </w:r>
+      <w:r>
+        <w:rPr>
+          <w:rFonts w:cs="Courier New"/>
+          <w:sz w:val="20"/>
+          <w:szCs w:val="20"/>
+          <w:lang w:val="en-US"/>
+        </w:rPr>
+        <w:t>.</w:t>
+      </w:r>
+      <w:r>
+        <w:rPr>
+          <w:rFonts w:cs="Courier New"/>
+          <w:sz w:val="20"/>
+          <w:szCs w:val="20"/>
+          <w:lang w:val="en-US"/>
+        </w:rPr>
+        <w:t xml:space="preserve"> It should be possible to play a game of Scrabble mode with our own set of rules on HTC Sensation specifically. </w:t>
+      </w:r>
+    </w:p>
+    <w:p>
+      <w:pPr>
+        <w:rPr>
+          <w:rFonts w:cs="Courier New"/>
+          <w:sz w:val="20"/>
+          <w:szCs w:val="20"/>
+          <w:lang w:val="en-US"/>
+        </w:rPr>
+      </w:pPr>
+      <w:r>
+        <w:rPr>
+          <w:rFonts w:cs="Courier New"/>
+          <w:sz w:val="20"/>
+          <w:szCs w:val="20"/>
+          <w:lang w:val="en-US"/>
+        </w:rPr>
+        <w:t>5. All game modes should be possible to play in English, and</w:t>
+      </w:r>
+      <w:r>
+        <w:rPr>
+          <w:rFonts w:cs="Courier New"/>
+          <w:sz w:val="20"/>
+          <w:szCs w:val="20"/>
+          <w:lang w:val="en-US"/>
+        </w:rPr>
+        <w:t xml:space="preserve"> </w:t>
+      </w:r>
+      <w:r>
+        <w:rPr>
+          <w:rFonts w:cs="Courier New"/>
+          <w:sz w:val="20"/>
+          <w:szCs w:val="20"/>
+          <w:lang w:val="en-US"/>
+        </w:rPr>
+        <w:t>should feature a design that is</w:t>
+      </w:r>
+      <w:r>
+        <w:rPr>
+          <w:rFonts w:cs="Courier New"/>
+          <w:sz w:val="20"/>
+          <w:szCs w:val="20"/>
+          <w:lang w:val="en-US"/>
+        </w:rPr>
+        <w:t xml:space="preserve"> easy to extend into other languages as well.</w:t>
       </w:r>
     </w:p>
     <w:p>
@@ -2203,6 +2586,7 @@
           <w:szCs w:val="20"/>
           <w:lang w:val="en-US"/>
         </w:rPr>
+        <w:lastRenderedPageBreak/>
         <w:t>Java, platform independent programming language.</w:t>
       </w:r>
     </w:p>
@@ -2331,7 +2715,16 @@
           <w:szCs w:val="20"/>
           <w:lang w:val="en-US"/>
         </w:rPr>
-        <w:t>Round, one complete game ending in a winner or possible canceled.</w:t>
+        <w:t xml:space="preserve">Round, one </w:t>
+      </w:r>
+      <w:r>
+        <w:rPr>
+          <w:rFonts w:cs="Courier New"/>
+          <w:sz w:val="20"/>
+          <w:szCs w:val="20"/>
+          <w:lang w:val="en-US"/>
+        </w:rPr>
+        <w:t>game ending with game over or possibly canceled.</w:t>
       </w:r>
     </w:p>
     <w:p>
@@ -2355,18 +2748,94 @@
           <w:szCs w:val="20"/>
           <w:lang w:val="en-US"/>
         </w:rPr>
-        <w:t>Score, the amount of score for the player during one round.</w:t>
-      </w:r>
-    </w:p>
-    <w:p>
-      <w:pPr>
-        <w:rPr>
-          <w:rFonts w:cs="Courier New"/>
-          <w:sz w:val="20"/>
-          <w:szCs w:val="20"/>
-          <w:lang w:val="en-US"/>
-        </w:rPr>
-      </w:pPr>
+        <w:t>Score, the score for the player during one round.</w:t>
+      </w:r>
+    </w:p>
+    <w:p>
+      <w:pPr>
+        <w:pStyle w:val="Liststycke"/>
+        <w:numPr>
+          <w:ilvl w:val="0"/>
+          <w:numId w:val="1"/>
+        </w:numPr>
+        <w:rPr>
+          <w:rFonts w:cs="Courier New"/>
+          <w:sz w:val="20"/>
+          <w:szCs w:val="20"/>
+          <w:lang w:val="en-US"/>
+        </w:rPr>
+      </w:pPr>
+      <w:r>
+        <w:rPr>
+          <w:rFonts w:cs="Courier New"/>
+          <w:sz w:val="20"/>
+          <w:szCs w:val="20"/>
+          <w:lang w:val="en-US"/>
+        </w:rPr>
+        <w:t xml:space="preserve">Activity, a class that </w:t>
+      </w:r>
+      <w:r>
+        <w:rPr>
+          <w:rFonts w:cs="Courier New"/>
+          <w:sz w:val="20"/>
+          <w:szCs w:val="20"/>
+          <w:lang w:val="en-US"/>
+        </w:rPr>
+        <w:t xml:space="preserve">holds the GUI, comparable to a </w:t>
+      </w:r>
+      <w:proofErr w:type="spellStart"/>
+      <w:r>
+        <w:rPr>
+          <w:rFonts w:cs="Courier New"/>
+          <w:sz w:val="20"/>
+          <w:szCs w:val="20"/>
+          <w:lang w:val="en-US"/>
+        </w:rPr>
+        <w:t>JFrame</w:t>
+      </w:r>
+      <w:proofErr w:type="spellEnd"/>
+      <w:r>
+        <w:rPr>
+          <w:rFonts w:cs="Courier New"/>
+          <w:sz w:val="20"/>
+          <w:szCs w:val="20"/>
+          <w:lang w:val="en-US"/>
+        </w:rPr>
+        <w:t xml:space="preserve"> in Swing</w:t>
+      </w:r>
+      <w:r>
+        <w:rPr>
+          <w:rFonts w:cs="Courier New"/>
+          <w:sz w:val="20"/>
+          <w:szCs w:val="20"/>
+          <w:lang w:val="en-US"/>
+        </w:rPr>
+        <w:t xml:space="preserve">. </w:t>
+      </w:r>
+    </w:p>
+    <w:p>
+      <w:pPr>
+        <w:pStyle w:val="Liststycke"/>
+        <w:numPr>
+          <w:ilvl w:val="0"/>
+          <w:numId w:val="1"/>
+        </w:numPr>
+        <w:rPr>
+          <w:rFonts w:cs="Courier New"/>
+          <w:sz w:val="20"/>
+          <w:szCs w:val="20"/>
+          <w:lang w:val="en-US"/>
+        </w:rPr>
+      </w:pPr>
+      <w:r>
+        <w:rPr>
+          <w:rFonts w:cs="Courier New"/>
+          <w:sz w:val="20"/>
+          <w:szCs w:val="20"/>
+          <w:lang w:val="en-US"/>
+        </w:rPr>
+        <w:t>Service, an application component representing an application’s desire to perform a long-running operation in the background, without interaction with the user. I.e. background music.</w:t>
+      </w:r>
     </w:p>
     <w:p>
       <w:pPr>
@@ -2386,7 +2855,6 @@
           <w:szCs w:val="20"/>
           <w:lang w:val="en-US"/>
         </w:rPr>
-        <w:lastRenderedPageBreak/>
         <w:t>2 Requirements</w:t>
       </w:r>
     </w:p>
@@ -2441,279 +2909,266 @@
     </w:p>
     <w:p>
       <w:pPr>
-        <w:rPr>
-          <w:rFonts w:cs="Courier New"/>
-          <w:sz w:val="20"/>
-          <w:szCs w:val="20"/>
-          <w:lang w:val="en-US"/>
-        </w:rPr>
-      </w:pPr>
-      <w:r>
-        <w:rPr>
-          <w:rFonts w:cs="Courier New"/>
-          <w:sz w:val="20"/>
-          <w:szCs w:val="20"/>
-          <w:lang w:val="en-US"/>
-        </w:rPr>
-        <w:t>1</w:t>
-      </w:r>
-      <w:r>
-        <w:rPr>
-          <w:rFonts w:cs="Courier New"/>
-          <w:sz w:val="20"/>
-          <w:szCs w:val="20"/>
-          <w:lang w:val="en-US"/>
-        </w:rPr>
-        <w:t>. Start a new game.</w:t>
-      </w:r>
-    </w:p>
-    <w:p>
-      <w:pPr>
-        <w:tabs>
-          <w:tab w:val="left" w:pos="709"/>
-        </w:tabs>
-        <w:ind w:firstLine="709"/>
-        <w:rPr>
-          <w:rFonts w:cs="Courier New"/>
-          <w:sz w:val="20"/>
-          <w:szCs w:val="20"/>
-          <w:lang w:val="en-US"/>
-        </w:rPr>
-      </w:pPr>
-      <w:r>
-        <w:rPr>
-          <w:rFonts w:cs="Courier New"/>
-          <w:sz w:val="20"/>
-          <w:szCs w:val="20"/>
-          <w:lang w:val="en-US"/>
-        </w:rPr>
-        <w:t xml:space="preserve">a) Select </w:t>
-      </w:r>
-      <w:r>
-        <w:rPr>
-          <w:rFonts w:cs="Courier New"/>
-          <w:sz w:val="20"/>
-          <w:szCs w:val="20"/>
-          <w:lang w:val="en-US"/>
-        </w:rPr>
-        <w:t>a game mode</w:t>
-      </w:r>
-      <w:r>
-        <w:rPr>
-          <w:rFonts w:cs="Courier New"/>
-          <w:sz w:val="20"/>
-          <w:szCs w:val="20"/>
-          <w:lang w:val="en-US"/>
-        </w:rPr>
-        <w:t>.</w:t>
-      </w:r>
-    </w:p>
-    <w:p>
-      <w:pPr>
-        <w:tabs>
-          <w:tab w:val="left" w:pos="709"/>
-        </w:tabs>
-        <w:rPr>
-          <w:rFonts w:cs="Courier New"/>
-          <w:sz w:val="20"/>
-          <w:szCs w:val="20"/>
-          <w:lang w:val="en-US"/>
-        </w:rPr>
-      </w:pPr>
-      <w:r>
-        <w:rPr>
-          <w:rFonts w:cs="Courier New"/>
-          <w:sz w:val="20"/>
-          <w:szCs w:val="20"/>
-          <w:lang w:val="en-US"/>
-        </w:rPr>
-        <w:t>2</w:t>
-      </w:r>
-      <w:r>
-        <w:rPr>
-          <w:rFonts w:cs="Courier New"/>
-          <w:sz w:val="20"/>
-          <w:szCs w:val="20"/>
-          <w:lang w:val="en-US"/>
-        </w:rPr>
-        <w:t xml:space="preserve">. </w:t>
-      </w:r>
-      <w:r>
-        <w:rPr>
-          <w:rFonts w:cs="Courier New"/>
-          <w:sz w:val="20"/>
-          <w:szCs w:val="20"/>
-          <w:lang w:val="en-US"/>
-        </w:rPr>
-        <w:t>Play a game, during the game the player will be able to</w:t>
-      </w:r>
-      <w:r>
-        <w:rPr>
-          <w:rFonts w:cs="Courier New"/>
-          <w:sz w:val="20"/>
-          <w:szCs w:val="20"/>
-          <w:lang w:val="en-US"/>
-        </w:rPr>
-        <w:br/>
-        <w:t xml:space="preserve"> </w:t>
-      </w:r>
-      <w:r>
-        <w:rPr>
-          <w:rFonts w:cs="Courier New"/>
-          <w:sz w:val="20"/>
-          <w:szCs w:val="20"/>
-          <w:lang w:val="en-US"/>
-        </w:rPr>
-        <w:tab/>
-        <w:t>a</w:t>
-      </w:r>
-      <w:r>
-        <w:rPr>
-          <w:rFonts w:cs="Courier New"/>
-          <w:sz w:val="20"/>
-          <w:szCs w:val="20"/>
-          <w:lang w:val="en-US"/>
-        </w:rPr>
-        <w:t>)</w:t>
-      </w:r>
-      <w:r>
-        <w:rPr>
-          <w:rFonts w:cs="Courier New"/>
-          <w:sz w:val="20"/>
-          <w:szCs w:val="20"/>
-          <w:lang w:val="en-US"/>
-        </w:rPr>
-        <w:t xml:space="preserve"> Make input to the game</w:t>
-      </w:r>
-      <w:r>
-        <w:rPr>
-          <w:rFonts w:cs="Courier New"/>
-          <w:sz w:val="20"/>
-          <w:szCs w:val="20"/>
-          <w:lang w:val="en-US"/>
-        </w:rPr>
-        <w:br/>
-        <w:t xml:space="preserve"> </w:t>
-      </w:r>
-      <w:r>
-        <w:rPr>
-          <w:rFonts w:cs="Courier New"/>
-          <w:sz w:val="20"/>
-          <w:szCs w:val="20"/>
-          <w:lang w:val="en-US"/>
-        </w:rPr>
-        <w:tab/>
-      </w:r>
-      <w:r>
-        <w:rPr>
-          <w:rFonts w:cs="Courier New"/>
-          <w:sz w:val="20"/>
-          <w:szCs w:val="20"/>
-          <w:lang w:val="en-US"/>
-        </w:rPr>
-        <w:t>b)</w:t>
-      </w:r>
-      <w:r>
-        <w:rPr>
-          <w:rFonts w:cs="Courier New"/>
-          <w:sz w:val="20"/>
-          <w:szCs w:val="20"/>
-          <w:lang w:val="en-US"/>
-        </w:rPr>
-        <w:t xml:space="preserve"> Pause</w:t>
-      </w:r>
-      <w:r>
-        <w:rPr>
-          <w:rFonts w:cs="Courier New"/>
-          <w:sz w:val="20"/>
-          <w:szCs w:val="20"/>
-          <w:lang w:val="en-US"/>
-        </w:rPr>
-        <w:br/>
-        <w:t xml:space="preserve"> </w:t>
-      </w:r>
-      <w:r>
-        <w:rPr>
-          <w:rFonts w:cs="Courier New"/>
-          <w:sz w:val="20"/>
-          <w:szCs w:val="20"/>
-          <w:lang w:val="en-US"/>
-        </w:rPr>
-        <w:tab/>
-        <w:t>c)</w:t>
-      </w:r>
-      <w:r>
-        <w:rPr>
-          <w:rFonts w:cs="Courier New"/>
-          <w:sz w:val="20"/>
-          <w:szCs w:val="20"/>
-          <w:lang w:val="en-US"/>
-        </w:rPr>
-        <w:t xml:space="preserve"> End the </w:t>
-      </w:r>
-      <w:r>
-        <w:rPr>
-          <w:rFonts w:cs="Courier New"/>
-          <w:sz w:val="20"/>
-          <w:szCs w:val="20"/>
-          <w:lang w:val="en-US"/>
-        </w:rPr>
-        <w:t>round</w:t>
-      </w:r>
-      <w:r>
-        <w:rPr>
-          <w:rFonts w:cs="Courier New"/>
-          <w:sz w:val="20"/>
-          <w:szCs w:val="20"/>
-          <w:lang w:val="en-US"/>
-        </w:rPr>
-        <w:t>.</w:t>
-      </w:r>
-    </w:p>
-    <w:p>
-      <w:pPr>
-        <w:rPr>
-          <w:rFonts w:cs="Courier New"/>
-          <w:sz w:val="20"/>
-          <w:szCs w:val="20"/>
-          <w:lang w:val="en-US"/>
-        </w:rPr>
-      </w:pPr>
-      <w:r>
-        <w:rPr>
-          <w:rFonts w:cs="Courier New"/>
-          <w:sz w:val="20"/>
-          <w:szCs w:val="20"/>
-          <w:lang w:val="en-US"/>
-        </w:rPr>
-        <w:t>3</w:t>
-      </w:r>
-      <w:r>
-        <w:rPr>
-          <w:rFonts w:cs="Courier New"/>
-          <w:sz w:val="20"/>
-          <w:szCs w:val="20"/>
-          <w:lang w:val="en-US"/>
-        </w:rPr>
-        <w:t xml:space="preserve">. Exit </w:t>
-      </w:r>
-      <w:r>
-        <w:rPr>
-          <w:rFonts w:cs="Courier New"/>
-          <w:sz w:val="20"/>
-          <w:szCs w:val="20"/>
-          <w:lang w:val="en-US"/>
-        </w:rPr>
-        <w:t xml:space="preserve">the application. Will end the </w:t>
-      </w:r>
-      <w:r>
-        <w:rPr>
-          <w:rFonts w:cs="Courier New"/>
-          <w:sz w:val="20"/>
-          <w:szCs w:val="20"/>
-          <w:lang w:val="en-US"/>
-        </w:rPr>
-        <w:t>round and game.</w:t>
+        <w:pStyle w:val="Liststycke"/>
+        <w:numPr>
+          <w:ilvl w:val="0"/>
+          <w:numId w:val="2"/>
+        </w:numPr>
+        <w:rPr>
+          <w:rFonts w:cs="Courier New"/>
+          <w:sz w:val="20"/>
+          <w:szCs w:val="20"/>
+          <w:lang w:val="en-US"/>
+        </w:rPr>
+      </w:pPr>
+      <w:r>
+        <w:rPr>
+          <w:rFonts w:cs="Courier New"/>
+          <w:sz w:val="20"/>
+          <w:szCs w:val="20"/>
+          <w:lang w:val="en-US"/>
+        </w:rPr>
+        <w:t>Start a new game.</w:t>
+      </w:r>
+    </w:p>
+    <w:p>
+      <w:pPr>
+        <w:pStyle w:val="Liststycke"/>
+        <w:numPr>
+          <w:ilvl w:val="0"/>
+          <w:numId w:val="3"/>
+        </w:numPr>
+        <w:rPr>
+          <w:rFonts w:cs="Courier New"/>
+          <w:sz w:val="20"/>
+          <w:szCs w:val="20"/>
+          <w:lang w:val="en-US"/>
+        </w:rPr>
+      </w:pPr>
+      <w:r>
+        <w:rPr>
+          <w:rFonts w:cs="Courier New"/>
+          <w:sz w:val="20"/>
+          <w:szCs w:val="20"/>
+          <w:lang w:val="en-US"/>
+        </w:rPr>
+        <w:t>Select a game mode (Time attack, balance, falling words or anagram).</w:t>
+      </w:r>
+    </w:p>
+    <w:p>
+      <w:pPr>
+        <w:pStyle w:val="Liststycke"/>
+        <w:numPr>
+          <w:ilvl w:val="0"/>
+          <w:numId w:val="2"/>
+        </w:numPr>
+        <w:rPr>
+          <w:rFonts w:cs="Courier New"/>
+          <w:sz w:val="20"/>
+          <w:szCs w:val="20"/>
+          <w:lang w:val="en-US"/>
+        </w:rPr>
+      </w:pPr>
+      <w:r>
+        <w:rPr>
+          <w:rFonts w:cs="Courier New"/>
+          <w:sz w:val="20"/>
+          <w:szCs w:val="20"/>
+          <w:lang w:val="en-US"/>
+        </w:rPr>
+        <w:t>Play the game by giving input to the application. This can be done by:</w:t>
+      </w:r>
+    </w:p>
+    <w:p>
+      <w:pPr>
+        <w:pStyle w:val="Liststycke"/>
+        <w:numPr>
+          <w:ilvl w:val="1"/>
+          <w:numId w:val="2"/>
+        </w:numPr>
+        <w:rPr>
+          <w:rFonts w:cs="Courier New"/>
+          <w:sz w:val="20"/>
+          <w:szCs w:val="20"/>
+          <w:lang w:val="en-US"/>
+        </w:rPr>
+      </w:pPr>
+      <w:r>
+        <w:rPr>
+          <w:rFonts w:cs="Courier New"/>
+          <w:sz w:val="20"/>
+          <w:szCs w:val="20"/>
+          <w:lang w:val="en-US"/>
+        </w:rPr>
+        <w:t>Typing letters on the keyboard.</w:t>
+      </w:r>
+    </w:p>
+    <w:p>
+      <w:pPr>
+        <w:pStyle w:val="Liststycke"/>
+        <w:numPr>
+          <w:ilvl w:val="1"/>
+          <w:numId w:val="2"/>
+        </w:numPr>
+        <w:rPr>
+          <w:rFonts w:cs="Courier New"/>
+          <w:sz w:val="20"/>
+          <w:szCs w:val="20"/>
+          <w:lang w:val="en-US"/>
+        </w:rPr>
+      </w:pPr>
+      <w:r>
+        <w:rPr>
+          <w:rFonts w:cs="Courier New"/>
+          <w:sz w:val="20"/>
+          <w:szCs w:val="20"/>
+          <w:lang w:val="en-US"/>
+        </w:rPr>
+        <w:t>Balancing the host unit by tilting it to the right/left (only in Balance mode).</w:t>
+      </w:r>
+    </w:p>
+    <w:p>
+      <w:pPr>
+        <w:pStyle w:val="Liststycke"/>
+        <w:numPr>
+          <w:ilvl w:val="0"/>
+          <w:numId w:val="2"/>
+        </w:numPr>
+        <w:rPr>
+          <w:rFonts w:cs="Courier New"/>
+          <w:sz w:val="20"/>
+          <w:szCs w:val="20"/>
+          <w:lang w:val="en-US"/>
+        </w:rPr>
+      </w:pPr>
+      <w:r>
+        <w:rPr>
+          <w:rFonts w:cs="Courier New"/>
+          <w:sz w:val="20"/>
+          <w:szCs w:val="20"/>
+          <w:lang w:val="en-US"/>
+        </w:rPr>
+        <w:t>After finished round, submit the score to a global high score list.</w:t>
+      </w:r>
+    </w:p>
+    <w:p>
+      <w:pPr>
+        <w:pStyle w:val="Liststycke"/>
+        <w:numPr>
+          <w:ilvl w:val="0"/>
+          <w:numId w:val="2"/>
+        </w:numPr>
+        <w:rPr>
+          <w:rFonts w:cs="Courier New"/>
+          <w:sz w:val="20"/>
+          <w:szCs w:val="20"/>
+          <w:lang w:val="en-US"/>
+        </w:rPr>
+      </w:pPr>
+      <w:r>
+        <w:rPr>
+          <w:rFonts w:cs="Courier New"/>
+          <w:sz w:val="20"/>
+          <w:szCs w:val="20"/>
+          <w:lang w:val="en-US"/>
+        </w:rPr>
+        <w:t>Change global application settings, such as volume and high score automatic submitting.</w:t>
+      </w:r>
+    </w:p>
+    <w:p>
+      <w:pPr>
+        <w:pStyle w:val="Liststycke"/>
+        <w:numPr>
+          <w:ilvl w:val="0"/>
+          <w:numId w:val="2"/>
+        </w:numPr>
+        <w:rPr>
+          <w:rFonts w:cs="Courier New"/>
+          <w:sz w:val="20"/>
+          <w:szCs w:val="20"/>
+          <w:lang w:val="en-US"/>
+        </w:rPr>
+      </w:pPr>
+      <w:r>
+        <w:rPr>
+          <w:rFonts w:cs="Courier New"/>
+          <w:sz w:val="20"/>
+          <w:szCs w:val="20"/>
+          <w:lang w:val="en-US"/>
+        </w:rPr>
+        <w:t>View global high score.</w:t>
+      </w:r>
+    </w:p>
+    <w:p>
+      <w:pPr>
+        <w:pStyle w:val="Liststycke"/>
+        <w:numPr>
+          <w:ilvl w:val="0"/>
+          <w:numId w:val="2"/>
+        </w:numPr>
+        <w:rPr>
+          <w:rFonts w:cs="Courier New"/>
+          <w:sz w:val="20"/>
+          <w:szCs w:val="20"/>
+          <w:lang w:val="en-US"/>
+        </w:rPr>
+      </w:pPr>
+      <w:r>
+        <w:rPr>
+          <w:rFonts w:cs="Courier New"/>
+          <w:sz w:val="20"/>
+          <w:szCs w:val="20"/>
+          <w:lang w:val="en-US"/>
+        </w:rPr>
+        <w:t xml:space="preserve">View and unlock local achievements. </w:t>
+      </w:r>
+    </w:p>
+    <w:p>
+      <w:pPr>
+        <w:pStyle w:val="Liststycke"/>
+        <w:numPr>
+          <w:ilvl w:val="1"/>
+          <w:numId w:val="2"/>
+        </w:numPr>
+        <w:rPr>
+          <w:rFonts w:cs="Courier New"/>
+          <w:sz w:val="20"/>
+          <w:szCs w:val="20"/>
+          <w:lang w:val="en-US"/>
+        </w:rPr>
+      </w:pPr>
+      <w:r>
+        <w:rPr>
+          <w:rFonts w:cs="Courier New"/>
+          <w:sz w:val="20"/>
+          <w:szCs w:val="20"/>
+          <w:lang w:val="en-US"/>
+        </w:rPr>
+        <w:t>Achievements are unlocked by reaching specific goals, such as “Write 30 words in a row, without mistyping a letter”.</w:t>
+      </w:r>
+    </w:p>
+    <w:p>
+      <w:pPr>
+        <w:pStyle w:val="Liststycke"/>
+        <w:numPr>
+          <w:ilvl w:val="0"/>
+          <w:numId w:val="2"/>
+        </w:numPr>
+        <w:rPr>
+          <w:rFonts w:cs="Courier New"/>
+          <w:sz w:val="20"/>
+          <w:szCs w:val="20"/>
+          <w:lang w:val="en-US"/>
+        </w:rPr>
+      </w:pPr>
+      <w:r>
+        <w:rPr>
+          <w:rFonts w:cs="Courier New"/>
+          <w:sz w:val="20"/>
+          <w:szCs w:val="20"/>
+          <w:lang w:val="en-US"/>
+        </w:rPr>
+        <w:t>Exit the application.</w:t>
       </w:r>
     </w:p>
     <w:p>
@@ -2760,151 +3215,62 @@
     </w:p>
     <w:p>
       <w:pPr>
-        <w:rPr>
-          <w:rFonts w:cs="Courier New"/>
-          <w:sz w:val="20"/>
-          <w:szCs w:val="20"/>
-          <w:lang w:val="en-US"/>
-        </w:rPr>
-      </w:pPr>
-      <w:r>
-        <w:rPr>
-          <w:rFonts w:cs="Courier New"/>
-          <w:sz w:val="20"/>
-          <w:szCs w:val="20"/>
-          <w:lang w:val="en-US"/>
-        </w:rPr>
-        <w:t>Usability is high priority. Normal users should be able to play the game within a very</w:t>
-      </w:r>
-      <w:r>
-        <w:rPr>
-          <w:rFonts w:cs="Courier New"/>
-          <w:sz w:val="20"/>
-          <w:szCs w:val="20"/>
-          <w:lang w:val="en-US"/>
-        </w:rPr>
-        <w:t xml:space="preserve"> </w:t>
-      </w:r>
-      <w:r>
-        <w:rPr>
-          <w:rFonts w:cs="Courier New"/>
-          <w:sz w:val="20"/>
-          <w:szCs w:val="20"/>
-          <w:lang w:val="en-US"/>
-        </w:rPr>
-        <w:t>short period.</w:t>
-      </w:r>
-      <w:r>
-        <w:rPr>
-          <w:rFonts w:cs="Courier New"/>
-          <w:sz w:val="20"/>
-          <w:szCs w:val="20"/>
-          <w:lang w:val="en-US"/>
-        </w:rPr>
-        <w:t xml:space="preserve"> The game should be very self explanatory and communicate the state of the game </w:t>
-      </w:r>
-      <w:r>
-        <w:rPr>
-          <w:rFonts w:cs="Courier New"/>
-          <w:sz w:val="20"/>
-          <w:szCs w:val="20"/>
-          <w:lang w:val="en-US"/>
-        </w:rPr>
-        <w:t>in a very clear fashion. Tests</w:t>
-      </w:r>
-      <w:r>
-        <w:rPr>
-          <w:rFonts w:cs="Courier New"/>
-          <w:sz w:val="20"/>
-          <w:szCs w:val="20"/>
-          <w:lang w:val="en-US"/>
-        </w:rPr>
-        <w:t xml:space="preserve"> with at least four diff</w:t>
-      </w:r>
-      <w:r>
-        <w:rPr>
-          <w:rFonts w:cs="Courier New"/>
-          <w:sz w:val="20"/>
-          <w:szCs w:val="20"/>
-          <w:lang w:val="en-US"/>
-        </w:rPr>
-        <w:t xml:space="preserve">erent </w:t>
-      </w:r>
-      <w:proofErr w:type="gramStart"/>
-      <w:r>
-        <w:rPr>
-          <w:rFonts w:cs="Courier New"/>
-          <w:sz w:val="20"/>
-          <w:szCs w:val="20"/>
-          <w:lang w:val="en-US"/>
-        </w:rPr>
-        <w:t>non-computer-professional</w:t>
-      </w:r>
-      <w:proofErr w:type="gramEnd"/>
-      <w:r>
-        <w:rPr>
-          <w:rFonts w:cs="Courier New"/>
-          <w:sz w:val="20"/>
-          <w:szCs w:val="20"/>
-          <w:lang w:val="en-US"/>
-        </w:rPr>
-        <w:t xml:space="preserve"> should be performed to verify the</w:t>
-      </w:r>
-      <w:r>
-        <w:rPr>
-          <w:rFonts w:cs="Courier New"/>
-          <w:sz w:val="20"/>
-          <w:szCs w:val="20"/>
-          <w:lang w:val="en-US"/>
-        </w:rPr>
-        <w:t xml:space="preserve"> </w:t>
-      </w:r>
-      <w:r>
-        <w:rPr>
-          <w:rFonts w:cs="Courier New"/>
-          <w:sz w:val="20"/>
-          <w:szCs w:val="20"/>
-          <w:lang w:val="en-US"/>
-        </w:rPr>
-        <w:t>usability. Test</w:t>
-      </w:r>
-      <w:r>
-        <w:rPr>
-          <w:rFonts w:cs="Courier New"/>
-          <w:sz w:val="20"/>
-          <w:szCs w:val="20"/>
-          <w:lang w:val="en-US"/>
-        </w:rPr>
-        <w:t xml:space="preserve"> results should be part of the fi</w:t>
-      </w:r>
-      <w:r>
-        <w:rPr>
-          <w:rFonts w:cs="Courier New"/>
-          <w:sz w:val="20"/>
-          <w:szCs w:val="20"/>
-          <w:lang w:val="en-US"/>
-        </w:rPr>
-        <w:t>nal documentation.</w:t>
-      </w:r>
-      <w:r>
-        <w:rPr>
-          <w:rFonts w:cs="Courier New"/>
-          <w:sz w:val="20"/>
-          <w:szCs w:val="20"/>
-          <w:lang w:val="en-US"/>
-        </w:rPr>
-        <w:br/>
-        <w:t>There should be a short</w:t>
-      </w:r>
-      <w:r>
-        <w:rPr>
-          <w:rFonts w:cs="Courier New"/>
-          <w:sz w:val="20"/>
-          <w:szCs w:val="20"/>
-          <w:lang w:val="en-US"/>
-        </w:rPr>
-        <w:t xml:space="preserve"> English user manual, how to play the game.</w:t>
-      </w:r>
+        <w:spacing w:after="0"/>
+        <w:rPr>
+          <w:rFonts w:cs="Courier New"/>
+          <w:sz w:val="20"/>
+          <w:szCs w:val="20"/>
+          <w:lang w:val="en-US"/>
+        </w:rPr>
+      </w:pPr>
+      <w:r>
+        <w:rPr>
+          <w:rFonts w:cs="Courier New"/>
+          <w:sz w:val="20"/>
+          <w:szCs w:val="20"/>
+          <w:lang w:val="en-US"/>
+        </w:rPr>
+        <w:t xml:space="preserve">Usability is highly prioritized. A user should be able to play at least a round of Time attack without having to read a manual or tutorial. For all game modes however, a brief instruction will be visible for the player just before starting the game. No further manual will be provided, since it will not be </w:t>
+      </w:r>
+      <w:r>
+        <w:rPr>
+          <w:rFonts w:cs="Courier New"/>
+          <w:sz w:val="20"/>
+          <w:szCs w:val="20"/>
+          <w:lang w:val="en-US"/>
+        </w:rPr>
+        <w:t>necessary. Test with at least two different non-programmers should be performed to verify usability. Test results will follow below.</w:t>
+      </w:r>
+    </w:p>
+    <w:p>
+      <w:pPr>
+        <w:spacing w:after="0"/>
+        <w:rPr>
+          <w:rFonts w:cs="Courier New"/>
+          <w:sz w:val="20"/>
+          <w:szCs w:val="20"/>
+          <w:lang w:val="en-US"/>
+        </w:rPr>
+      </w:pPr>
+      <w:r>
+        <w:rPr>
+          <w:rFonts w:cs="Courier New"/>
+          <w:sz w:val="20"/>
+          <w:szCs w:val="20"/>
+          <w:lang w:val="en-US"/>
+        </w:rPr>
+        <w:t>The game should support the addition of new languages, simply via reading words from a different source.</w:t>
+      </w:r>
+    </w:p>
+    <w:p>
+      <w:pPr>
+        <w:rPr>
+          <w:rFonts w:cs="Courier New"/>
+          <w:sz w:val="20"/>
+          <w:szCs w:val="20"/>
+          <w:lang w:val="en-US"/>
+        </w:rPr>
+      </w:pPr>
     </w:p>
     <w:p>
       <w:pPr>
@@ -2943,25 +3309,25 @@
           <w:szCs w:val="20"/>
           <w:lang w:val="en-US"/>
         </w:rPr>
-        <w:t>N</w:t>
-      </w:r>
-      <w:r>
-        <w:rPr>
-          <w:rFonts w:cs="Courier New"/>
-          <w:sz w:val="20"/>
-          <w:szCs w:val="20"/>
-          <w:lang w:val="en-US"/>
-        </w:rPr>
-        <w:t>/</w:t>
-      </w:r>
-      <w:r>
-        <w:rPr>
-          <w:rFonts w:cs="Courier New"/>
-          <w:sz w:val="20"/>
-          <w:szCs w:val="20"/>
-          <w:lang w:val="en-US"/>
-        </w:rPr>
-        <w:t>A</w:t>
+        <w:t>No sudden errors caused by the application should occur.</w:t>
+      </w:r>
+      <w:r>
+        <w:rPr>
+          <w:rFonts w:cs="Courier New"/>
+          <w:sz w:val="20"/>
+          <w:szCs w:val="20"/>
+          <w:lang w:val="en-US"/>
+        </w:rPr>
+        <w:t xml:space="preserve"> T</w:t>
+      </w:r>
+      <w:r>
+        <w:rPr>
+          <w:rFonts w:cs="Courier New"/>
+          <w:sz w:val="20"/>
+          <w:szCs w:val="20"/>
+          <w:lang w:val="en-US"/>
+        </w:rPr>
+        <w:t>esting will be performed to ensure this, both using an emulator and an actual phone.</w:t>
       </w:r>
     </w:p>
     <w:p>
@@ -3001,7 +3367,107 @@
           <w:szCs w:val="20"/>
           <w:lang w:val="en-US"/>
         </w:rPr>
-        <w:t xml:space="preserve">The game revolves around the performance, the performance needs to be very smooth with a very short response time, which shouldn’t exceed 0.2 seconds in the worst case. </w:t>
+        <w:lastRenderedPageBreak/>
+        <w:t xml:space="preserve">The game revolves around </w:t>
+      </w:r>
+      <w:r>
+        <w:rPr>
+          <w:rFonts w:cs="Courier New"/>
+          <w:sz w:val="20"/>
+          <w:szCs w:val="20"/>
+          <w:lang w:val="en-US"/>
+        </w:rPr>
+        <w:t>its</w:t>
+      </w:r>
+      <w:r>
+        <w:rPr>
+          <w:rFonts w:cs="Courier New"/>
+          <w:sz w:val="20"/>
+          <w:szCs w:val="20"/>
+          <w:lang w:val="en-US"/>
+        </w:rPr>
+        <w:t xml:space="preserve"> performance, </w:t>
+      </w:r>
+      <w:r>
+        <w:rPr>
+          <w:rFonts w:cs="Courier New"/>
+          <w:sz w:val="20"/>
+          <w:szCs w:val="20"/>
+          <w:lang w:val="en-US"/>
+        </w:rPr>
+        <w:t>which</w:t>
+      </w:r>
+      <w:r>
+        <w:rPr>
+          <w:rFonts w:cs="Courier New"/>
+          <w:sz w:val="20"/>
+          <w:szCs w:val="20"/>
+          <w:lang w:val="en-US"/>
+        </w:rPr>
+        <w:t xml:space="preserve"> needs to be very smooth </w:t>
+      </w:r>
+      <w:r>
+        <w:rPr>
+          <w:rFonts w:cs="Courier New"/>
+          <w:sz w:val="20"/>
+          <w:szCs w:val="20"/>
+          <w:lang w:val="en-US"/>
+        </w:rPr>
+        <w:t>and have</w:t>
+      </w:r>
+      <w:r>
+        <w:rPr>
+          <w:rFonts w:cs="Courier New"/>
+          <w:sz w:val="20"/>
+          <w:szCs w:val="20"/>
+          <w:lang w:val="en-US"/>
+        </w:rPr>
+        <w:t xml:space="preserve"> a very short response time, which s</w:t>
+      </w:r>
+      <w:r>
+        <w:rPr>
+          <w:rFonts w:cs="Courier New"/>
+          <w:sz w:val="20"/>
+          <w:szCs w:val="20"/>
+          <w:lang w:val="en-US"/>
+        </w:rPr>
+        <w:t>hould not</w:t>
+      </w:r>
+      <w:r>
+        <w:rPr>
+          <w:rFonts w:cs="Courier New"/>
+          <w:sz w:val="20"/>
+          <w:szCs w:val="20"/>
+          <w:lang w:val="en-US"/>
+        </w:rPr>
+        <w:t xml:space="preserve"> exceed 0.</w:t>
+      </w:r>
+      <w:r>
+        <w:rPr>
+          <w:rFonts w:cs="Courier New"/>
+          <w:sz w:val="20"/>
+          <w:szCs w:val="20"/>
+          <w:lang w:val="en-US"/>
+        </w:rPr>
+        <w:t>4</w:t>
+      </w:r>
+      <w:r>
+        <w:rPr>
+          <w:rFonts w:cs="Courier New"/>
+          <w:sz w:val="20"/>
+          <w:szCs w:val="20"/>
+          <w:lang w:val="en-US"/>
+        </w:rPr>
+        <w:t xml:space="preserve"> seconds in the worst case. </w:t>
+      </w:r>
+      <w:r>
+        <w:rPr>
+          <w:rFonts w:cs="Courier New"/>
+          <w:sz w:val="20"/>
+          <w:szCs w:val="20"/>
+          <w:lang w:val="en-US"/>
+        </w:rPr>
+        <w:t xml:space="preserve">Power saving actions will be taken during the life of the application, such as elimination of services when they are not in use. </w:t>
       </w:r>
     </w:p>
     <w:p>
@@ -3059,43 +3525,7 @@
           <w:szCs w:val="20"/>
           <w:lang w:val="en-US"/>
         </w:rPr>
-        <w:t>There should be automated test verifying all use cases. Code related to the GUI could</w:t>
-      </w:r>
-      <w:r>
-        <w:rPr>
-          <w:rFonts w:cs="Courier New"/>
-          <w:sz w:val="20"/>
-          <w:szCs w:val="20"/>
-          <w:lang w:val="en-US"/>
-        </w:rPr>
-        <w:t xml:space="preserve"> </w:t>
-      </w:r>
-      <w:r>
-        <w:rPr>
-          <w:rFonts w:cs="Courier New"/>
-          <w:sz w:val="20"/>
-          <w:szCs w:val="20"/>
-          <w:lang w:val="en-US"/>
-        </w:rPr>
-        <w:t>be tested manually. GUI test should b</w:t>
-      </w:r>
-      <w:r>
-        <w:rPr>
-          <w:rFonts w:cs="Courier New"/>
-          <w:sz w:val="20"/>
-          <w:szCs w:val="20"/>
-          <w:lang w:val="en-US"/>
-        </w:rPr>
-        <w:t>e recorded and included in the fi</w:t>
-      </w:r>
-      <w:r>
-        <w:rPr>
-          <w:rFonts w:cs="Courier New"/>
-          <w:sz w:val="20"/>
-          <w:szCs w:val="20"/>
-          <w:lang w:val="en-US"/>
-        </w:rPr>
-        <w:t>nal documentation.</w:t>
+        <w:t xml:space="preserve">Tests will be made to ensure that the GUI is separated from the game logics, so that it is easily reused by future game modes. </w:t>
       </w:r>
     </w:p>
     <w:p>
@@ -3164,6 +3594,25 @@
       <w:pPr>
         <w:rPr>
           <w:rFonts w:cs="Courier New"/>
+          <w:sz w:val="20"/>
+          <w:szCs w:val="20"/>
+          <w:lang w:val="en-US"/>
+        </w:rPr>
+      </w:pPr>
+      <w:r>
+        <w:rPr>
+          <w:rFonts w:cs="Courier New"/>
+          <w:sz w:val="20"/>
+          <w:szCs w:val="20"/>
+          <w:lang w:val="en-US"/>
+        </w:rPr>
+        <w:t>When the application reaches Android Market, some legal issues will be invoked. These are however not covered here.</w:t>
+      </w:r>
+    </w:p>
+    <w:p>
+      <w:pPr>
+        <w:rPr>
+          <w:rFonts w:cs="Courier New"/>
           <w:b/>
           <w:sz w:val="24"/>
           <w:szCs w:val="20"/>
@@ -3199,7 +3648,6 @@
           <w:szCs w:val="20"/>
           <w:lang w:val="en-US"/>
         </w:rPr>
-        <w:lastRenderedPageBreak/>
         <w:t>2.3.1 Use case model</w:t>
       </w:r>
     </w:p>
@@ -3247,34 +3695,6 @@
       <w:pPr>
         <w:rPr>
           <w:rFonts w:cs="Courier New"/>
-          <w:sz w:val="20"/>
-          <w:szCs w:val="20"/>
-          <w:lang w:val="en-US"/>
-        </w:rPr>
-      </w:pPr>
-      <w:r>
-        <w:rPr>
-          <w:rFonts w:cs="Courier New"/>
-          <w:sz w:val="20"/>
-          <w:szCs w:val="20"/>
-          <w:lang w:val="en-US"/>
-        </w:rPr>
-        <w:t xml:space="preserve">1. </w:t>
-      </w:r>
-      <w:r>
-        <w:rPr>
-          <w:rFonts w:cs="Courier New"/>
-          <w:sz w:val="20"/>
-          <w:szCs w:val="20"/>
-          <w:lang w:val="en-US"/>
-        </w:rPr>
-        <w:t>Take input</w:t>
-      </w:r>
-    </w:p>
-    <w:p>
-      <w:pPr>
-        <w:rPr>
-          <w:rFonts w:cs="Courier New"/>
           <w:b/>
           <w:sz w:val="24"/>
           <w:szCs w:val="20"/>
@@ -3349,16 +3769,61 @@
           <w:szCs w:val="20"/>
           <w:lang w:val="en-US"/>
         </w:rPr>
-        <w:t>Application will use a fi</w:t>
-      </w:r>
-      <w:r>
-        <w:rPr>
-          <w:rFonts w:cs="Courier New"/>
-          <w:sz w:val="20"/>
-          <w:szCs w:val="20"/>
-          <w:lang w:val="en-US"/>
-        </w:rPr>
-        <w:t xml:space="preserve">xed (non </w:t>
+        <w:t>The a</w:t>
+      </w:r>
+      <w:r>
+        <w:rPr>
+          <w:rFonts w:cs="Courier New"/>
+          <w:sz w:val="20"/>
+          <w:szCs w:val="20"/>
+          <w:lang w:val="en-US"/>
+        </w:rPr>
+        <w:t>pplication will use a fi</w:t>
+      </w:r>
+      <w:r>
+        <w:rPr>
+          <w:rFonts w:cs="Courier New"/>
+          <w:sz w:val="20"/>
+          <w:szCs w:val="20"/>
+          <w:lang w:val="en-US"/>
+        </w:rPr>
+        <w:t xml:space="preserve">xed </w:t>
+      </w:r>
+      <w:r>
+        <w:rPr>
+          <w:rFonts w:cs="Courier New"/>
+          <w:sz w:val="20"/>
+          <w:szCs w:val="20"/>
+          <w:lang w:val="en-US"/>
+        </w:rPr>
+        <w:t xml:space="preserve">GUI following </w:t>
+      </w:r>
+      <w:r>
+        <w:rPr>
+          <w:rFonts w:cs="Courier New"/>
+          <w:sz w:val="20"/>
+          <w:szCs w:val="20"/>
+          <w:lang w:val="en-US"/>
+        </w:rPr>
+        <w:t>Android</w:t>
+      </w:r>
+      <w:r>
+        <w:rPr>
+          <w:rFonts w:cs="Courier New"/>
+          <w:sz w:val="20"/>
+          <w:szCs w:val="20"/>
+          <w:lang w:val="en-US"/>
+        </w:rPr>
+        <w:t xml:space="preserve"> conventions. </w:t>
+      </w:r>
+      <w:r>
+        <w:rPr>
+          <w:rFonts w:cs="Courier New"/>
+          <w:sz w:val="20"/>
+          <w:szCs w:val="20"/>
+          <w:lang w:val="en-US"/>
+        </w:rPr>
+        <w:t xml:space="preserve">To make sure it is </w:t>
       </w:r>
       <w:proofErr w:type="spellStart"/>
       <w:r>
@@ -3368,7 +3833,7 @@
           <w:szCs w:val="20"/>
           <w:lang w:val="en-US"/>
         </w:rPr>
-        <w:t>skinable</w:t>
+        <w:t>runnable</w:t>
       </w:r>
       <w:proofErr w:type="spellEnd"/>
       <w:r>
@@ -3378,17 +3843,19 @@
           <w:szCs w:val="20"/>
           <w:lang w:val="en-US"/>
         </w:rPr>
-        <w:t xml:space="preserve">, non </w:t>
+        <w:t xml:space="preserve"> on most modern Android phones, the GUI is scalable to different screen sizes. </w:t>
       </w:r>
       <w:proofErr w:type="spellStart"/>
-      <w:r>
-        <w:rPr>
-          <w:rFonts w:cs="Courier New"/>
-          <w:sz w:val="20"/>
-          <w:szCs w:val="20"/>
-          <w:lang w:val="en-US"/>
-        </w:rPr>
-        <w:t>themeable</w:t>
+      <w:proofErr w:type="gramStart"/>
+      <w:r>
+        <w:rPr>
+          <w:rFonts w:cs="Courier New"/>
+          <w:sz w:val="20"/>
+          <w:szCs w:val="20"/>
+          <w:highlight w:val="red"/>
+          <w:lang w:val="en-US"/>
+        </w:rPr>
+        <w:t>Minsta</w:t>
       </w:r>
       <w:proofErr w:type="spellEnd"/>
       <w:r>
@@ -3396,65 +3863,21 @@
           <w:rFonts w:cs="Courier New"/>
           <w:sz w:val="20"/>
           <w:szCs w:val="20"/>
-          <w:lang w:val="en-US"/>
-        </w:rPr>
-        <w:t>) GUI following standard conventions. Th</w:t>
-      </w:r>
-      <w:r>
-        <w:rPr>
-          <w:rFonts w:cs="Courier New"/>
-          <w:sz w:val="20"/>
-          <w:szCs w:val="20"/>
-          <w:lang w:val="en-US"/>
-        </w:rPr>
-        <w:t>e GUI must take into account diff</w:t>
-      </w:r>
-      <w:r>
-        <w:rPr>
-          <w:rFonts w:cs="Courier New"/>
-          <w:sz w:val="20"/>
-          <w:szCs w:val="20"/>
-          <w:lang w:val="en-US"/>
-        </w:rPr>
-        <w:t xml:space="preserve">erent screen sizes, </w:t>
-      </w:r>
-      <w:commentRangeStart w:id="0"/>
-      <w:r>
-        <w:rPr>
-          <w:rFonts w:cs="Courier New"/>
-          <w:sz w:val="20"/>
-          <w:szCs w:val="20"/>
-          <w:lang w:val="en-US"/>
-        </w:rPr>
-        <w:t>possible very small</w:t>
-      </w:r>
-      <w:r>
-        <w:rPr>
-          <w:rFonts w:cs="Courier New"/>
-          <w:sz w:val="20"/>
-          <w:szCs w:val="20"/>
+          <w:highlight w:val="red"/>
           <w:lang w:val="en-US"/>
         </w:rPr>
         <w:t xml:space="preserve"> </w:t>
       </w:r>
-      <w:r>
-        <w:rPr>
-          <w:rFonts w:cs="Courier New"/>
-          <w:sz w:val="20"/>
-          <w:szCs w:val="20"/>
-          <w:lang w:val="en-US"/>
-        </w:rPr>
-        <w:t xml:space="preserve">(minimum size: 320 x 480 (HVGA) at 163 </w:t>
-      </w:r>
       <w:proofErr w:type="spellStart"/>
       <w:r>
         <w:rPr>
           <w:rFonts w:cs="Courier New"/>
           <w:sz w:val="20"/>
           <w:szCs w:val="20"/>
-          <w:lang w:val="en-US"/>
-        </w:rPr>
-        <w:t>ppi</w:t>
+          <w:highlight w:val="red"/>
+          <w:lang w:val="en-US"/>
+        </w:rPr>
+        <w:t>möjliga</w:t>
       </w:r>
       <w:proofErr w:type="spellEnd"/>
       <w:r>
@@ -3462,17 +3885,34 @@
           <w:rFonts w:cs="Courier New"/>
           <w:sz w:val="20"/>
           <w:szCs w:val="20"/>
-          <w:lang w:val="en-US"/>
-        </w:rPr>
-        <w:t xml:space="preserve">). </w:t>
-      </w:r>
-      <w:commentRangeEnd w:id="0"/>
-      <w:r>
-        <w:rPr>
-          <w:rStyle w:val="Kommentarsreferens"/>
-        </w:rPr>
-        <w:commentReference w:id="0"/>
-      </w:r>
+          <w:highlight w:val="red"/>
+          <w:lang w:val="en-US"/>
+        </w:rPr>
+        <w:t xml:space="preserve"> </w:t>
+      </w:r>
+      <w:proofErr w:type="spellStart"/>
+      <w:r>
+        <w:rPr>
+          <w:rFonts w:cs="Courier New"/>
+          <w:sz w:val="20"/>
+          <w:szCs w:val="20"/>
+          <w:highlight w:val="red"/>
+          <w:lang w:val="en-US"/>
+        </w:rPr>
+        <w:t>skärmstorlek</w:t>
+      </w:r>
+      <w:proofErr w:type="spellEnd"/>
+      <w:r>
+        <w:rPr>
+          <w:rFonts w:cs="Courier New"/>
+          <w:sz w:val="20"/>
+          <w:szCs w:val="20"/>
+          <w:highlight w:val="red"/>
+          <w:lang w:val="en-US"/>
+        </w:rPr>
+        <w:t>?</w:t>
+      </w:r>
+      <w:proofErr w:type="gramEnd"/>
       <w:r>
         <w:rPr>
           <w:rFonts w:cs="Courier New"/>
@@ -3520,26 +3960,8 @@
           <w:szCs w:val="20"/>
           <w:lang w:val="en-US"/>
         </w:rPr>
-        <w:t>Z-Type</w:t>
-      </w:r>
-      <w:r>
-        <w:rPr>
-          <w:rFonts w:cs="Courier New"/>
-          <w:sz w:val="20"/>
-          <w:szCs w:val="20"/>
-          <w:lang w:val="en-US"/>
-        </w:rPr>
-        <w:t xml:space="preserve">: </w:t>
-      </w:r>
-      <w:hyperlink r:id="rId6" w:history="1">
-        <w:r>
-          <w:rPr>
-            <w:rStyle w:val="Hyperlnk"/>
-            <w:lang w:val="en-US"/>
-          </w:rPr>
-          <w:t>http://www.phoboslab.org/ztype/</w:t>
-        </w:r>
-      </w:hyperlink>
+        <w:t>N/A</w:t>
+      </w:r>
     </w:p>
     <w:p>
       <w:pPr>
@@ -3562,9 +3984,7 @@
           <w:lang w:val="en-US"/>
         </w:rPr>
       </w:pPr>
-    </w:p>
-    <w:p>
-      <w:pPr>
+      <w:r>
         <w:rPr>
           <w:rFonts w:cs="Courier New"/>
           <w:b/>
@@ -3572,7 +3992,36 @@
           <w:szCs w:val="20"/>
           <w:lang w:val="en-US"/>
         </w:rPr>
-      </w:pPr>
+        <w:t>APPENDIX</w:t>
+      </w:r>
+    </w:p>
+    <w:p>
+      <w:pPr>
+        <w:rPr>
+          <w:rFonts w:cs="Courier New"/>
+          <w:sz w:val="20"/>
+          <w:szCs w:val="20"/>
+          <w:lang w:val="en-US"/>
+        </w:rPr>
+      </w:pPr>
+      <w:r>
+        <w:rPr>
+          <w:rFonts w:cs="Courier New"/>
+          <w:sz w:val="20"/>
+          <w:szCs w:val="20"/>
+          <w:lang w:val="en-US"/>
+        </w:rPr>
+        <w:t>Use cases</w:t>
+      </w:r>
+      <w:r>
+        <w:rPr>
+          <w:rFonts w:cs="Courier New"/>
+          <w:sz w:val="20"/>
+          <w:szCs w:val="20"/>
+          <w:lang w:val="en-US"/>
+        </w:rPr>
+        <w:t>, all possible cases</w:t>
+      </w:r>
     </w:p>
     <w:p>
       <w:pPr>
@@ -3592,35 +4041,7 @@
           <w:szCs w:val="20"/>
           <w:lang w:val="en-US"/>
         </w:rPr>
-        <w:t>APPENDIX</w:t>
-      </w:r>
-    </w:p>
-    <w:p>
-      <w:pPr>
-        <w:rPr>
-          <w:rFonts w:cs="Courier New"/>
-          <w:sz w:val="20"/>
-          <w:szCs w:val="20"/>
-          <w:lang w:val="en-US"/>
-        </w:rPr>
-      </w:pPr>
-      <w:r>
-        <w:rPr>
-          <w:rFonts w:cs="Courier New"/>
-          <w:sz w:val="20"/>
-          <w:szCs w:val="20"/>
-          <w:lang w:val="en-US"/>
-        </w:rPr>
-        <w:t>Use cases</w:t>
-      </w:r>
-      <w:r>
-        <w:rPr>
-          <w:rFonts w:cs="Courier New"/>
-          <w:sz w:val="20"/>
-          <w:szCs w:val="20"/>
-          <w:lang w:val="en-US"/>
-        </w:rPr>
-        <w:t>, all possible cases</w:t>
+        <w:t>GUI</w:t>
       </w:r>
     </w:p>
     <w:p>
@@ -3641,91 +4062,2272 @@
           <w:szCs w:val="20"/>
           <w:lang w:val="en-US"/>
         </w:rPr>
-        <w:t>GUI</w:t>
-      </w:r>
-    </w:p>
-    <w:p>
-      <w:pPr>
-        <w:rPr>
-          <w:rFonts w:cs="Courier New"/>
+        <w:t>Domain model</w:t>
+      </w:r>
+    </w:p>
+    <w:p>
+      <w:pPr>
+        <w:rPr>
           <w:b/>
           <w:sz w:val="24"/>
-          <w:szCs w:val="20"/>
-          <w:lang w:val="en-US"/>
-        </w:rPr>
-      </w:pPr>
-      <w:r>
-        <w:rPr>
-          <w:rFonts w:cs="Courier New"/>
+          <w:szCs w:val="24"/>
+          <w:lang w:val="en-US"/>
+        </w:rPr>
+      </w:pPr>
+      <w:r>
+        <w:rPr>
           <w:b/>
           <w:sz w:val="24"/>
-          <w:szCs w:val="20"/>
-          <w:lang w:val="en-US"/>
-        </w:rPr>
-        <w:t>Domain model</w:t>
-      </w:r>
-    </w:p>
-    <w:p>
-      <w:pPr>
+          <w:szCs w:val="24"/>
+          <w:lang w:val="en-US"/>
+        </w:rPr>
+        <w:lastRenderedPageBreak/>
+        <w:t>Use cases</w:t>
+      </w:r>
+      <w:r>
         <w:rPr>
           <w:rFonts w:cs="Courier New"/>
           <w:b/>
+          <w:noProof/>
           <w:sz w:val="24"/>
           <w:szCs w:val="20"/>
-          <w:lang w:val="en-US"/>
-        </w:rPr>
-      </w:pPr>
-      <w:r>
-        <w:rPr>
-          <w:rFonts w:cs="Courier New"/>
-          <w:b/>
+          <w:lang w:eastAsia="sv-SE"/>
+        </w:rPr>
+        <w:drawing>
+          <wp:inline distT="0" distB="0" distL="0" distR="0">
+            <wp:extent cx="5943600" cy="3095625"/>
+            <wp:effectExtent l="19050" t="0" r="0" b="0"/>
+            <wp:docPr id="2" name="Bild 1" descr="C:\Users\Danne\Downloads\Use cases.png"/>
+            <wp:cNvGraphicFramePr>
+              <a:graphicFrameLocks xmlns:a="http://schemas.openxmlformats.org/drawingml/2006/main" noChangeAspect="1"/>
+            </wp:cNvGraphicFramePr>
+            <a:graphic xmlns:a="http://schemas.openxmlformats.org/drawingml/2006/main">
+              <a:graphicData uri="http://schemas.openxmlformats.org/drawingml/2006/picture">
+                <pic:pic xmlns:pic="http://schemas.openxmlformats.org/drawingml/2006/picture">
+                  <pic:nvPicPr>
+                    <pic:cNvPr id="0" name="Picture 1" descr="C:\Users\Danne\Downloads\Use cases.png"/>
+                    <pic:cNvPicPr>
+                      <a:picLocks noChangeAspect="1" noChangeArrowheads="1"/>
+                    </pic:cNvPicPr>
+                  </pic:nvPicPr>
+                  <pic:blipFill>
+                    <a:blip r:embed="rId5" cstate="print"/>
+                    <a:srcRect/>
+                    <a:stretch>
+                      <a:fillRect/>
+                    </a:stretch>
+                  </pic:blipFill>
+                  <pic:spPr bwMode="auto">
+                    <a:xfrm>
+                      <a:off x="0" y="0"/>
+                      <a:ext cx="5943600" cy="3095625"/>
+                    </a:xfrm>
+                    <a:prstGeom prst="rect">
+                      <a:avLst/>
+                    </a:prstGeom>
+                    <a:noFill/>
+                    <a:ln w="9525">
+                      <a:noFill/>
+                      <a:miter lim="800000"/>
+                      <a:headEnd/>
+                      <a:tailEnd/>
+                    </a:ln>
+                  </pic:spPr>
+                </pic:pic>
+              </a:graphicData>
+            </a:graphic>
+          </wp:inline>
+        </w:drawing>
+      </w:r>
+    </w:p>
+    <w:p>
+      <w:pPr>
+        <w:spacing w:after="0"/>
+        <w:rPr>
+          <w:lang w:val="en-US"/>
+        </w:rPr>
+      </w:pPr>
+      <w:r>
+        <w:rPr>
+          <w:lang w:val="en-US"/>
+        </w:rPr>
+        <w:t xml:space="preserve">Use case: </w:t>
+      </w:r>
+      <w:proofErr w:type="spellStart"/>
+      <w:r>
+        <w:rPr>
+          <w:lang w:val="en-US"/>
+        </w:rPr>
+        <w:t>EndGame</w:t>
+      </w:r>
+      <w:proofErr w:type="spellEnd"/>
+    </w:p>
+    <w:p>
+      <w:pPr>
+        <w:spacing w:after="0"/>
+        <w:rPr>
+          <w:lang w:val="en-US"/>
+        </w:rPr>
+      </w:pPr>
+      <w:r>
+        <w:rPr>
+          <w:lang w:val="en-US"/>
+        </w:rPr>
+        <w:t xml:space="preserve">Short description: How a </w:t>
+      </w:r>
+      <w:r>
+        <w:rPr>
+          <w:lang w:val="en-US"/>
+        </w:rPr>
+        <w:t>player quits a running game.</w:t>
+      </w:r>
+    </w:p>
+    <w:p>
+      <w:pPr>
+        <w:spacing w:after="0"/>
+        <w:rPr>
+          <w:lang w:val="en-US"/>
+        </w:rPr>
+      </w:pPr>
+      <w:r>
+        <w:rPr>
+          <w:lang w:val="en-US"/>
+        </w:rPr>
+        <w:t>Normal flow of events</w:t>
+      </w:r>
+    </w:p>
+    <w:tbl>
+      <w:tblPr>
+        <w:tblStyle w:val="Tabellrutnt"/>
+        <w:tblW w:w="0" w:type="auto"/>
+        <w:tblLook w:val="04A0"/>
+      </w:tblPr>
+      <w:tblGrid>
+        <w:gridCol w:w="4606"/>
+        <w:gridCol w:w="4606"/>
+      </w:tblGrid>
+      <w:tr>
+        <w:tc>
+          <w:tcPr>
+            <w:tcW w:w="4606" w:type="dxa"/>
+          </w:tcPr>
+          <w:p>
+            <w:pPr>
+              <w:rPr>
+                <w:lang w:val="en-US"/>
+              </w:rPr>
+            </w:pPr>
+            <w:r>
+              <w:rPr>
+                <w:lang w:val="en-US"/>
+              </w:rPr>
+              <w:t>Actor</w:t>
+            </w:r>
+          </w:p>
+        </w:tc>
+        <w:tc>
+          <w:tcPr>
+            <w:tcW w:w="4606" w:type="dxa"/>
+          </w:tcPr>
+          <w:p>
+            <w:pPr>
+              <w:rPr>
+                <w:lang w:val="en-US"/>
+              </w:rPr>
+            </w:pPr>
+            <w:r>
+              <w:rPr>
+                <w:lang w:val="en-US"/>
+              </w:rPr>
+              <w:t>System</w:t>
+            </w:r>
+          </w:p>
+        </w:tc>
+      </w:tr>
+      <w:tr>
+        <w:trPr>
+          <w:trHeight w:val="318"/>
+        </w:trPr>
+        <w:tc>
+          <w:tcPr>
+            <w:tcW w:w="4606" w:type="dxa"/>
+          </w:tcPr>
+          <w:p>
+            <w:pPr>
+              <w:rPr>
+                <w:lang w:val="en-US"/>
+              </w:rPr>
+            </w:pPr>
+            <w:r>
+              <w:rPr>
+                <w:lang w:val="en-US"/>
+              </w:rPr>
+              <w:t xml:space="preserve">Player clicks physical “back” button on the phone </w:t>
+            </w:r>
+          </w:p>
+        </w:tc>
+        <w:tc>
+          <w:tcPr>
+            <w:tcW w:w="4606" w:type="dxa"/>
+          </w:tcPr>
+          <w:p>
+            <w:pPr>
+              <w:rPr>
+                <w:lang w:val="en-US"/>
+              </w:rPr>
+            </w:pPr>
+          </w:p>
+        </w:tc>
+      </w:tr>
+      <w:tr>
+        <w:trPr>
+          <w:trHeight w:val="340"/>
+        </w:trPr>
+        <w:tc>
+          <w:tcPr>
+            <w:tcW w:w="4606" w:type="dxa"/>
+          </w:tcPr>
+          <w:p>
+            <w:pPr>
+              <w:rPr>
+                <w:lang w:val="en-US"/>
+              </w:rPr>
+            </w:pPr>
+          </w:p>
+        </w:tc>
+        <w:tc>
+          <w:tcPr>
+            <w:tcW w:w="4606" w:type="dxa"/>
+          </w:tcPr>
+          <w:p>
+            <w:pPr>
+              <w:rPr>
+                <w:lang w:val="en-US"/>
+              </w:rPr>
+            </w:pPr>
+            <w:r>
+              <w:rPr>
+                <w:lang w:val="en-US"/>
+              </w:rPr>
+              <w:t>The game pauses.</w:t>
+            </w:r>
+          </w:p>
+        </w:tc>
+      </w:tr>
+      <w:tr>
+        <w:trPr>
+          <w:trHeight w:val="416"/>
+        </w:trPr>
+        <w:tc>
+          <w:tcPr>
+            <w:tcW w:w="4606" w:type="dxa"/>
+          </w:tcPr>
+          <w:p>
+            <w:pPr>
+              <w:rPr>
+                <w:lang w:val="en-US"/>
+              </w:rPr>
+            </w:pPr>
+          </w:p>
+        </w:tc>
+        <w:tc>
+          <w:tcPr>
+            <w:tcW w:w="4606" w:type="dxa"/>
+          </w:tcPr>
+          <w:p>
+            <w:pPr>
+              <w:rPr>
+                <w:lang w:val="en-US"/>
+              </w:rPr>
+            </w:pPr>
+            <w:r>
+              <w:rPr>
+                <w:lang w:val="en-US"/>
+              </w:rPr>
+              <w:t xml:space="preserve">A modal panel appears that asks if the player want to quit the ongoing game or not. </w:t>
+            </w:r>
+          </w:p>
+        </w:tc>
+      </w:tr>
+      <w:tr>
+        <w:tc>
+          <w:tcPr>
+            <w:tcW w:w="4606" w:type="dxa"/>
+          </w:tcPr>
+          <w:p>
+            <w:pPr>
+              <w:rPr>
+                <w:lang w:val="en-US"/>
+              </w:rPr>
+            </w:pPr>
+            <w:r>
+              <w:rPr>
+                <w:lang w:val="en-US"/>
+              </w:rPr>
+              <w:t>Player clicks “yes” or “back” button again</w:t>
+            </w:r>
+          </w:p>
+        </w:tc>
+        <w:tc>
+          <w:tcPr>
+            <w:tcW w:w="4606" w:type="dxa"/>
+          </w:tcPr>
+          <w:p>
+            <w:pPr>
+              <w:rPr>
+                <w:lang w:val="en-US"/>
+              </w:rPr>
+            </w:pPr>
+          </w:p>
+        </w:tc>
+      </w:tr>
+      <w:tr>
+        <w:tc>
+          <w:tcPr>
+            <w:tcW w:w="4606" w:type="dxa"/>
+          </w:tcPr>
+          <w:p>
+            <w:pPr>
+              <w:rPr>
+                <w:lang w:val="en-US"/>
+              </w:rPr>
+            </w:pPr>
+          </w:p>
+        </w:tc>
+        <w:tc>
+          <w:tcPr>
+            <w:tcW w:w="4606" w:type="dxa"/>
+          </w:tcPr>
+          <w:p>
+            <w:pPr>
+              <w:rPr>
+                <w:lang w:val="en-US"/>
+              </w:rPr>
+            </w:pPr>
+            <w:r>
+              <w:rPr>
+                <w:lang w:val="en-US"/>
+              </w:rPr>
+              <w:t xml:space="preserve">Game is ended, without saving any data. </w:t>
+            </w:r>
+          </w:p>
+        </w:tc>
+      </w:tr>
+      <w:tr>
+        <w:tc>
+          <w:tcPr>
+            <w:tcW w:w="4606" w:type="dxa"/>
+          </w:tcPr>
+          <w:p>
+            <w:pPr>
+              <w:rPr>
+                <w:lang w:val="en-US"/>
+              </w:rPr>
+            </w:pPr>
+          </w:p>
+        </w:tc>
+        <w:tc>
+          <w:tcPr>
+            <w:tcW w:w="4606" w:type="dxa"/>
+          </w:tcPr>
+          <w:p>
+            <w:pPr>
+              <w:rPr>
+                <w:lang w:val="en-US"/>
+              </w:rPr>
+            </w:pPr>
+            <w:r>
+              <w:rPr>
+                <w:lang w:val="en-US"/>
+              </w:rPr>
+              <w:t>The menu is displayed.</w:t>
+            </w:r>
+          </w:p>
+        </w:tc>
+      </w:tr>
+    </w:tbl>
+    <w:p>
+      <w:pPr>
+        <w:rPr>
+          <w:lang w:val="en-US"/>
+        </w:rPr>
+      </w:pPr>
+    </w:p>
+    <w:p>
+      <w:pPr>
+        <w:spacing w:after="0"/>
+        <w:rPr>
+          <w:lang w:val="en-US"/>
+        </w:rPr>
+      </w:pPr>
+      <w:r>
+        <w:rPr>
+          <w:lang w:val="en-US"/>
+        </w:rPr>
+        <w:t>Alternate flow: Player clicks “no” button in second actor event</w:t>
+      </w:r>
+    </w:p>
+    <w:p>
+      <w:pPr>
+        <w:spacing w:after="0"/>
+        <w:rPr>
+          <w:lang w:val="en-US"/>
+        </w:rPr>
+      </w:pPr>
+      <w:r>
+        <w:rPr>
+          <w:lang w:val="en-US"/>
+        </w:rPr>
+        <w:tab/>
+        <w:t>Modal panel disappears and after a short delay, the game is continued.</w:t>
+      </w:r>
+    </w:p>
+    <w:p>
+      <w:pPr>
+        <w:rPr>
           <w:sz w:val="24"/>
-          <w:szCs w:val="20"/>
-          <w:lang w:val="en-US"/>
-        </w:rPr>
-        <w:t>Use cases</w:t>
-      </w:r>
-    </w:p>
-    <w:p>
-      <w:pPr>
-        <w:rPr>
-          <w:rFonts w:cs="Courier New"/>
-          <w:sz w:val="20"/>
-          <w:szCs w:val="20"/>
-          <w:lang w:val="en-US"/>
-        </w:rPr>
-      </w:pPr>
-      <w:r>
-        <w:rPr>
-          <w:rFonts w:cs="Courier New"/>
-          <w:sz w:val="20"/>
-          <w:szCs w:val="20"/>
-          <w:lang w:val="en-US"/>
-        </w:rPr>
-        <w:t>(</w:t>
-      </w:r>
-      <w:proofErr w:type="gramStart"/>
-      <w:r>
-        <w:rPr>
-          <w:rFonts w:cs="Courier New"/>
-          <w:sz w:val="20"/>
-          <w:szCs w:val="20"/>
-          <w:lang w:val="en-US"/>
-        </w:rPr>
-        <w:t>use</w:t>
-      </w:r>
-      <w:proofErr w:type="gramEnd"/>
-      <w:r>
-        <w:rPr>
-          <w:rFonts w:cs="Courier New"/>
-          <w:sz w:val="20"/>
-          <w:szCs w:val="20"/>
-          <w:lang w:val="en-US"/>
-        </w:rPr>
-        <w:t xml:space="preserve"> cases texts here, at least 4, use template from course page)</w:t>
-      </w:r>
-    </w:p>
-    <w:p/>
+          <w:szCs w:val="24"/>
+          <w:lang w:val="en-US"/>
+        </w:rPr>
+      </w:pPr>
+    </w:p>
+    <w:p>
+      <w:pPr>
+        <w:spacing w:after="0"/>
+        <w:rPr>
+          <w:lang w:val="en-US"/>
+        </w:rPr>
+      </w:pPr>
+      <w:r>
+        <w:rPr>
+          <w:lang w:val="en-US"/>
+        </w:rPr>
+        <w:t xml:space="preserve">Use case: </w:t>
+      </w:r>
+      <w:r>
+        <w:rPr>
+          <w:lang w:val="en-US"/>
+        </w:rPr>
+        <w:t>Exit</w:t>
+      </w:r>
+    </w:p>
+    <w:p>
+      <w:pPr>
+        <w:spacing w:after="0"/>
+        <w:rPr>
+          <w:lang w:val="en-US"/>
+        </w:rPr>
+      </w:pPr>
+      <w:r>
+        <w:rPr>
+          <w:lang w:val="en-US"/>
+        </w:rPr>
+        <w:t xml:space="preserve">Short description: How a </w:t>
+      </w:r>
+      <w:r>
+        <w:rPr>
+          <w:lang w:val="en-US"/>
+        </w:rPr>
+        <w:t>user exits the application.</w:t>
+      </w:r>
+    </w:p>
+    <w:p>
+      <w:pPr>
+        <w:spacing w:after="0"/>
+        <w:rPr>
+          <w:lang w:val="en-US"/>
+        </w:rPr>
+      </w:pPr>
+      <w:r>
+        <w:rPr>
+          <w:lang w:val="en-US"/>
+        </w:rPr>
+        <w:t>Normal flow of events</w:t>
+      </w:r>
+    </w:p>
+    <w:tbl>
+      <w:tblPr>
+        <w:tblStyle w:val="Tabellrutnt"/>
+        <w:tblW w:w="0" w:type="auto"/>
+        <w:tblLook w:val="04A0"/>
+      </w:tblPr>
+      <w:tblGrid>
+        <w:gridCol w:w="4606"/>
+        <w:gridCol w:w="4606"/>
+      </w:tblGrid>
+      <w:tr>
+        <w:tc>
+          <w:tcPr>
+            <w:tcW w:w="4606" w:type="dxa"/>
+          </w:tcPr>
+          <w:p>
+            <w:pPr>
+              <w:rPr>
+                <w:lang w:val="en-US"/>
+              </w:rPr>
+            </w:pPr>
+            <w:r>
+              <w:rPr>
+                <w:lang w:val="en-US"/>
+              </w:rPr>
+              <w:t>Actor</w:t>
+            </w:r>
+          </w:p>
+        </w:tc>
+        <w:tc>
+          <w:tcPr>
+            <w:tcW w:w="4606" w:type="dxa"/>
+          </w:tcPr>
+          <w:p>
+            <w:pPr>
+              <w:rPr>
+                <w:lang w:val="en-US"/>
+              </w:rPr>
+            </w:pPr>
+            <w:r>
+              <w:rPr>
+                <w:lang w:val="en-US"/>
+              </w:rPr>
+              <w:t>System</w:t>
+            </w:r>
+          </w:p>
+        </w:tc>
+      </w:tr>
+      <w:tr>
+        <w:trPr>
+          <w:trHeight w:val="318"/>
+        </w:trPr>
+        <w:tc>
+          <w:tcPr>
+            <w:tcW w:w="4606" w:type="dxa"/>
+          </w:tcPr>
+          <w:p>
+            <w:pPr>
+              <w:rPr>
+                <w:lang w:val="en-US"/>
+              </w:rPr>
+            </w:pPr>
+            <w:r>
+              <w:rPr>
+                <w:lang w:val="en-US"/>
+              </w:rPr>
+              <w:t>Clicks “Exit” button in menu</w:t>
+            </w:r>
+          </w:p>
+        </w:tc>
+        <w:tc>
+          <w:tcPr>
+            <w:tcW w:w="4606" w:type="dxa"/>
+          </w:tcPr>
+          <w:p>
+            <w:pPr>
+              <w:rPr>
+                <w:lang w:val="en-US"/>
+              </w:rPr>
+            </w:pPr>
+          </w:p>
+        </w:tc>
+      </w:tr>
+      <w:tr>
+        <w:trPr>
+          <w:trHeight w:val="340"/>
+        </w:trPr>
+        <w:tc>
+          <w:tcPr>
+            <w:tcW w:w="4606" w:type="dxa"/>
+          </w:tcPr>
+          <w:p>
+            <w:pPr>
+              <w:rPr>
+                <w:lang w:val="en-US"/>
+              </w:rPr>
+            </w:pPr>
+          </w:p>
+        </w:tc>
+        <w:tc>
+          <w:tcPr>
+            <w:tcW w:w="4606" w:type="dxa"/>
+          </w:tcPr>
+          <w:p>
+            <w:pPr>
+              <w:rPr>
+                <w:lang w:val="en-US"/>
+              </w:rPr>
+            </w:pPr>
+            <w:r>
+              <w:rPr>
+                <w:lang w:val="en-US"/>
+              </w:rPr>
+              <w:t>Application exits, without warning</w:t>
+            </w:r>
+          </w:p>
+        </w:tc>
+      </w:tr>
+    </w:tbl>
+    <w:p>
+      <w:pPr>
+        <w:spacing w:after="0"/>
+        <w:rPr>
+          <w:lang w:val="en-US"/>
+        </w:rPr>
+      </w:pPr>
+    </w:p>
+    <w:p>
+      <w:pPr>
+        <w:rPr>
+          <w:sz w:val="24"/>
+          <w:szCs w:val="24"/>
+          <w:lang w:val="en-US"/>
+        </w:rPr>
+      </w:pPr>
+    </w:p>
+    <w:p>
+      <w:pPr>
+        <w:spacing w:after="0"/>
+        <w:rPr>
+          <w:lang w:val="en-US"/>
+        </w:rPr>
+      </w:pPr>
+      <w:r>
+        <w:rPr>
+          <w:lang w:val="en-US"/>
+        </w:rPr>
+        <w:t xml:space="preserve">Use case: </w:t>
+      </w:r>
+      <w:proofErr w:type="spellStart"/>
+      <w:r>
+        <w:rPr>
+          <w:lang w:val="en-US"/>
+        </w:rPr>
+        <w:t>P</w:t>
+      </w:r>
+      <w:r>
+        <w:rPr>
+          <w:lang w:val="en-US"/>
+        </w:rPr>
+        <w:t>layGame</w:t>
+      </w:r>
+      <w:proofErr w:type="spellEnd"/>
+    </w:p>
+    <w:p>
+      <w:pPr>
+        <w:spacing w:after="0"/>
+        <w:rPr>
+          <w:lang w:val="en-US"/>
+        </w:rPr>
+      </w:pPr>
+      <w:r>
+        <w:rPr>
+          <w:lang w:val="en-US"/>
+        </w:rPr>
+        <w:t xml:space="preserve">Short description: How a </w:t>
+      </w:r>
+      <w:r>
+        <w:rPr>
+          <w:lang w:val="en-US"/>
+        </w:rPr>
+        <w:t>player</w:t>
+      </w:r>
+      <w:r>
+        <w:rPr>
+          <w:lang w:val="en-US"/>
+        </w:rPr>
+        <w:t xml:space="preserve"> starts a new game.</w:t>
+      </w:r>
+    </w:p>
+    <w:p>
+      <w:pPr>
+        <w:spacing w:after="0"/>
+        <w:rPr>
+          <w:lang w:val="en-US"/>
+        </w:rPr>
+      </w:pPr>
+      <w:r>
+        <w:rPr>
+          <w:lang w:val="en-US"/>
+        </w:rPr>
+        <w:t>Normal flow of events</w:t>
+      </w:r>
+    </w:p>
+    <w:tbl>
+      <w:tblPr>
+        <w:tblStyle w:val="Tabellrutnt"/>
+        <w:tblW w:w="0" w:type="auto"/>
+        <w:tblLook w:val="04A0"/>
+      </w:tblPr>
+      <w:tblGrid>
+        <w:gridCol w:w="4606"/>
+        <w:gridCol w:w="4606"/>
+      </w:tblGrid>
+      <w:tr>
+        <w:tc>
+          <w:tcPr>
+            <w:tcW w:w="4606" w:type="dxa"/>
+          </w:tcPr>
+          <w:p>
+            <w:pPr>
+              <w:rPr>
+                <w:lang w:val="en-US"/>
+              </w:rPr>
+            </w:pPr>
+            <w:r>
+              <w:rPr>
+                <w:lang w:val="en-US"/>
+              </w:rPr>
+              <w:t>Actor</w:t>
+            </w:r>
+          </w:p>
+        </w:tc>
+        <w:tc>
+          <w:tcPr>
+            <w:tcW w:w="4606" w:type="dxa"/>
+          </w:tcPr>
+          <w:p>
+            <w:pPr>
+              <w:rPr>
+                <w:lang w:val="en-US"/>
+              </w:rPr>
+            </w:pPr>
+            <w:r>
+              <w:rPr>
+                <w:lang w:val="en-US"/>
+              </w:rPr>
+              <w:t>System</w:t>
+            </w:r>
+          </w:p>
+        </w:tc>
+      </w:tr>
+      <w:tr>
+        <w:trPr>
+          <w:trHeight w:val="318"/>
+        </w:trPr>
+        <w:tc>
+          <w:tcPr>
+            <w:tcW w:w="4606" w:type="dxa"/>
+          </w:tcPr>
+          <w:p>
+            <w:pPr>
+              <w:rPr>
+                <w:lang w:val="en-US"/>
+              </w:rPr>
+            </w:pPr>
+            <w:r>
+              <w:rPr>
+                <w:lang w:val="en-US"/>
+              </w:rPr>
+              <w:t>Player clicks “new game” button</w:t>
+            </w:r>
+          </w:p>
+        </w:tc>
+        <w:tc>
+          <w:tcPr>
+            <w:tcW w:w="4606" w:type="dxa"/>
+          </w:tcPr>
+          <w:p>
+            <w:pPr>
+              <w:rPr>
+                <w:lang w:val="en-US"/>
+              </w:rPr>
+            </w:pPr>
+          </w:p>
+        </w:tc>
+      </w:tr>
+      <w:tr>
+        <w:trPr>
+          <w:trHeight w:val="563"/>
+        </w:trPr>
+        <w:tc>
+          <w:tcPr>
+            <w:tcW w:w="4606" w:type="dxa"/>
+          </w:tcPr>
+          <w:p>
+            <w:pPr>
+              <w:rPr>
+                <w:lang w:val="en-US"/>
+              </w:rPr>
+            </w:pPr>
+          </w:p>
+        </w:tc>
+        <w:tc>
+          <w:tcPr>
+            <w:tcW w:w="4606" w:type="dxa"/>
+          </w:tcPr>
+          <w:p>
+            <w:pPr>
+              <w:rPr>
+                <w:lang w:val="en-US"/>
+              </w:rPr>
+            </w:pPr>
+            <w:r>
+              <w:rPr>
+                <w:lang w:val="en-US"/>
+              </w:rPr>
+              <w:t>The view is changed to one that displays the different game modes available.</w:t>
+            </w:r>
+          </w:p>
+        </w:tc>
+      </w:tr>
+      <w:tr>
+        <w:tc>
+          <w:tcPr>
+            <w:tcW w:w="4606" w:type="dxa"/>
+          </w:tcPr>
+          <w:p>
+            <w:pPr>
+              <w:rPr>
+                <w:lang w:val="en-US"/>
+              </w:rPr>
+            </w:pPr>
+            <w:r>
+              <w:rPr>
+                <w:lang w:val="en-US"/>
+              </w:rPr>
+              <w:t>Player clicks on the game mode he/she wants to play</w:t>
+            </w:r>
+          </w:p>
+        </w:tc>
+        <w:tc>
+          <w:tcPr>
+            <w:tcW w:w="4606" w:type="dxa"/>
+          </w:tcPr>
+          <w:p>
+            <w:pPr>
+              <w:rPr>
+                <w:lang w:val="en-US"/>
+              </w:rPr>
+            </w:pPr>
+          </w:p>
+        </w:tc>
+      </w:tr>
+      <w:tr>
+        <w:tc>
+          <w:tcPr>
+            <w:tcW w:w="4606" w:type="dxa"/>
+          </w:tcPr>
+          <w:p>
+            <w:pPr>
+              <w:rPr>
+                <w:lang w:val="en-US"/>
+              </w:rPr>
+            </w:pPr>
+          </w:p>
+        </w:tc>
+        <w:tc>
+          <w:tcPr>
+            <w:tcW w:w="4606" w:type="dxa"/>
+          </w:tcPr>
+          <w:p>
+            <w:pPr>
+              <w:rPr>
+                <w:lang w:val="en-US"/>
+              </w:rPr>
+            </w:pPr>
+            <w:r>
+              <w:rPr>
+                <w:lang w:val="en-US"/>
+              </w:rPr>
+              <w:t xml:space="preserve">Starts a new game. An exited game will not be restored (see UC: </w:t>
+            </w:r>
+            <w:proofErr w:type="spellStart"/>
+            <w:r>
+              <w:rPr>
+                <w:lang w:val="en-US"/>
+              </w:rPr>
+              <w:t>EndGame</w:t>
+            </w:r>
+            <w:proofErr w:type="spellEnd"/>
+            <w:r>
+              <w:rPr>
+                <w:lang w:val="en-US"/>
+              </w:rPr>
+              <w:t>)</w:t>
+            </w:r>
+          </w:p>
+        </w:tc>
+      </w:tr>
+    </w:tbl>
+    <w:p>
+      <w:pPr>
+        <w:spacing w:after="0"/>
+        <w:rPr>
+          <w:lang w:val="en-US"/>
+        </w:rPr>
+      </w:pPr>
+    </w:p>
+    <w:p>
+      <w:pPr>
+        <w:rPr>
+          <w:sz w:val="24"/>
+          <w:szCs w:val="24"/>
+          <w:lang w:val="en-US"/>
+        </w:rPr>
+      </w:pPr>
+    </w:p>
+    <w:p>
+      <w:pPr>
+        <w:spacing w:after="0"/>
+        <w:rPr>
+          <w:lang w:val="en-US"/>
+        </w:rPr>
+      </w:pPr>
+      <w:r>
+        <w:rPr>
+          <w:lang w:val="en-US"/>
+        </w:rPr>
+        <w:t xml:space="preserve">Use case: </w:t>
+      </w:r>
+      <w:proofErr w:type="spellStart"/>
+      <w:r>
+        <w:rPr>
+          <w:lang w:val="en-US"/>
+        </w:rPr>
+        <w:t>RestartGame</w:t>
+      </w:r>
+      <w:proofErr w:type="spellEnd"/>
+    </w:p>
+    <w:p>
+      <w:pPr>
+        <w:spacing w:after="0"/>
+        <w:rPr>
+          <w:lang w:val="en-US"/>
+        </w:rPr>
+      </w:pPr>
+      <w:r>
+        <w:rPr>
+          <w:lang w:val="en-US"/>
+        </w:rPr>
+        <w:t xml:space="preserve">Short description: </w:t>
+      </w:r>
+      <w:r>
+        <w:rPr>
+          <w:lang w:val="en-US"/>
+        </w:rPr>
+        <w:t>How a player restarts a game.</w:t>
+      </w:r>
+    </w:p>
+    <w:p>
+      <w:pPr>
+        <w:spacing w:after="0"/>
+        <w:rPr>
+          <w:lang w:val="en-US"/>
+        </w:rPr>
+      </w:pPr>
+      <w:r>
+        <w:rPr>
+          <w:lang w:val="en-US"/>
+        </w:rPr>
+        <w:t>Normal flow of events</w:t>
+      </w:r>
+    </w:p>
+    <w:tbl>
+      <w:tblPr>
+        <w:tblStyle w:val="Tabellrutnt"/>
+        <w:tblW w:w="0" w:type="auto"/>
+        <w:tblLook w:val="04A0"/>
+      </w:tblPr>
+      <w:tblGrid>
+        <w:gridCol w:w="4606"/>
+        <w:gridCol w:w="4606"/>
+      </w:tblGrid>
+      <w:tr>
+        <w:tc>
+          <w:tcPr>
+            <w:tcW w:w="4606" w:type="dxa"/>
+          </w:tcPr>
+          <w:p>
+            <w:pPr>
+              <w:rPr>
+                <w:lang w:val="en-US"/>
+              </w:rPr>
+            </w:pPr>
+            <w:r>
+              <w:rPr>
+                <w:lang w:val="en-US"/>
+              </w:rPr>
+              <w:t>Actor</w:t>
+            </w:r>
+          </w:p>
+        </w:tc>
+        <w:tc>
+          <w:tcPr>
+            <w:tcW w:w="4606" w:type="dxa"/>
+          </w:tcPr>
+          <w:p>
+            <w:pPr>
+              <w:rPr>
+                <w:lang w:val="en-US"/>
+              </w:rPr>
+            </w:pPr>
+            <w:r>
+              <w:rPr>
+                <w:lang w:val="en-US"/>
+              </w:rPr>
+              <w:t>System</w:t>
+            </w:r>
+          </w:p>
+        </w:tc>
+      </w:tr>
+      <w:tr>
+        <w:trPr>
+          <w:trHeight w:val="318"/>
+        </w:trPr>
+        <w:tc>
+          <w:tcPr>
+            <w:tcW w:w="4606" w:type="dxa"/>
+          </w:tcPr>
+          <w:p>
+            <w:pPr>
+              <w:rPr>
+                <w:lang w:val="en-US"/>
+              </w:rPr>
+            </w:pPr>
+            <w:r>
+              <w:rPr>
+                <w:lang w:val="en-US"/>
+              </w:rPr>
+              <w:t xml:space="preserve">Player clicks “Restart” from the view that enters when a game is over </w:t>
+            </w:r>
+          </w:p>
+        </w:tc>
+        <w:tc>
+          <w:tcPr>
+            <w:tcW w:w="4606" w:type="dxa"/>
+          </w:tcPr>
+          <w:p>
+            <w:pPr>
+              <w:rPr>
+                <w:lang w:val="en-US"/>
+              </w:rPr>
+            </w:pPr>
+          </w:p>
+        </w:tc>
+      </w:tr>
+      <w:tr>
+        <w:trPr>
+          <w:trHeight w:val="563"/>
+        </w:trPr>
+        <w:tc>
+          <w:tcPr>
+            <w:tcW w:w="4606" w:type="dxa"/>
+          </w:tcPr>
+          <w:p>
+            <w:pPr>
+              <w:rPr>
+                <w:lang w:val="en-US"/>
+              </w:rPr>
+            </w:pPr>
+          </w:p>
+        </w:tc>
+        <w:tc>
+          <w:tcPr>
+            <w:tcW w:w="4606" w:type="dxa"/>
+          </w:tcPr>
+          <w:p>
+            <w:pPr>
+              <w:rPr>
+                <w:lang w:val="en-US"/>
+              </w:rPr>
+            </w:pPr>
+            <w:r>
+              <w:rPr>
+                <w:lang w:val="en-US"/>
+              </w:rPr>
+              <w:t>Starts a new game</w:t>
+            </w:r>
+          </w:p>
+        </w:tc>
+      </w:tr>
+    </w:tbl>
+    <w:p>
+      <w:pPr>
+        <w:spacing w:after="0"/>
+        <w:rPr>
+          <w:lang w:val="en-US"/>
+        </w:rPr>
+      </w:pPr>
+    </w:p>
+    <w:p>
+      <w:pPr>
+        <w:rPr>
+          <w:sz w:val="24"/>
+          <w:szCs w:val="24"/>
+          <w:lang w:val="en-US"/>
+        </w:rPr>
+      </w:pPr>
+    </w:p>
+    <w:p>
+      <w:pPr>
+        <w:spacing w:after="0"/>
+        <w:rPr>
+          <w:lang w:val="en-US"/>
+        </w:rPr>
+      </w:pPr>
+      <w:r>
+        <w:rPr>
+          <w:lang w:val="en-US"/>
+        </w:rPr>
+        <w:t xml:space="preserve">Use case: </w:t>
+      </w:r>
+      <w:proofErr w:type="spellStart"/>
+      <w:r>
+        <w:rPr>
+          <w:lang w:val="en-US"/>
+        </w:rPr>
+        <w:t>ResumeGame</w:t>
+      </w:r>
+      <w:proofErr w:type="spellEnd"/>
+    </w:p>
+    <w:p>
+      <w:pPr>
+        <w:spacing w:after="0"/>
+        <w:rPr>
+          <w:lang w:val="en-US"/>
+        </w:rPr>
+      </w:pPr>
+      <w:r>
+        <w:rPr>
+          <w:lang w:val="en-US"/>
+        </w:rPr>
+        <w:t xml:space="preserve">Short description: How </w:t>
+      </w:r>
+      <w:r>
+        <w:rPr>
+          <w:lang w:val="en-US"/>
+        </w:rPr>
+        <w:t>a player resumes a game after it being automatically paused due to incoming call or system notification.</w:t>
+      </w:r>
+    </w:p>
+    <w:p>
+      <w:pPr>
+        <w:spacing w:after="0"/>
+        <w:rPr>
+          <w:lang w:val="en-US"/>
+        </w:rPr>
+      </w:pPr>
+      <w:r>
+        <w:rPr>
+          <w:lang w:val="en-US"/>
+        </w:rPr>
+        <w:t>Normal flow of events</w:t>
+      </w:r>
+    </w:p>
+    <w:tbl>
+      <w:tblPr>
+        <w:tblStyle w:val="Tabellrutnt"/>
+        <w:tblW w:w="0" w:type="auto"/>
+        <w:tblLook w:val="04A0"/>
+      </w:tblPr>
+      <w:tblGrid>
+        <w:gridCol w:w="4606"/>
+        <w:gridCol w:w="4606"/>
+      </w:tblGrid>
+      <w:tr>
+        <w:tc>
+          <w:tcPr>
+            <w:tcW w:w="4606" w:type="dxa"/>
+          </w:tcPr>
+          <w:p>
+            <w:pPr>
+              <w:rPr>
+                <w:lang w:val="en-US"/>
+              </w:rPr>
+            </w:pPr>
+            <w:r>
+              <w:rPr>
+                <w:lang w:val="en-US"/>
+              </w:rPr>
+              <w:t>Actor</w:t>
+            </w:r>
+          </w:p>
+        </w:tc>
+        <w:tc>
+          <w:tcPr>
+            <w:tcW w:w="4606" w:type="dxa"/>
+          </w:tcPr>
+          <w:p>
+            <w:pPr>
+              <w:rPr>
+                <w:lang w:val="en-US"/>
+              </w:rPr>
+            </w:pPr>
+            <w:r>
+              <w:rPr>
+                <w:lang w:val="en-US"/>
+              </w:rPr>
+              <w:t>System</w:t>
+            </w:r>
+          </w:p>
+        </w:tc>
+      </w:tr>
+      <w:tr>
+        <w:trPr>
+          <w:trHeight w:val="318"/>
+        </w:trPr>
+        <w:tc>
+          <w:tcPr>
+            <w:tcW w:w="4606" w:type="dxa"/>
+          </w:tcPr>
+          <w:p>
+            <w:pPr>
+              <w:rPr>
+                <w:lang w:val="en-US"/>
+              </w:rPr>
+            </w:pPr>
+            <w:r>
+              <w:rPr>
+                <w:lang w:val="en-US"/>
+              </w:rPr>
+              <w:t>Player clicks “Resume game” button from the pop-up window that is showing when the game is paused</w:t>
+            </w:r>
+          </w:p>
+        </w:tc>
+        <w:tc>
+          <w:tcPr>
+            <w:tcW w:w="4606" w:type="dxa"/>
+          </w:tcPr>
+          <w:p>
+            <w:pPr>
+              <w:rPr>
+                <w:lang w:val="en-US"/>
+              </w:rPr>
+            </w:pPr>
+          </w:p>
+        </w:tc>
+      </w:tr>
+      <w:tr>
+        <w:trPr>
+          <w:trHeight w:val="563"/>
+        </w:trPr>
+        <w:tc>
+          <w:tcPr>
+            <w:tcW w:w="4606" w:type="dxa"/>
+          </w:tcPr>
+          <w:p>
+            <w:pPr>
+              <w:rPr>
+                <w:lang w:val="en-US"/>
+              </w:rPr>
+            </w:pPr>
+          </w:p>
+        </w:tc>
+        <w:tc>
+          <w:tcPr>
+            <w:tcW w:w="4606" w:type="dxa"/>
+          </w:tcPr>
+          <w:p>
+            <w:pPr>
+              <w:rPr>
+                <w:lang w:val="en-US"/>
+              </w:rPr>
+            </w:pPr>
+            <w:r>
+              <w:rPr>
+                <w:lang w:val="en-US"/>
+              </w:rPr>
+              <w:t>The pop -up is closed and the game is continued.</w:t>
+            </w:r>
+          </w:p>
+        </w:tc>
+      </w:tr>
+    </w:tbl>
+    <w:p>
+      <w:pPr>
+        <w:spacing w:after="0"/>
+        <w:rPr>
+          <w:lang w:val="en-US"/>
+        </w:rPr>
+      </w:pPr>
+    </w:p>
+    <w:p>
+      <w:pPr>
+        <w:rPr>
+          <w:sz w:val="24"/>
+          <w:szCs w:val="24"/>
+          <w:lang w:val="en-US"/>
+        </w:rPr>
+      </w:pPr>
+    </w:p>
+    <w:p>
+      <w:pPr>
+        <w:spacing w:after="0"/>
+        <w:rPr>
+          <w:lang w:val="en-US"/>
+        </w:rPr>
+      </w:pPr>
+      <w:r>
+        <w:rPr>
+          <w:lang w:val="en-US"/>
+        </w:rPr>
+        <w:t xml:space="preserve">Use case: </w:t>
+      </w:r>
+      <w:proofErr w:type="spellStart"/>
+      <w:r>
+        <w:rPr>
+          <w:lang w:val="en-US"/>
+        </w:rPr>
+        <w:t>SetGameOptions</w:t>
+      </w:r>
+      <w:proofErr w:type="spellEnd"/>
+    </w:p>
+    <w:p>
+      <w:pPr>
+        <w:spacing w:after="0"/>
+        <w:rPr>
+          <w:lang w:val="en-US"/>
+        </w:rPr>
+      </w:pPr>
+      <w:r>
+        <w:rPr>
+          <w:lang w:val="en-US"/>
+        </w:rPr>
+        <w:t xml:space="preserve">Short description: How </w:t>
+      </w:r>
+      <w:r>
+        <w:rPr>
+          <w:lang w:val="en-US"/>
+        </w:rPr>
+        <w:t>to set global application options and in-game options.</w:t>
+      </w:r>
+    </w:p>
+    <w:p>
+      <w:pPr>
+        <w:spacing w:after="0"/>
+        <w:rPr>
+          <w:lang w:val="en-US"/>
+        </w:rPr>
+      </w:pPr>
+      <w:r>
+        <w:rPr>
+          <w:lang w:val="en-US"/>
+        </w:rPr>
+        <w:t>Normal flow of events</w:t>
+      </w:r>
+    </w:p>
+    <w:tbl>
+      <w:tblPr>
+        <w:tblStyle w:val="Tabellrutnt"/>
+        <w:tblW w:w="0" w:type="auto"/>
+        <w:tblLook w:val="04A0"/>
+      </w:tblPr>
+      <w:tblGrid>
+        <w:gridCol w:w="4606"/>
+        <w:gridCol w:w="4606"/>
+      </w:tblGrid>
+      <w:tr>
+        <w:tc>
+          <w:tcPr>
+            <w:tcW w:w="4606" w:type="dxa"/>
+          </w:tcPr>
+          <w:p>
+            <w:pPr>
+              <w:rPr>
+                <w:lang w:val="en-US"/>
+              </w:rPr>
+            </w:pPr>
+            <w:r>
+              <w:rPr>
+                <w:lang w:val="en-US"/>
+              </w:rPr>
+              <w:t>Actor</w:t>
+            </w:r>
+          </w:p>
+        </w:tc>
+        <w:tc>
+          <w:tcPr>
+            <w:tcW w:w="4606" w:type="dxa"/>
+          </w:tcPr>
+          <w:p>
+            <w:pPr>
+              <w:rPr>
+                <w:lang w:val="en-US"/>
+              </w:rPr>
+            </w:pPr>
+            <w:r>
+              <w:rPr>
+                <w:lang w:val="en-US"/>
+              </w:rPr>
+              <w:t>System</w:t>
+            </w:r>
+          </w:p>
+        </w:tc>
+      </w:tr>
+      <w:tr>
+        <w:trPr>
+          <w:trHeight w:val="318"/>
+        </w:trPr>
+        <w:tc>
+          <w:tcPr>
+            <w:tcW w:w="4606" w:type="dxa"/>
+          </w:tcPr>
+          <w:p>
+            <w:pPr>
+              <w:rPr>
+                <w:lang w:val="en-US"/>
+              </w:rPr>
+            </w:pPr>
+            <w:r>
+              <w:rPr>
+                <w:lang w:val="en-US"/>
+              </w:rPr>
+              <w:lastRenderedPageBreak/>
+              <w:t>User clicks “Options” from menu</w:t>
+            </w:r>
+          </w:p>
+        </w:tc>
+        <w:tc>
+          <w:tcPr>
+            <w:tcW w:w="4606" w:type="dxa"/>
+          </w:tcPr>
+          <w:p>
+            <w:pPr>
+              <w:rPr>
+                <w:lang w:val="en-US"/>
+              </w:rPr>
+            </w:pPr>
+          </w:p>
+        </w:tc>
+      </w:tr>
+      <w:tr>
+        <w:trPr>
+          <w:trHeight w:val="340"/>
+        </w:trPr>
+        <w:tc>
+          <w:tcPr>
+            <w:tcW w:w="4606" w:type="dxa"/>
+          </w:tcPr>
+          <w:p>
+            <w:pPr>
+              <w:rPr>
+                <w:lang w:val="en-US"/>
+              </w:rPr>
+            </w:pPr>
+          </w:p>
+        </w:tc>
+        <w:tc>
+          <w:tcPr>
+            <w:tcW w:w="4606" w:type="dxa"/>
+          </w:tcPr>
+          <w:p>
+            <w:pPr>
+              <w:rPr>
+                <w:lang w:val="en-US"/>
+              </w:rPr>
+            </w:pPr>
+            <w:r>
+              <w:rPr>
+                <w:lang w:val="en-US"/>
+              </w:rPr>
+              <w:t>The view is changed to one that contains the options.</w:t>
+            </w:r>
+          </w:p>
+        </w:tc>
+      </w:tr>
+      <w:tr>
+        <w:trPr>
+          <w:trHeight w:val="416"/>
+        </w:trPr>
+        <w:tc>
+          <w:tcPr>
+            <w:tcW w:w="4606" w:type="dxa"/>
+          </w:tcPr>
+          <w:p>
+            <w:pPr>
+              <w:rPr>
+                <w:lang w:val="en-US"/>
+              </w:rPr>
+            </w:pPr>
+          </w:p>
+        </w:tc>
+        <w:tc>
+          <w:tcPr>
+            <w:tcW w:w="4606" w:type="dxa"/>
+          </w:tcPr>
+          <w:p>
+            <w:pPr>
+              <w:rPr>
+                <w:lang w:val="en-US"/>
+              </w:rPr>
+            </w:pPr>
+            <w:r>
+              <w:rPr>
+                <w:lang w:val="en-US"/>
+              </w:rPr>
+              <w:t>The user can change options by checking checkboxes and/or setting sliders to desired value.</w:t>
+            </w:r>
+          </w:p>
+        </w:tc>
+      </w:tr>
+    </w:tbl>
+    <w:p>
+      <w:pPr>
+        <w:spacing w:after="0"/>
+        <w:rPr>
+          <w:lang w:val="en-US"/>
+        </w:rPr>
+      </w:pPr>
+    </w:p>
+    <w:p>
+      <w:pPr>
+        <w:rPr>
+          <w:sz w:val="24"/>
+          <w:szCs w:val="24"/>
+          <w:lang w:val="en-US"/>
+        </w:rPr>
+      </w:pPr>
+    </w:p>
+    <w:p>
+      <w:pPr>
+        <w:spacing w:after="0"/>
+        <w:rPr>
+          <w:lang w:val="en-US"/>
+        </w:rPr>
+      </w:pPr>
+      <w:r>
+        <w:rPr>
+          <w:lang w:val="en-US"/>
+        </w:rPr>
+        <w:t xml:space="preserve">Use case: </w:t>
+      </w:r>
+      <w:proofErr w:type="spellStart"/>
+      <w:r>
+        <w:rPr>
+          <w:lang w:val="en-US"/>
+        </w:rPr>
+        <w:t>TypeWord</w:t>
+      </w:r>
+      <w:proofErr w:type="spellEnd"/>
+    </w:p>
+    <w:p>
+      <w:pPr>
+        <w:spacing w:after="0"/>
+        <w:rPr>
+          <w:lang w:val="en-US"/>
+        </w:rPr>
+      </w:pPr>
+      <w:r>
+        <w:rPr>
+          <w:lang w:val="en-US"/>
+        </w:rPr>
+        <w:t xml:space="preserve">Short description: How a user </w:t>
+      </w:r>
+      <w:r>
+        <w:rPr>
+          <w:lang w:val="en-US"/>
+        </w:rPr>
+        <w:t>types a word in the time attack game mode.</w:t>
+      </w:r>
+    </w:p>
+    <w:p>
+      <w:pPr>
+        <w:spacing w:after="0"/>
+        <w:rPr>
+          <w:lang w:val="en-US"/>
+        </w:rPr>
+      </w:pPr>
+      <w:r>
+        <w:rPr>
+          <w:lang w:val="en-US"/>
+        </w:rPr>
+        <w:t>Normal flow of events</w:t>
+      </w:r>
+    </w:p>
+    <w:tbl>
+      <w:tblPr>
+        <w:tblStyle w:val="Tabellrutnt"/>
+        <w:tblW w:w="0" w:type="auto"/>
+        <w:tblLook w:val="04A0"/>
+      </w:tblPr>
+      <w:tblGrid>
+        <w:gridCol w:w="4606"/>
+        <w:gridCol w:w="4606"/>
+      </w:tblGrid>
+      <w:tr>
+        <w:tc>
+          <w:tcPr>
+            <w:tcW w:w="4606" w:type="dxa"/>
+          </w:tcPr>
+          <w:p>
+            <w:pPr>
+              <w:rPr>
+                <w:lang w:val="en-US"/>
+              </w:rPr>
+            </w:pPr>
+            <w:r>
+              <w:rPr>
+                <w:lang w:val="en-US"/>
+              </w:rPr>
+              <w:t>Actor</w:t>
+            </w:r>
+          </w:p>
+        </w:tc>
+        <w:tc>
+          <w:tcPr>
+            <w:tcW w:w="4606" w:type="dxa"/>
+          </w:tcPr>
+          <w:p>
+            <w:pPr>
+              <w:rPr>
+                <w:lang w:val="en-US"/>
+              </w:rPr>
+            </w:pPr>
+            <w:r>
+              <w:rPr>
+                <w:lang w:val="en-US"/>
+              </w:rPr>
+              <w:t>System</w:t>
+            </w:r>
+          </w:p>
+        </w:tc>
+      </w:tr>
+      <w:tr>
+        <w:trPr>
+          <w:trHeight w:val="318"/>
+        </w:trPr>
+        <w:tc>
+          <w:tcPr>
+            <w:tcW w:w="4606" w:type="dxa"/>
+          </w:tcPr>
+          <w:p>
+            <w:pPr>
+              <w:rPr>
+                <w:lang w:val="en-US"/>
+              </w:rPr>
+            </w:pPr>
+          </w:p>
+        </w:tc>
+        <w:tc>
+          <w:tcPr>
+            <w:tcW w:w="4606" w:type="dxa"/>
+          </w:tcPr>
+          <w:p>
+            <w:pPr>
+              <w:rPr>
+                <w:lang w:val="en-US"/>
+              </w:rPr>
+            </w:pPr>
+            <w:r>
+              <w:rPr>
+                <w:lang w:val="en-US"/>
+              </w:rPr>
+              <w:t>Displays a word</w:t>
+            </w:r>
+          </w:p>
+        </w:tc>
+      </w:tr>
+      <w:tr>
+        <w:trPr>
+          <w:trHeight w:val="280"/>
+        </w:trPr>
+        <w:tc>
+          <w:tcPr>
+            <w:tcW w:w="4606" w:type="dxa"/>
+          </w:tcPr>
+          <w:p>
+            <w:pPr>
+              <w:rPr>
+                <w:lang w:val="en-US"/>
+              </w:rPr>
+            </w:pPr>
+            <w:r>
+              <w:rPr>
+                <w:lang w:val="en-US"/>
+              </w:rPr>
+              <w:t>Player types the first letter of the word displayed</w:t>
+            </w:r>
+          </w:p>
+        </w:tc>
+        <w:tc>
+          <w:tcPr>
+            <w:tcW w:w="4606" w:type="dxa"/>
+          </w:tcPr>
+          <w:p>
+            <w:pPr>
+              <w:rPr>
+                <w:lang w:val="en-US"/>
+              </w:rPr>
+            </w:pPr>
+          </w:p>
+        </w:tc>
+      </w:tr>
+      <w:tr>
+        <w:trPr>
+          <w:trHeight w:val="412"/>
+        </w:trPr>
+        <w:tc>
+          <w:tcPr>
+            <w:tcW w:w="4606" w:type="dxa"/>
+          </w:tcPr>
+          <w:p>
+            <w:pPr>
+              <w:rPr>
+                <w:lang w:val="en-US"/>
+              </w:rPr>
+            </w:pPr>
+          </w:p>
+        </w:tc>
+        <w:tc>
+          <w:tcPr>
+            <w:tcW w:w="4606" w:type="dxa"/>
+          </w:tcPr>
+          <w:p>
+            <w:pPr>
+              <w:rPr>
+                <w:lang w:val="en-US"/>
+              </w:rPr>
+            </w:pPr>
+            <w:r>
+              <w:rPr>
+                <w:lang w:val="en-US"/>
+              </w:rPr>
+              <w:t>Highlights the first letter in the word by changing the color of it, given that the actor typed the correct letter.</w:t>
+            </w:r>
+          </w:p>
+        </w:tc>
+      </w:tr>
+      <w:tr>
+        <w:tc>
+          <w:tcPr>
+            <w:tcW w:w="4606" w:type="dxa"/>
+          </w:tcPr>
+          <w:p>
+            <w:pPr>
+              <w:rPr>
+                <w:lang w:val="en-US"/>
+              </w:rPr>
+            </w:pPr>
+            <w:r>
+              <w:rPr>
+                <w:lang w:val="en-US"/>
+              </w:rPr>
+              <w:t xml:space="preserve">Player types the rest of the word by doing the same as above until all letters have been typed. </w:t>
+            </w:r>
+          </w:p>
+        </w:tc>
+        <w:tc>
+          <w:tcPr>
+            <w:tcW w:w="4606" w:type="dxa"/>
+          </w:tcPr>
+          <w:p>
+            <w:pPr>
+              <w:rPr>
+                <w:lang w:val="en-US"/>
+              </w:rPr>
+            </w:pPr>
+          </w:p>
+        </w:tc>
+      </w:tr>
+      <w:tr>
+        <w:trPr>
+          <w:trHeight w:val="474"/>
+        </w:trPr>
+        <w:tc>
+          <w:tcPr>
+            <w:tcW w:w="4606" w:type="dxa"/>
+          </w:tcPr>
+          <w:p>
+            <w:pPr>
+              <w:rPr>
+                <w:lang w:val="en-US"/>
+              </w:rPr>
+            </w:pPr>
+          </w:p>
+        </w:tc>
+        <w:tc>
+          <w:tcPr>
+            <w:tcW w:w="4606" w:type="dxa"/>
+          </w:tcPr>
+          <w:p>
+            <w:pPr>
+              <w:rPr>
+                <w:lang w:val="en-US"/>
+              </w:rPr>
+            </w:pPr>
+            <w:r>
+              <w:rPr>
+                <w:lang w:val="en-US"/>
+              </w:rPr>
+              <w:t>Highlights the last letter so that the entire word is highlighted. The word is removed from the view and a new word is displayed. Points will also be given.</w:t>
+            </w:r>
+          </w:p>
+        </w:tc>
+      </w:tr>
+    </w:tbl>
+    <w:p>
+      <w:pPr>
+        <w:spacing w:after="0"/>
+        <w:rPr>
+          <w:lang w:val="en-US"/>
+        </w:rPr>
+      </w:pPr>
+    </w:p>
+    <w:p>
+      <w:pPr>
+        <w:spacing w:after="0"/>
+        <w:rPr>
+          <w:lang w:val="en-US"/>
+        </w:rPr>
+      </w:pPr>
+      <w:r>
+        <w:rPr>
+          <w:lang w:val="en-US"/>
+        </w:rPr>
+        <w:t>Alternative flow: Player does not type the correct letter. The letter in question will then very briefly turn red, and then back to white.</w:t>
+      </w:r>
+    </w:p>
+    <w:p>
+      <w:pPr>
+        <w:rPr>
+          <w:sz w:val="24"/>
+          <w:szCs w:val="24"/>
+          <w:lang w:val="en-US"/>
+        </w:rPr>
+      </w:pPr>
+    </w:p>
+    <w:p>
+      <w:pPr>
+        <w:spacing w:after="0"/>
+        <w:rPr>
+          <w:lang w:val="en-US"/>
+        </w:rPr>
+      </w:pPr>
+      <w:r>
+        <w:rPr>
+          <w:lang w:val="en-US"/>
+        </w:rPr>
+        <w:t xml:space="preserve">Use case: </w:t>
+      </w:r>
+      <w:proofErr w:type="spellStart"/>
+      <w:r>
+        <w:rPr>
+          <w:lang w:val="en-US"/>
+        </w:rPr>
+        <w:t>ViewAchievements</w:t>
+      </w:r>
+      <w:proofErr w:type="spellEnd"/>
+    </w:p>
+    <w:p>
+      <w:pPr>
+        <w:spacing w:after="0"/>
+        <w:rPr>
+          <w:lang w:val="en-US"/>
+        </w:rPr>
+      </w:pPr>
+      <w:r>
+        <w:rPr>
+          <w:lang w:val="en-US"/>
+        </w:rPr>
+        <w:t xml:space="preserve">Short description: How </w:t>
+      </w:r>
+      <w:r>
+        <w:rPr>
+          <w:lang w:val="en-US"/>
+        </w:rPr>
+        <w:t>to view the list of achievements.</w:t>
+      </w:r>
+    </w:p>
+    <w:p>
+      <w:pPr>
+        <w:spacing w:after="0"/>
+        <w:rPr>
+          <w:lang w:val="en-US"/>
+        </w:rPr>
+      </w:pPr>
+      <w:r>
+        <w:rPr>
+          <w:lang w:val="en-US"/>
+        </w:rPr>
+        <w:t>Normal flow of events</w:t>
+      </w:r>
+    </w:p>
+    <w:tbl>
+      <w:tblPr>
+        <w:tblStyle w:val="Tabellrutnt"/>
+        <w:tblW w:w="0" w:type="auto"/>
+        <w:tblLook w:val="04A0"/>
+      </w:tblPr>
+      <w:tblGrid>
+        <w:gridCol w:w="4606"/>
+        <w:gridCol w:w="4606"/>
+      </w:tblGrid>
+      <w:tr>
+        <w:tc>
+          <w:tcPr>
+            <w:tcW w:w="4606" w:type="dxa"/>
+          </w:tcPr>
+          <w:p>
+            <w:pPr>
+              <w:rPr>
+                <w:lang w:val="en-US"/>
+              </w:rPr>
+            </w:pPr>
+            <w:r>
+              <w:rPr>
+                <w:lang w:val="en-US"/>
+              </w:rPr>
+              <w:t>Actor</w:t>
+            </w:r>
+          </w:p>
+        </w:tc>
+        <w:tc>
+          <w:tcPr>
+            <w:tcW w:w="4606" w:type="dxa"/>
+          </w:tcPr>
+          <w:p>
+            <w:pPr>
+              <w:rPr>
+                <w:lang w:val="en-US"/>
+              </w:rPr>
+            </w:pPr>
+            <w:r>
+              <w:rPr>
+                <w:lang w:val="en-US"/>
+              </w:rPr>
+              <w:t>System</w:t>
+            </w:r>
+          </w:p>
+        </w:tc>
+      </w:tr>
+      <w:tr>
+        <w:trPr>
+          <w:trHeight w:val="318"/>
+        </w:trPr>
+        <w:tc>
+          <w:tcPr>
+            <w:tcW w:w="4606" w:type="dxa"/>
+          </w:tcPr>
+          <w:p>
+            <w:pPr>
+              <w:rPr>
+                <w:lang w:val="en-US"/>
+              </w:rPr>
+            </w:pPr>
+            <w:r>
+              <w:rPr>
+                <w:lang w:val="en-US"/>
+              </w:rPr>
+              <w:t>User clicks “Achievements” from menu</w:t>
+            </w:r>
+          </w:p>
+        </w:tc>
+        <w:tc>
+          <w:tcPr>
+            <w:tcW w:w="4606" w:type="dxa"/>
+          </w:tcPr>
+          <w:p>
+            <w:pPr>
+              <w:rPr>
+                <w:lang w:val="en-US"/>
+              </w:rPr>
+            </w:pPr>
+          </w:p>
+        </w:tc>
+      </w:tr>
+      <w:tr>
+        <w:trPr>
+          <w:trHeight w:val="340"/>
+        </w:trPr>
+        <w:tc>
+          <w:tcPr>
+            <w:tcW w:w="4606" w:type="dxa"/>
+          </w:tcPr>
+          <w:p>
+            <w:pPr>
+              <w:rPr>
+                <w:lang w:val="en-US"/>
+              </w:rPr>
+            </w:pPr>
+          </w:p>
+        </w:tc>
+        <w:tc>
+          <w:tcPr>
+            <w:tcW w:w="4606" w:type="dxa"/>
+          </w:tcPr>
+          <w:p>
+            <w:pPr>
+              <w:rPr>
+                <w:lang w:val="en-US"/>
+              </w:rPr>
+            </w:pPr>
+            <w:r>
+              <w:rPr>
+                <w:lang w:val="en-US"/>
+              </w:rPr>
+              <w:t>The view is changed to one that contains the Swarm interface.</w:t>
+            </w:r>
+          </w:p>
+        </w:tc>
+      </w:tr>
+      <w:tr>
+        <w:trPr>
+          <w:trHeight w:val="416"/>
+        </w:trPr>
+        <w:tc>
+          <w:tcPr>
+            <w:tcW w:w="4606" w:type="dxa"/>
+          </w:tcPr>
+          <w:p>
+            <w:pPr>
+              <w:rPr>
+                <w:lang w:val="en-US"/>
+              </w:rPr>
+            </w:pPr>
+          </w:p>
+        </w:tc>
+        <w:tc>
+          <w:tcPr>
+            <w:tcW w:w="4606" w:type="dxa"/>
+          </w:tcPr>
+          <w:p>
+            <w:pPr>
+              <w:rPr>
+                <w:lang w:val="en-US"/>
+              </w:rPr>
+            </w:pPr>
+            <w:r>
+              <w:rPr>
+                <w:lang w:val="en-US"/>
+              </w:rPr>
+              <w:t>The user can see the list of achievements, both the ones already unlocked, and the ones that are still locked.</w:t>
+            </w:r>
+          </w:p>
+        </w:tc>
+      </w:tr>
+    </w:tbl>
+    <w:p>
+      <w:pPr>
+        <w:spacing w:after="0"/>
+        <w:rPr>
+          <w:lang w:val="en-US"/>
+        </w:rPr>
+      </w:pPr>
+    </w:p>
+    <w:p>
+      <w:pPr>
+        <w:rPr>
+          <w:sz w:val="24"/>
+          <w:szCs w:val="24"/>
+          <w:lang w:val="en-US"/>
+        </w:rPr>
+      </w:pPr>
+    </w:p>
+    <w:p>
+      <w:pPr>
+        <w:spacing w:after="0"/>
+        <w:rPr>
+          <w:lang w:val="en-US"/>
+        </w:rPr>
+      </w:pPr>
+      <w:r>
+        <w:rPr>
+          <w:lang w:val="en-US"/>
+        </w:rPr>
+        <w:t xml:space="preserve">Use case: </w:t>
+      </w:r>
+      <w:proofErr w:type="spellStart"/>
+      <w:r>
+        <w:rPr>
+          <w:lang w:val="en-US"/>
+        </w:rPr>
+        <w:t>ViewHighScore</w:t>
+      </w:r>
+      <w:proofErr w:type="spellEnd"/>
+    </w:p>
+    <w:p>
+      <w:pPr>
+        <w:spacing w:after="0"/>
+        <w:rPr>
+          <w:lang w:val="en-US"/>
+        </w:rPr>
+      </w:pPr>
+      <w:r>
+        <w:rPr>
+          <w:lang w:val="en-US"/>
+        </w:rPr>
+        <w:t xml:space="preserve">Short description: How </w:t>
+      </w:r>
+      <w:r>
+        <w:rPr>
+          <w:lang w:val="en-US"/>
+        </w:rPr>
+        <w:t>to view the global high score list.</w:t>
+      </w:r>
+    </w:p>
+    <w:p>
+      <w:pPr>
+        <w:spacing w:after="0"/>
+        <w:rPr>
+          <w:lang w:val="en-US"/>
+        </w:rPr>
+      </w:pPr>
+      <w:r>
+        <w:rPr>
+          <w:lang w:val="en-US"/>
+        </w:rPr>
+        <w:t>Normal flow of events</w:t>
+      </w:r>
+    </w:p>
+    <w:tbl>
+      <w:tblPr>
+        <w:tblStyle w:val="Tabellrutnt"/>
+        <w:tblW w:w="0" w:type="auto"/>
+        <w:tblLook w:val="04A0"/>
+      </w:tblPr>
+      <w:tblGrid>
+        <w:gridCol w:w="4606"/>
+        <w:gridCol w:w="4606"/>
+      </w:tblGrid>
+      <w:tr>
+        <w:tc>
+          <w:tcPr>
+            <w:tcW w:w="4606" w:type="dxa"/>
+          </w:tcPr>
+          <w:p>
+            <w:pPr>
+              <w:rPr>
+                <w:lang w:val="en-US"/>
+              </w:rPr>
+            </w:pPr>
+            <w:r>
+              <w:rPr>
+                <w:lang w:val="en-US"/>
+              </w:rPr>
+              <w:lastRenderedPageBreak/>
+              <w:t>Actor</w:t>
+            </w:r>
+          </w:p>
+        </w:tc>
+        <w:tc>
+          <w:tcPr>
+            <w:tcW w:w="4606" w:type="dxa"/>
+          </w:tcPr>
+          <w:p>
+            <w:pPr>
+              <w:rPr>
+                <w:lang w:val="en-US"/>
+              </w:rPr>
+            </w:pPr>
+            <w:r>
+              <w:rPr>
+                <w:lang w:val="en-US"/>
+              </w:rPr>
+              <w:t>System</w:t>
+            </w:r>
+          </w:p>
+        </w:tc>
+      </w:tr>
+      <w:tr>
+        <w:trPr>
+          <w:trHeight w:val="318"/>
+        </w:trPr>
+        <w:tc>
+          <w:tcPr>
+            <w:tcW w:w="4606" w:type="dxa"/>
+          </w:tcPr>
+          <w:p>
+            <w:pPr>
+              <w:rPr>
+                <w:lang w:val="en-US"/>
+              </w:rPr>
+            </w:pPr>
+            <w:r>
+              <w:rPr>
+                <w:lang w:val="en-US"/>
+              </w:rPr>
+              <w:t>User clicks “High score” from menu</w:t>
+            </w:r>
+          </w:p>
+        </w:tc>
+        <w:tc>
+          <w:tcPr>
+            <w:tcW w:w="4606" w:type="dxa"/>
+          </w:tcPr>
+          <w:p>
+            <w:pPr>
+              <w:rPr>
+                <w:lang w:val="en-US"/>
+              </w:rPr>
+            </w:pPr>
+          </w:p>
+        </w:tc>
+      </w:tr>
+      <w:tr>
+        <w:trPr>
+          <w:trHeight w:val="340"/>
+        </w:trPr>
+        <w:tc>
+          <w:tcPr>
+            <w:tcW w:w="4606" w:type="dxa"/>
+          </w:tcPr>
+          <w:p>
+            <w:pPr>
+              <w:rPr>
+                <w:lang w:val="en-US"/>
+              </w:rPr>
+            </w:pPr>
+          </w:p>
+        </w:tc>
+        <w:tc>
+          <w:tcPr>
+            <w:tcW w:w="4606" w:type="dxa"/>
+          </w:tcPr>
+          <w:p>
+            <w:pPr>
+              <w:rPr>
+                <w:lang w:val="en-US"/>
+              </w:rPr>
+            </w:pPr>
+            <w:r>
+              <w:rPr>
+                <w:lang w:val="en-US"/>
+              </w:rPr>
+              <w:t>The view is changed to one that contains the Swarm interface.</w:t>
+            </w:r>
+          </w:p>
+        </w:tc>
+      </w:tr>
+      <w:tr>
+        <w:trPr>
+          <w:trHeight w:val="416"/>
+        </w:trPr>
+        <w:tc>
+          <w:tcPr>
+            <w:tcW w:w="4606" w:type="dxa"/>
+          </w:tcPr>
+          <w:p>
+            <w:pPr>
+              <w:rPr>
+                <w:lang w:val="en-US"/>
+              </w:rPr>
+            </w:pPr>
+          </w:p>
+        </w:tc>
+        <w:tc>
+          <w:tcPr>
+            <w:tcW w:w="4606" w:type="dxa"/>
+          </w:tcPr>
+          <w:p>
+            <w:pPr>
+              <w:rPr>
+                <w:lang w:val="en-US"/>
+              </w:rPr>
+            </w:pPr>
+            <w:r>
+              <w:rPr>
+                <w:lang w:val="en-US"/>
+              </w:rPr>
+              <w:t>The user can see the global high score list and his/her own placement on the list, given that she has submitted at least one score to it.</w:t>
+            </w:r>
+          </w:p>
+        </w:tc>
+      </w:tr>
+    </w:tbl>
+    <w:p>
+      <w:pPr>
+        <w:rPr>
+          <w:lang w:val="en-US"/>
+        </w:rPr>
+      </w:pPr>
+    </w:p>
     <w:sectPr>
       <w:pgSz w:w="12240" w:h="15840"/>
       <w:pgMar w:top="1440" w:right="1440" w:bottom="1440" w:left="1440" w:header="720" w:footer="720" w:gutter="0"/>
@@ -3736,32 +6338,98 @@
 </w:document>
 </file>
 
-<file path=word/comments.xml><?xml version="1.0" encoding="utf-8"?>
-<w:comments xmlns:ve="http://schemas.openxmlformats.org/markup-compatibility/2006" xmlns:o="urn:schemas-microsoft-com:office:office" xmlns:r="http://schemas.openxmlformats.org/officeDocument/2006/relationships" xmlns:m="http://schemas.openxmlformats.org/officeDocument/2006/math" xmlns:v="urn:schemas-microsoft-com:vml" xmlns:wp="http://schemas.openxmlformats.org/drawingml/2006/wordprocessingDrawing" xmlns:w10="urn:schemas-microsoft-com:office:word" xmlns:w="http://schemas.openxmlformats.org/wordprocessingml/2006/main" xmlns:wne="http://schemas.microsoft.com/office/word/2006/wordml">
-  <w:comment w:id="0" w:author="Robin Hammaräng" w:date="2012-03-14T15:55:00Z" w:initials="RH">
-    <w:p>
-      <w:pPr>
-        <w:pStyle w:val="Kommentarer"/>
-      </w:pPr>
-      <w:r>
-        <w:rPr>
-          <w:rStyle w:val="Kommentarsreferens"/>
-        </w:rPr>
-        <w:annotationRef/>
-      </w:r>
-      <w:proofErr w:type="spellStart"/>
-      <w:r>
-        <w:t>Todo</w:t>
-      </w:r>
-      <w:proofErr w:type="spellEnd"/>
-    </w:p>
-  </w:comment>
-</w:comments>
-</file>
-
 <file path=word/numbering.xml><?xml version="1.0" encoding="utf-8"?>
 <w:numbering xmlns:ve="http://schemas.openxmlformats.org/markup-compatibility/2006" xmlns:o="urn:schemas-microsoft-com:office:office" xmlns:r="http://schemas.openxmlformats.org/officeDocument/2006/relationships" xmlns:m="http://schemas.openxmlformats.org/officeDocument/2006/math" xmlns:v="urn:schemas-microsoft-com:vml" xmlns:wp="http://schemas.openxmlformats.org/drawingml/2006/wordprocessingDrawing" xmlns:w10="urn:schemas-microsoft-com:office:word" xmlns:w="http://schemas.openxmlformats.org/wordprocessingml/2006/main" xmlns:wne="http://schemas.microsoft.com/office/word/2006/wordml">
   <w:abstractNum w:abstractNumId="0">
+    <w:nsid w:val="24F03B6E"/>
+    <w:multiLevelType w:val="hybridMultilevel"/>
+    <w:tmpl w:val="E5D02256"/>
+    <w:lvl w:ilvl="0" w:tplc="1E785E1C">
+      <w:start w:val="1"/>
+      <w:numFmt w:val="lowerLetter"/>
+      <w:lvlText w:val="%1)"/>
+      <w:lvlJc w:val="left"/>
+      <w:pPr>
+        <w:ind w:left="1664" w:hanging="360"/>
+      </w:pPr>
+      <w:rPr>
+        <w:rFonts w:hint="default"/>
+      </w:rPr>
+    </w:lvl>
+    <w:lvl w:ilvl="1" w:tplc="041D0019">
+      <w:start w:val="1"/>
+      <w:numFmt w:val="lowerLetter"/>
+      <w:lvlText w:val="%2."/>
+      <w:lvlJc w:val="left"/>
+      <w:pPr>
+        <w:ind w:left="2384" w:hanging="360"/>
+      </w:pPr>
+    </w:lvl>
+    <w:lvl w:ilvl="2" w:tplc="041D001B">
+      <w:start w:val="1"/>
+      <w:numFmt w:val="lowerRoman"/>
+      <w:lvlText w:val="%3."/>
+      <w:lvlJc w:val="right"/>
+      <w:pPr>
+        <w:ind w:left="3104" w:hanging="180"/>
+      </w:pPr>
+    </w:lvl>
+    <w:lvl w:ilvl="3" w:tplc="041D000F">
+      <w:start w:val="1"/>
+      <w:numFmt w:val="decimal"/>
+      <w:lvlText w:val="%4."/>
+      <w:lvlJc w:val="left"/>
+      <w:pPr>
+        <w:ind w:left="3824" w:hanging="360"/>
+      </w:pPr>
+    </w:lvl>
+    <w:lvl w:ilvl="4" w:tplc="041D0019">
+      <w:start w:val="1"/>
+      <w:numFmt w:val="lowerLetter"/>
+      <w:lvlText w:val="%5."/>
+      <w:lvlJc w:val="left"/>
+      <w:pPr>
+        <w:ind w:left="4544" w:hanging="360"/>
+      </w:pPr>
+    </w:lvl>
+    <w:lvl w:ilvl="5" w:tplc="041D001B">
+      <w:start w:val="1"/>
+      <w:numFmt w:val="lowerRoman"/>
+      <w:lvlText w:val="%6."/>
+      <w:lvlJc w:val="right"/>
+      <w:pPr>
+        <w:ind w:left="5264" w:hanging="180"/>
+      </w:pPr>
+    </w:lvl>
+    <w:lvl w:ilvl="6" w:tplc="041D000F">
+      <w:start w:val="1"/>
+      <w:numFmt w:val="decimal"/>
+      <w:lvlText w:val="%7."/>
+      <w:lvlJc w:val="left"/>
+      <w:pPr>
+        <w:ind w:left="5984" w:hanging="360"/>
+      </w:pPr>
+    </w:lvl>
+    <w:lvl w:ilvl="7" w:tplc="041D0019">
+      <w:start w:val="1"/>
+      <w:numFmt w:val="lowerLetter"/>
+      <w:lvlText w:val="%8."/>
+      <w:lvlJc w:val="left"/>
+      <w:pPr>
+        <w:ind w:left="6704" w:hanging="360"/>
+      </w:pPr>
+    </w:lvl>
+    <w:lvl w:ilvl="8" w:tplc="041D001B" w:tentative="1">
+      <w:start w:val="1"/>
+      <w:numFmt w:val="lowerRoman"/>
+      <w:lvlText w:val="%9."/>
+      <w:lvlJc w:val="right"/>
+      <w:pPr>
+        <w:ind w:left="7424" w:hanging="180"/>
+      </w:pPr>
+    </w:lvl>
+  </w:abstractNum>
+  <w:abstractNum w:abstractNumId="1">
     <w:nsid w:val="79A21F47"/>
     <w:multiLevelType w:val="hybridMultilevel"/>
     <w:tmpl w:val="612E92C8"/>
@@ -3874,7 +6542,102 @@
       </w:rPr>
     </w:lvl>
   </w:abstractNum>
+  <w:abstractNum w:abstractNumId="2">
+    <w:nsid w:val="7DBB49B4"/>
+    <w:multiLevelType w:val="hybridMultilevel"/>
+    <w:tmpl w:val="BC0A7B5E"/>
+    <w:lvl w:ilvl="0" w:tplc="041D000F">
+      <w:start w:val="1"/>
+      <w:numFmt w:val="decimal"/>
+      <w:lvlText w:val="%1."/>
+      <w:lvlJc w:val="left"/>
+      <w:pPr>
+        <w:ind w:left="720" w:hanging="360"/>
+      </w:pPr>
+      <w:rPr>
+        <w:rFonts w:hint="default"/>
+      </w:rPr>
+    </w:lvl>
+    <w:lvl w:ilvl="1" w:tplc="041D0019">
+      <w:start w:val="1"/>
+      <w:numFmt w:val="lowerLetter"/>
+      <w:lvlText w:val="%2."/>
+      <w:lvlJc w:val="left"/>
+      <w:pPr>
+        <w:ind w:left="1440" w:hanging="360"/>
+      </w:pPr>
+    </w:lvl>
+    <w:lvl w:ilvl="2" w:tplc="041D001B">
+      <w:start w:val="1"/>
+      <w:numFmt w:val="lowerRoman"/>
+      <w:lvlText w:val="%3."/>
+      <w:lvlJc w:val="right"/>
+      <w:pPr>
+        <w:ind w:left="2160" w:hanging="180"/>
+      </w:pPr>
+    </w:lvl>
+    <w:lvl w:ilvl="3" w:tplc="041D000F" w:tentative="1">
+      <w:start w:val="1"/>
+      <w:numFmt w:val="decimal"/>
+      <w:lvlText w:val="%4."/>
+      <w:lvlJc w:val="left"/>
+      <w:pPr>
+        <w:ind w:left="2880" w:hanging="360"/>
+      </w:pPr>
+    </w:lvl>
+    <w:lvl w:ilvl="4" w:tplc="041D0019" w:tentative="1">
+      <w:start w:val="1"/>
+      <w:numFmt w:val="lowerLetter"/>
+      <w:lvlText w:val="%5."/>
+      <w:lvlJc w:val="left"/>
+      <w:pPr>
+        <w:ind w:left="3600" w:hanging="360"/>
+      </w:pPr>
+    </w:lvl>
+    <w:lvl w:ilvl="5" w:tplc="041D001B" w:tentative="1">
+      <w:start w:val="1"/>
+      <w:numFmt w:val="lowerRoman"/>
+      <w:lvlText w:val="%6."/>
+      <w:lvlJc w:val="right"/>
+      <w:pPr>
+        <w:ind w:left="4320" w:hanging="180"/>
+      </w:pPr>
+    </w:lvl>
+    <w:lvl w:ilvl="6" w:tplc="041D000F" w:tentative="1">
+      <w:start w:val="1"/>
+      <w:numFmt w:val="decimal"/>
+      <w:lvlText w:val="%7."/>
+      <w:lvlJc w:val="left"/>
+      <w:pPr>
+        <w:ind w:left="5040" w:hanging="360"/>
+      </w:pPr>
+    </w:lvl>
+    <w:lvl w:ilvl="7" w:tplc="041D0019" w:tentative="1">
+      <w:start w:val="1"/>
+      <w:numFmt w:val="lowerLetter"/>
+      <w:lvlText w:val="%8."/>
+      <w:lvlJc w:val="left"/>
+      <w:pPr>
+        <w:ind w:left="5760" w:hanging="360"/>
+      </w:pPr>
+    </w:lvl>
+    <w:lvl w:ilvl="8" w:tplc="041D001B" w:tentative="1">
+      <w:start w:val="1"/>
+      <w:numFmt w:val="lowerRoman"/>
+      <w:lvlText w:val="%9."/>
+      <w:lvlJc w:val="right"/>
+      <w:pPr>
+        <w:ind w:left="6480" w:hanging="180"/>
+      </w:pPr>
+    </w:lvl>
+  </w:abstractNum>
   <w:num w:numId="1">
+    <w:abstractNumId w:val="1"/>
+  </w:num>
+  <w:num w:numId="2">
+    <w:abstractNumId w:val="2"/>
+  </w:num>
+  <w:num w:numId="3">
     <w:abstractNumId w:val="0"/>
   </w:num>
 </w:numbering>
@@ -4304,6 +7067,32 @@
       <w:szCs w:val="16"/>
     </w:rPr>
   </w:style>
+  <w:style w:type="table" w:styleId="Tabellrutnt">
+    <w:name w:val="Table Grid"/>
+    <w:basedOn w:val="Normaltabell"/>
+    <w:uiPriority w:val="59"/>
+    <w:rsid w:val="008455D1"/>
+    <w:pPr>
+      <w:spacing w:after="0" w:line="240" w:lineRule="auto"/>
+    </w:pPr>
+    <w:tblPr>
+      <w:tblInd w:w="0" w:type="dxa"/>
+      <w:tblBorders>
+        <w:top w:val="single" w:sz="4" w:space="0" w:color="auto"/>
+        <w:left w:val="single" w:sz="4" w:space="0" w:color="auto"/>
+        <w:bottom w:val="single" w:sz="4" w:space="0" w:color="auto"/>
+        <w:right w:val="single" w:sz="4" w:space="0" w:color="auto"/>
+        <w:insideH w:val="single" w:sz="4" w:space="0" w:color="auto"/>
+        <w:insideV w:val="single" w:sz="4" w:space="0" w:color="auto"/>
+      </w:tblBorders>
+      <w:tblCellMar>
+        <w:top w:w="0" w:type="dxa"/>
+        <w:left w:w="108" w:type="dxa"/>
+        <w:bottom w:w="0" w:type="dxa"/>
+        <w:right w:w="108" w:type="dxa"/>
+      </w:tblCellMar>
+    </w:tblPr>
+  </w:style>
 </w:styles>
 </file>
 

</xml_diff>

<commit_message>
Updated RAD and SDD. Updated structure in git repo a bit
</commit_message>
<xml_diff>
--- a/Docs/Speedtype_RAD.docx
+++ b/Docs/Speedtype_RAD.docx
@@ -41,7 +41,47 @@
           <w:szCs w:val="20"/>
           <w:lang w:val="en-US"/>
         </w:rPr>
-        <w:t>Document for the Speedtype Project(RAD)</w:t>
+        <w:t xml:space="preserve">Document for the </w:t>
+      </w:r>
+      <w:proofErr w:type="spellStart"/>
+      <w:r>
+        <w:rPr>
+          <w:rFonts w:asciiTheme="majorHAnsi" w:hAnsiTheme="majorHAnsi" w:cs="Courier New"/>
+          <w:sz w:val="40"/>
+          <w:szCs w:val="20"/>
+          <w:lang w:val="en-US"/>
+        </w:rPr>
+        <w:t>Speedtype</w:t>
+      </w:r>
+      <w:proofErr w:type="spellEnd"/>
+      <w:r>
+        <w:rPr>
+          <w:rFonts w:asciiTheme="majorHAnsi" w:hAnsiTheme="majorHAnsi" w:cs="Courier New"/>
+          <w:sz w:val="40"/>
+          <w:szCs w:val="20"/>
+          <w:lang w:val="en-US"/>
+        </w:rPr>
+        <w:t xml:space="preserve"> </w:t>
+      </w:r>
+      <w:proofErr w:type="gramStart"/>
+      <w:r>
+        <w:rPr>
+          <w:rFonts w:asciiTheme="majorHAnsi" w:hAnsiTheme="majorHAnsi" w:cs="Courier New"/>
+          <w:sz w:val="40"/>
+          <w:szCs w:val="20"/>
+          <w:lang w:val="en-US"/>
+        </w:rPr>
+        <w:t>Project(</w:t>
+      </w:r>
+      <w:proofErr w:type="gramEnd"/>
+      <w:r>
+        <w:rPr>
+          <w:rFonts w:asciiTheme="majorHAnsi" w:hAnsiTheme="majorHAnsi" w:cs="Courier New"/>
+          <w:sz w:val="40"/>
+          <w:szCs w:val="20"/>
+          <w:lang w:val="en-US"/>
+        </w:rPr>
+        <w:t>RAD)</w:t>
       </w:r>
     </w:p>
     <w:p>
@@ -1655,8 +1695,19 @@
           <w:szCs w:val="20"/>
           <w:lang w:val="en-US"/>
         </w:rPr>
-        <w:t>Author: Robin Hammaräng</w:t>
-      </w:r>
+        <w:t xml:space="preserve">Author: Robin </w:t>
+      </w:r>
+      <w:proofErr w:type="spellStart"/>
+      <w:r>
+        <w:rPr>
+          <w:rFonts w:cs="Courier New"/>
+          <w:sz w:val="20"/>
+          <w:szCs w:val="20"/>
+          <w:lang w:val="en-US"/>
+        </w:rPr>
+        <w:t>Hammaräng</w:t>
+      </w:r>
+      <w:proofErr w:type="spellEnd"/>
     </w:p>
     <w:p>
       <w:pPr>
@@ -1684,7 +1735,6 @@
           <w:b/>
           <w:sz w:val="24"/>
           <w:szCs w:val="20"/>
-          <w:lang w:val="en-US"/>
         </w:rPr>
       </w:pPr>
       <w:r>
@@ -1693,20 +1743,58 @@
           <w:b/>
           <w:sz w:val="24"/>
           <w:szCs w:val="20"/>
-          <w:lang w:val="en-US"/>
         </w:rPr>
         <w:lastRenderedPageBreak/>
-        <w:t>TODO: skriv nånting om att vi använt oss av androids designmönster gällande knappar.</w:t>
-      </w:r>
-    </w:p>
-    <w:p>
-      <w:pPr>
+        <w:t xml:space="preserve">TODO: skriv </w:t>
+      </w:r>
+      <w:proofErr w:type="gramStart"/>
+      <w:r>
         <w:rPr>
           <w:rFonts w:cs="Courier New"/>
           <w:b/>
           <w:sz w:val="24"/>
           <w:szCs w:val="20"/>
-          <w:lang w:val="en-US"/>
+        </w:rPr>
+        <w:t>nånting</w:t>
+      </w:r>
+      <w:proofErr w:type="gramEnd"/>
+      <w:r>
+        <w:rPr>
+          <w:rFonts w:cs="Courier New"/>
+          <w:b/>
+          <w:sz w:val="24"/>
+          <w:szCs w:val="20"/>
+        </w:rPr>
+        <w:t xml:space="preserve"> om att vi använt oss av </w:t>
+      </w:r>
+      <w:proofErr w:type="spellStart"/>
+      <w:r>
+        <w:rPr>
+          <w:rFonts w:cs="Courier New"/>
+          <w:b/>
+          <w:sz w:val="24"/>
+          <w:szCs w:val="20"/>
+        </w:rPr>
+        <w:t>androids</w:t>
+      </w:r>
+      <w:proofErr w:type="spellEnd"/>
+      <w:r>
+        <w:rPr>
+          <w:rFonts w:cs="Courier New"/>
+          <w:b/>
+          <w:sz w:val="24"/>
+          <w:szCs w:val="20"/>
+        </w:rPr>
+        <w:t xml:space="preserve"> designmönster gällande knappar.</w:t>
+      </w:r>
+    </w:p>
+    <w:p>
+      <w:pPr>
+        <w:rPr>
+          <w:rFonts w:cs="Courier New"/>
+          <w:b/>
+          <w:sz w:val="24"/>
+          <w:szCs w:val="20"/>
         </w:rPr>
       </w:pPr>
     </w:p>
@@ -2113,7 +2201,27 @@
           <w:szCs w:val="20"/>
           <w:lang w:val="en-US"/>
         </w:rPr>
-        <w:t xml:space="preserve"> a game, the </w:t>
+        <w:t xml:space="preserve"> a </w:t>
+      </w:r>
+      <w:proofErr w:type="gramStart"/>
+      <w:r>
+        <w:rPr>
+          <w:rFonts w:cs="Courier New"/>
+          <w:sz w:val="20"/>
+          <w:szCs w:val="20"/>
+          <w:lang w:val="en-US"/>
+        </w:rPr>
+        <w:t>game,</w:t>
+      </w:r>
+      <w:proofErr w:type="gramEnd"/>
+      <w:r>
+        <w:rPr>
+          <w:rFonts w:cs="Courier New"/>
+          <w:sz w:val="20"/>
+          <w:szCs w:val="20"/>
+          <w:lang w:val="en-US"/>
+        </w:rPr>
+        <w:t xml:space="preserve"> the </w:t>
       </w:r>
       <w:r>
         <w:rPr>
@@ -2299,7 +2407,27 @@
           <w:szCs w:val="20"/>
           <w:lang w:val="en-US"/>
         </w:rPr>
-        <w:t xml:space="preserve"> It should be possible to play a game of Falling words mode with our own set of rules on HTC Sensation specifically. </w:t>
+        <w:t xml:space="preserve"> It should be possible to play a game of </w:t>
+      </w:r>
+      <w:proofErr w:type="gramStart"/>
+      <w:r>
+        <w:rPr>
+          <w:rFonts w:cs="Courier New"/>
+          <w:sz w:val="20"/>
+          <w:szCs w:val="20"/>
+          <w:lang w:val="en-US"/>
+        </w:rPr>
+        <w:t>Falling</w:t>
+      </w:r>
+      <w:proofErr w:type="gramEnd"/>
+      <w:r>
+        <w:rPr>
+          <w:rFonts w:cs="Courier New"/>
+          <w:sz w:val="20"/>
+          <w:szCs w:val="20"/>
+          <w:lang w:val="en-US"/>
+        </w:rPr>
+        <w:t xml:space="preserve"> words mode with our own set of rules on HTC Sensation specifically. </w:t>
       </w:r>
     </w:p>
     <w:p>
@@ -2444,6 +2572,7 @@
         </w:rPr>
         <w:t xml:space="preserve">nitions and terms regarding the core </w:t>
       </w:r>
+      <w:proofErr w:type="spellStart"/>
       <w:r>
         <w:rPr>
           <w:rFonts w:cs="Courier New"/>
@@ -2453,6 +2582,7 @@
         </w:rPr>
         <w:t>Speedtype</w:t>
       </w:r>
+      <w:proofErr w:type="spellEnd"/>
       <w:r>
         <w:rPr>
           <w:rFonts w:cs="Courier New"/>
@@ -2559,7 +2689,27 @@
           <w:szCs w:val="20"/>
           <w:lang w:val="en-US"/>
         </w:rPr>
-        <w:t xml:space="preserve"> software needed to run an Java </w:t>
+        <w:t xml:space="preserve"> software needed to run </w:t>
+      </w:r>
+      <w:proofErr w:type="gramStart"/>
+      <w:r>
+        <w:rPr>
+          <w:rFonts w:cs="Courier New"/>
+          <w:sz w:val="20"/>
+          <w:szCs w:val="20"/>
+          <w:lang w:val="en-US"/>
+        </w:rPr>
+        <w:t>an</w:t>
+      </w:r>
+      <w:proofErr w:type="gramEnd"/>
+      <w:r>
+        <w:rPr>
+          <w:rFonts w:cs="Courier New"/>
+          <w:sz w:val="20"/>
+          <w:szCs w:val="20"/>
+          <w:lang w:val="en-US"/>
+        </w:rPr>
+        <w:t xml:space="preserve"> Java </w:t>
       </w:r>
       <w:r>
         <w:rPr>
@@ -2700,8 +2850,19 @@
           <w:szCs w:val="20"/>
           <w:lang w:val="en-US"/>
         </w:rPr>
-        <w:t>holds the GUI, comparable to a JFrame</w:t>
-      </w:r>
+        <w:t xml:space="preserve">holds the GUI, comparable to a </w:t>
+      </w:r>
+      <w:proofErr w:type="spellStart"/>
+      <w:r>
+        <w:rPr>
+          <w:rFonts w:cs="Courier New"/>
+          <w:sz w:val="20"/>
+          <w:szCs w:val="20"/>
+          <w:lang w:val="en-US"/>
+        </w:rPr>
+        <w:t>JFrame</w:t>
+      </w:r>
+      <w:proofErr w:type="spellEnd"/>
       <w:r>
         <w:rPr>
           <w:rFonts w:cs="Courier New"/>
@@ -3440,19 +3601,20 @@
       <w:pPr>
         <w:rPr>
           <w:rFonts w:cs="Courier New"/>
-          <w:sz w:val="20"/>
-          <w:szCs w:val="20"/>
-          <w:lang w:val="en-US"/>
-        </w:rPr>
-      </w:pPr>
-      <w:r>
-        <w:rPr>
-          <w:rFonts w:cs="Courier New"/>
           <w:b/>
           <w:sz w:val="24"/>
           <w:szCs w:val="20"/>
           <w:lang w:val="en-US"/>
         </w:rPr>
+      </w:pPr>
+      <w:r>
+        <w:rPr>
+          <w:rFonts w:cs="Courier New"/>
+          <w:b/>
+          <w:sz w:val="24"/>
+          <w:szCs w:val="20"/>
+          <w:lang w:val="en-US"/>
+        </w:rPr>
         <w:t>2.2.5 Implementation</w:t>
       </w:r>
     </w:p>
@@ -3460,6 +3622,26 @@
       <w:pPr>
         <w:rPr>
           <w:rFonts w:cs="Courier New"/>
+          <w:sz w:val="20"/>
+          <w:szCs w:val="20"/>
+          <w:lang w:val="en-US"/>
+        </w:rPr>
+      </w:pPr>
+      <w:r>
+        <w:rPr>
+          <w:rFonts w:cs="Arial"/>
+          <w:color w:val="000000"/>
+          <w:sz w:val="20"/>
+          <w:szCs w:val="20"/>
+          <w:lang w:val="en-US"/>
+        </w:rPr>
+        <w:t>The application is set to run on Android phones, so the host should be an Android platform. It can however be simulated on a computer through an emulator. This is done by installing Android SDK and AVD in Eclipse, and then creating a new emulator in AVD.</w:t>
+      </w:r>
+    </w:p>
+    <w:p>
+      <w:pPr>
+        <w:rPr>
+          <w:rFonts w:cs="Courier New"/>
           <w:b/>
           <w:sz w:val="24"/>
           <w:szCs w:val="20"/>
@@ -3489,12 +3671,77 @@
       </w:pPr>
       <w:r>
         <w:rPr>
+          <w:rFonts w:cs="Arial"/>
+          <w:color w:val="000000"/>
+          <w:sz w:val="20"/>
+          <w:szCs w:val="20"/>
+          <w:lang w:val="en-US"/>
+        </w:rPr>
+        <w:t>Installation on the host will require an .</w:t>
+      </w:r>
+      <w:proofErr w:type="spellStart"/>
+      <w:r>
+        <w:rPr>
+          <w:rFonts w:cs="Arial"/>
+          <w:color w:val="000000"/>
+          <w:sz w:val="20"/>
+          <w:szCs w:val="20"/>
+          <w:lang w:val="en-US"/>
+        </w:rPr>
+        <w:t>apk</w:t>
+      </w:r>
+      <w:proofErr w:type="spellEnd"/>
+      <w:r>
+        <w:rPr>
+          <w:rFonts w:cs="Arial"/>
+          <w:color w:val="000000"/>
+          <w:sz w:val="20"/>
+          <w:szCs w:val="20"/>
+          <w:lang w:val="en-US"/>
+        </w:rPr>
+        <w:t xml:space="preserve"> file. When running the </w:t>
+      </w:r>
+      <w:proofErr w:type="spellStart"/>
+      <w:r>
+        <w:rPr>
+          <w:rFonts w:cs="Arial"/>
+          <w:color w:val="000000"/>
+          <w:sz w:val="20"/>
+          <w:szCs w:val="20"/>
+          <w:lang w:val="en-US"/>
+        </w:rPr>
+        <w:t>apk</w:t>
+      </w:r>
+      <w:proofErr w:type="spellEnd"/>
+      <w:r>
+        <w:rPr>
+          <w:rFonts w:cs="Arial"/>
+          <w:color w:val="000000"/>
+          <w:sz w:val="20"/>
+          <w:szCs w:val="20"/>
+          <w:lang w:val="en-US"/>
+        </w:rPr>
+        <w:t>-file on the host it will automatically install and run like any other phone-application.</w:t>
+      </w:r>
+    </w:p>
+    <w:p>
+      <w:pPr>
+        <w:rPr>
           <w:rFonts w:cs="Courier New"/>
           <w:b/>
           <w:sz w:val="24"/>
           <w:szCs w:val="20"/>
           <w:lang w:val="en-US"/>
         </w:rPr>
+      </w:pPr>
+      <w:r>
+        <w:rPr>
+          <w:rFonts w:cs="Courier New"/>
+          <w:b/>
+          <w:sz w:val="24"/>
+          <w:szCs w:val="20"/>
+          <w:lang w:val="en-US"/>
+        </w:rPr>
         <w:t>2.2.7 Legal</w:t>
       </w:r>
     </w:p>
@@ -3609,7 +3856,64 @@
           <w:lang w:val="en-US"/>
         </w:rPr>
       </w:pPr>
-      <w:r>
+      <w:proofErr w:type="spellStart"/>
+      <w:r>
+        <w:rPr>
+          <w:rFonts w:cs="Arial"/>
+          <w:color w:val="000000"/>
+          <w:sz w:val="20"/>
+          <w:szCs w:val="20"/>
+          <w:lang w:val="en-US"/>
+        </w:rPr>
+        <w:t>TypeWord</w:t>
+      </w:r>
+      <w:proofErr w:type="spellEnd"/>
+      <w:r>
+        <w:rPr>
+          <w:rFonts w:cs="Arial"/>
+          <w:color w:val="000000"/>
+          <w:sz w:val="20"/>
+          <w:szCs w:val="20"/>
+          <w:lang w:val="en-US"/>
+        </w:rPr>
+        <w:t xml:space="preserve"> and </w:t>
+      </w:r>
+      <w:proofErr w:type="spellStart"/>
+      <w:r>
+        <w:rPr>
+          <w:rFonts w:cs="Arial"/>
+          <w:color w:val="000000"/>
+          <w:sz w:val="20"/>
+          <w:szCs w:val="20"/>
+          <w:lang w:val="en-US"/>
+        </w:rPr>
+        <w:t>StartGame</w:t>
+      </w:r>
+      <w:proofErr w:type="spellEnd"/>
+      <w:r>
+        <w:rPr>
+          <w:rFonts w:cs="Arial"/>
+          <w:color w:val="000000"/>
+          <w:sz w:val="20"/>
+          <w:szCs w:val="20"/>
+          <w:lang w:val="en-US"/>
+        </w:rPr>
+        <w:t xml:space="preserve"> will be our main priority since it’s the foundation of the application.</w:t>
+      </w:r>
+      <w:r>
+        <w:rPr>
+          <w:rFonts w:cs="Arial"/>
+          <w:color w:val="000000"/>
+          <w:sz w:val="20"/>
+          <w:szCs w:val="20"/>
+          <w:lang w:val="en-US"/>
+        </w:rPr>
+        <w:br/>
+        <w:t>There other use cases will come in second hand but all serve their purpose so we won’t be able to leave any of them out.</w:t>
+      </w:r>
+    </w:p>
+    <w:p>
+      <w:pPr>
         <w:rPr>
           <w:rFonts w:cs="Courier New"/>
           <w:b/>
@@ -3617,6 +3921,15 @@
           <w:szCs w:val="20"/>
           <w:lang w:val="en-US"/>
         </w:rPr>
+      </w:pPr>
+      <w:r>
+        <w:rPr>
+          <w:rFonts w:cs="Courier New"/>
+          <w:b/>
+          <w:sz w:val="24"/>
+          <w:szCs w:val="20"/>
+          <w:lang w:val="en-US"/>
+        </w:rPr>
         <w:t>2.3.3 Domain model</w:t>
       </w:r>
     </w:p>
@@ -3731,26 +4044,27 @@
           <w:szCs w:val="20"/>
           <w:lang w:val="en-US"/>
         </w:rPr>
-        <w:t>To make sure it is runnable</w:t>
-      </w:r>
-      <w:r>
-        <w:rPr>
-          <w:rFonts w:cs="Courier New"/>
-          <w:sz w:val="20"/>
-          <w:szCs w:val="20"/>
-          <w:lang w:val="en-US"/>
-        </w:rPr>
-        <w:t xml:space="preserve"> on most modern Android phones, the GUI is scalable to different screen sizes. </w:t>
-      </w:r>
-      <w:r>
-        <w:rPr>
-          <w:rFonts w:cs="Courier New"/>
-          <w:sz w:val="20"/>
-          <w:szCs w:val="20"/>
-          <w:highlight w:val="red"/>
-          <w:lang w:val="en-US"/>
-        </w:rPr>
-        <w:t>Minsta möjliga skärmstorlek?</w:t>
+        <w:t xml:space="preserve">To make sure it is </w:t>
+      </w:r>
+      <w:proofErr w:type="spellStart"/>
+      <w:r>
+        <w:rPr>
+          <w:rFonts w:cs="Courier New"/>
+          <w:sz w:val="20"/>
+          <w:szCs w:val="20"/>
+          <w:lang w:val="en-US"/>
+        </w:rPr>
+        <w:t>runnable</w:t>
+      </w:r>
+      <w:proofErr w:type="spellEnd"/>
+      <w:r>
+        <w:rPr>
+          <w:rFonts w:cs="Courier New"/>
+          <w:sz w:val="20"/>
+          <w:szCs w:val="20"/>
+          <w:lang w:val="en-US"/>
+        </w:rPr>
+        <w:t xml:space="preserve"> on most modern Android phones, the GUI is scalable to different screen sizes.</w:t>
       </w:r>
       <w:r>
         <w:rPr>
@@ -3780,6 +4094,7 @@
           <w:szCs w:val="20"/>
           <w:lang w:val="en-US"/>
         </w:rPr>
+        <w:lastRenderedPageBreak/>
         <w:t>2.4 References</w:t>
       </w:r>
     </w:p>
@@ -3893,36 +4208,6 @@
           <w:lang w:val="en-US"/>
         </w:rPr>
       </w:pPr>
-      <w:r>
-        <w:rPr>
-          <w:rFonts w:cs="Courier New"/>
-          <w:b/>
-          <w:sz w:val="24"/>
-          <w:szCs w:val="20"/>
-          <w:lang w:val="en-US"/>
-        </w:rPr>
-        <w:lastRenderedPageBreak/>
-        <w:t>Domain model</w:t>
-      </w:r>
-    </w:p>
-    <w:p>
-      <w:pPr>
-        <w:rPr>
-          <w:b/>
-          <w:sz w:val="24"/>
-          <w:szCs w:val="24"/>
-          <w:lang w:val="en-US"/>
-        </w:rPr>
-      </w:pPr>
-      <w:r>
-        <w:rPr>
-          <w:b/>
-          <w:sz w:val="24"/>
-          <w:szCs w:val="24"/>
-          <w:lang w:val="en-US"/>
-        </w:rPr>
-        <w:t>Use cases</w:t>
-      </w:r>
       <w:r>
         <w:rPr>
           <w:rFonts w:cs="Courier New"/>
@@ -3933,10 +4218,26 @@
           <w:lang w:eastAsia="sv-SE"/>
         </w:rPr>
         <w:drawing>
-          <wp:inline distT="0" distB="0" distL="0" distR="0">
-            <wp:extent cx="5943600" cy="3095625"/>
+          <wp:anchor distT="0" distB="0" distL="114300" distR="114300" simplePos="0" relativeHeight="251659264" behindDoc="1" locked="0" layoutInCell="1" allowOverlap="1">
+            <wp:simplePos x="0" y="0"/>
+            <wp:positionH relativeFrom="column">
+              <wp:posOffset>4181475</wp:posOffset>
+            </wp:positionH>
+            <wp:positionV relativeFrom="paragraph">
+              <wp:posOffset>18415</wp:posOffset>
+            </wp:positionV>
+            <wp:extent cx="2000250" cy="3302635"/>
             <wp:effectExtent l="19050" t="0" r="0" b="0"/>
-            <wp:docPr id="2" name="Bild 1" descr="C:\Users\Danne\Downloads\Use cases.png"/>
+            <wp:wrapTight wrapText="bothSides">
+              <wp:wrapPolygon edited="0">
+                <wp:start x="-206" y="0"/>
+                <wp:lineTo x="-206" y="21430"/>
+                <wp:lineTo x="21600" y="21430"/>
+                <wp:lineTo x="21600" y="0"/>
+                <wp:lineTo x="-206" y="0"/>
+              </wp:wrapPolygon>
+            </wp:wrapTight>
+            <wp:docPr id="16" name="Bild 16"/>
             <wp:cNvGraphicFramePr>
               <a:graphicFrameLocks xmlns:a="http://schemas.openxmlformats.org/drawingml/2006/main" noChangeAspect="1"/>
             </wp:cNvGraphicFramePr>
@@ -3944,7 +4245,7 @@
               <a:graphicData uri="http://schemas.openxmlformats.org/drawingml/2006/picture">
                 <pic:pic xmlns:pic="http://schemas.openxmlformats.org/drawingml/2006/picture">
                   <pic:nvPicPr>
-                    <pic:cNvPr id="0" name="Picture 1" descr="C:\Users\Danne\Downloads\Use cases.png"/>
+                    <pic:cNvPr id="0" name="Picture 16"/>
                     <pic:cNvPicPr>
                       <a:picLocks noChangeAspect="1" noChangeArrowheads="1"/>
                     </pic:cNvPicPr>
@@ -3959,7 +4260,62 @@
                   <pic:spPr bwMode="auto">
                     <a:xfrm>
                       <a:off x="0" y="0"/>
-                      <a:ext cx="5943600" cy="3095625"/>
+                      <a:ext cx="2000250" cy="3302635"/>
+                    </a:xfrm>
+                    <a:prstGeom prst="rect">
+                      <a:avLst/>
+                    </a:prstGeom>
+                    <a:noFill/>
+                    <a:ln w="9525">
+                      <a:noFill/>
+                      <a:miter lim="800000"/>
+                      <a:headEnd/>
+                      <a:tailEnd/>
+                    </a:ln>
+                  </pic:spPr>
+                </pic:pic>
+              </a:graphicData>
+            </a:graphic>
+          </wp:anchor>
+        </w:drawing>
+      </w:r>
+      <w:r>
+        <w:rPr>
+          <w:rFonts w:cs="Courier New"/>
+          <w:b/>
+          <w:noProof/>
+          <w:sz w:val="24"/>
+          <w:szCs w:val="20"/>
+          <w:lang w:eastAsia="sv-SE"/>
+        </w:rPr>
+        <w:drawing>
+          <wp:inline distT="0" distB="0" distL="0" distR="0">
+            <wp:extent cx="2000250" cy="3318999"/>
+            <wp:effectExtent l="19050" t="0" r="0" b="0"/>
+            <wp:docPr id="10" name="Bild 10"/>
+            <wp:cNvGraphicFramePr>
+              <a:graphicFrameLocks xmlns:a="http://schemas.openxmlformats.org/drawingml/2006/main" noChangeAspect="1"/>
+            </wp:cNvGraphicFramePr>
+            <a:graphic xmlns:a="http://schemas.openxmlformats.org/drawingml/2006/main">
+              <a:graphicData uri="http://schemas.openxmlformats.org/drawingml/2006/picture">
+                <pic:pic xmlns:pic="http://schemas.openxmlformats.org/drawingml/2006/picture">
+                  <pic:nvPicPr>
+                    <pic:cNvPr id="0" name="Picture 10"/>
+                    <pic:cNvPicPr>
+                      <a:picLocks noChangeAspect="1" noChangeArrowheads="1"/>
+                    </pic:cNvPicPr>
+                  </pic:nvPicPr>
+                  <pic:blipFill>
+                    <a:blip r:embed="rId6" cstate="print"/>
+                    <a:srcRect/>
+                    <a:stretch>
+                      <a:fillRect/>
+                    </a:stretch>
+                  </pic:blipFill>
+                  <pic:spPr bwMode="auto">
+                    <a:xfrm>
+                      <a:off x="0" y="0"/>
+                      <a:ext cx="2000250" cy="3318999"/>
                     </a:xfrm>
                     <a:prstGeom prst="rect">
                       <a:avLst/>
@@ -3978,6 +4334,402 @@
           </wp:inline>
         </w:drawing>
       </w:r>
+      <w:r>
+        <w:rPr>
+          <w:rFonts w:cs="Courier New"/>
+          <w:b/>
+          <w:noProof/>
+          <w:sz w:val="24"/>
+          <w:szCs w:val="20"/>
+          <w:lang w:eastAsia="sv-SE"/>
+        </w:rPr>
+        <w:drawing>
+          <wp:inline distT="0" distB="0" distL="0" distR="0">
+            <wp:extent cx="2000250" cy="3324740"/>
+            <wp:effectExtent l="19050" t="0" r="0" b="0"/>
+            <wp:docPr id="13" name="Bild 13"/>
+            <wp:cNvGraphicFramePr>
+              <a:graphicFrameLocks xmlns:a="http://schemas.openxmlformats.org/drawingml/2006/main" noChangeAspect="1"/>
+            </wp:cNvGraphicFramePr>
+            <a:graphic xmlns:a="http://schemas.openxmlformats.org/drawingml/2006/main">
+              <a:graphicData uri="http://schemas.openxmlformats.org/drawingml/2006/picture">
+                <pic:pic xmlns:pic="http://schemas.openxmlformats.org/drawingml/2006/picture">
+                  <pic:nvPicPr>
+                    <pic:cNvPr id="0" name="Picture 13"/>
+                    <pic:cNvPicPr>
+                      <a:picLocks noChangeAspect="1" noChangeArrowheads="1"/>
+                    </pic:cNvPicPr>
+                  </pic:nvPicPr>
+                  <pic:blipFill>
+                    <a:blip r:embed="rId7" cstate="print"/>
+                    <a:srcRect/>
+                    <a:stretch>
+                      <a:fillRect/>
+                    </a:stretch>
+                  </pic:blipFill>
+                  <pic:spPr bwMode="auto">
+                    <a:xfrm>
+                      <a:off x="0" y="0"/>
+                      <a:ext cx="2000250" cy="3324740"/>
+                    </a:xfrm>
+                    <a:prstGeom prst="rect">
+                      <a:avLst/>
+                    </a:prstGeom>
+                    <a:noFill/>
+                    <a:ln w="9525">
+                      <a:noFill/>
+                      <a:miter lim="800000"/>
+                      <a:headEnd/>
+                      <a:tailEnd/>
+                    </a:ln>
+                  </pic:spPr>
+                </pic:pic>
+              </a:graphicData>
+            </a:graphic>
+          </wp:inline>
+        </w:drawing>
+      </w:r>
+    </w:p>
+    <w:p>
+      <w:pPr>
+        <w:rPr>
+          <w:rFonts w:cs="Courier New"/>
+          <w:b/>
+          <w:sz w:val="24"/>
+          <w:szCs w:val="20"/>
+          <w:lang w:val="en-US"/>
+        </w:rPr>
+      </w:pPr>
+    </w:p>
+    <w:p>
+      <w:pPr>
+        <w:rPr>
+          <w:rFonts w:cs="Courier New"/>
+          <w:b/>
+          <w:sz w:val="24"/>
+          <w:szCs w:val="20"/>
+          <w:lang w:val="en-US"/>
+        </w:rPr>
+      </w:pPr>
+    </w:p>
+    <w:p>
+      <w:pPr>
+        <w:rPr>
+          <w:rFonts w:cs="Courier New"/>
+          <w:b/>
+          <w:sz w:val="24"/>
+          <w:szCs w:val="20"/>
+          <w:lang w:val="en-US"/>
+        </w:rPr>
+      </w:pPr>
+    </w:p>
+    <w:p>
+      <w:pPr>
+        <w:rPr>
+          <w:rFonts w:cs="Courier New"/>
+          <w:b/>
+          <w:sz w:val="24"/>
+          <w:szCs w:val="20"/>
+          <w:lang w:val="en-US"/>
+        </w:rPr>
+      </w:pPr>
+    </w:p>
+    <w:p>
+      <w:pPr>
+        <w:rPr>
+          <w:rFonts w:cs="Courier New"/>
+          <w:b/>
+          <w:sz w:val="24"/>
+          <w:szCs w:val="20"/>
+          <w:lang w:val="en-US"/>
+        </w:rPr>
+      </w:pPr>
+    </w:p>
+    <w:p>
+      <w:pPr>
+        <w:rPr>
+          <w:rFonts w:cs="Courier New"/>
+          <w:b/>
+          <w:sz w:val="24"/>
+          <w:szCs w:val="20"/>
+          <w:lang w:val="en-US"/>
+        </w:rPr>
+      </w:pPr>
+    </w:p>
+    <w:p>
+      <w:pPr>
+        <w:rPr>
+          <w:rFonts w:cs="Courier New"/>
+          <w:b/>
+          <w:sz w:val="24"/>
+          <w:szCs w:val="20"/>
+          <w:lang w:val="en-US"/>
+        </w:rPr>
+      </w:pPr>
+    </w:p>
+    <w:p>
+      <w:pPr>
+        <w:rPr>
+          <w:rFonts w:cs="Courier New"/>
+          <w:b/>
+          <w:sz w:val="24"/>
+          <w:szCs w:val="20"/>
+          <w:lang w:val="en-US"/>
+        </w:rPr>
+      </w:pPr>
+    </w:p>
+    <w:p>
+      <w:pPr>
+        <w:rPr>
+          <w:rFonts w:cs="Courier New"/>
+          <w:sz w:val="24"/>
+          <w:szCs w:val="20"/>
+          <w:lang w:val="en-US"/>
+        </w:rPr>
+      </w:pPr>
+      <w:r>
+        <w:rPr>
+          <w:rFonts w:cs="Courier New"/>
+          <w:b/>
+          <w:sz w:val="24"/>
+          <w:szCs w:val="20"/>
+          <w:lang w:val="en-US"/>
+        </w:rPr>
+        <w:lastRenderedPageBreak/>
+        <w:t>Domain model</w:t>
+      </w:r>
+      <w:r>
+        <w:rPr>
+          <w:rFonts w:cs="Courier New"/>
+          <w:b/>
+          <w:sz w:val="24"/>
+          <w:szCs w:val="20"/>
+          <w:lang w:val="en-US"/>
+        </w:rPr>
+        <w:t xml:space="preserve"> </w:t>
+      </w:r>
+      <w:r>
+        <w:rPr>
+          <w:rFonts w:cs="Courier New"/>
+          <w:sz w:val="24"/>
+          <w:szCs w:val="20"/>
+          <w:lang w:val="en-US"/>
+        </w:rPr>
+        <w:t xml:space="preserve">(See </w:t>
+      </w:r>
+      <w:proofErr w:type="spellStart"/>
+      <w:r>
+        <w:rPr>
+          <w:rFonts w:cs="Courier New"/>
+          <w:sz w:val="24"/>
+          <w:szCs w:val="20"/>
+          <w:lang w:val="en-US"/>
+        </w:rPr>
+        <w:t>git</w:t>
+      </w:r>
+      <w:proofErr w:type="spellEnd"/>
+      <w:r>
+        <w:rPr>
+          <w:rFonts w:cs="Courier New"/>
+          <w:sz w:val="24"/>
+          <w:szCs w:val="20"/>
+          <w:lang w:val="en-US"/>
+        </w:rPr>
+        <w:t xml:space="preserve"> repo: Images/ for higher resolution)</w:t>
+      </w:r>
+    </w:p>
+    <w:p>
+      <w:pPr>
+        <w:rPr>
+          <w:rFonts w:cs="Courier New"/>
+          <w:b/>
+          <w:sz w:val="24"/>
+          <w:szCs w:val="20"/>
+          <w:lang w:val="en-US"/>
+        </w:rPr>
+      </w:pPr>
+      <w:r>
+        <w:rPr>
+          <w:rFonts w:cs="Courier New"/>
+          <w:b/>
+          <w:noProof/>
+          <w:sz w:val="24"/>
+          <w:szCs w:val="20"/>
+          <w:lang w:eastAsia="sv-SE"/>
+        </w:rPr>
+        <w:drawing>
+          <wp:inline distT="0" distB="0" distL="0" distR="0">
+            <wp:extent cx="6134100" cy="4138017"/>
+            <wp:effectExtent l="19050" t="0" r="0" b="0"/>
+            <wp:docPr id="25" name="Bild 25"/>
+            <wp:cNvGraphicFramePr>
+              <a:graphicFrameLocks xmlns:a="http://schemas.openxmlformats.org/drawingml/2006/main" noChangeAspect="1"/>
+            </wp:cNvGraphicFramePr>
+            <a:graphic xmlns:a="http://schemas.openxmlformats.org/drawingml/2006/main">
+              <a:graphicData uri="http://schemas.openxmlformats.org/drawingml/2006/picture">
+                <pic:pic xmlns:pic="http://schemas.openxmlformats.org/drawingml/2006/picture">
+                  <pic:nvPicPr>
+                    <pic:cNvPr id="0" name="Picture 25"/>
+                    <pic:cNvPicPr>
+                      <a:picLocks noChangeAspect="1" noChangeArrowheads="1"/>
+                    </pic:cNvPicPr>
+                  </pic:nvPicPr>
+                  <pic:blipFill>
+                    <a:blip r:embed="rId8" cstate="print"/>
+                    <a:srcRect/>
+                    <a:stretch>
+                      <a:fillRect/>
+                    </a:stretch>
+                  </pic:blipFill>
+                  <pic:spPr bwMode="auto">
+                    <a:xfrm>
+                      <a:off x="0" y="0"/>
+                      <a:ext cx="6134100" cy="4138017"/>
+                    </a:xfrm>
+                    <a:prstGeom prst="rect">
+                      <a:avLst/>
+                    </a:prstGeom>
+                    <a:noFill/>
+                    <a:ln w="9525">
+                      <a:noFill/>
+                      <a:miter lim="800000"/>
+                      <a:headEnd/>
+                      <a:tailEnd/>
+                    </a:ln>
+                  </pic:spPr>
+                </pic:pic>
+              </a:graphicData>
+            </a:graphic>
+          </wp:inline>
+        </w:drawing>
+      </w:r>
+    </w:p>
+    <w:p>
+      <w:pPr>
+        <w:rPr>
+          <w:b/>
+          <w:sz w:val="24"/>
+          <w:szCs w:val="24"/>
+          <w:lang w:val="en-US"/>
+        </w:rPr>
+      </w:pPr>
+      <w:r>
+        <w:rPr>
+          <w:b/>
+          <w:noProof/>
+          <w:sz w:val="24"/>
+          <w:szCs w:val="24"/>
+          <w:lang w:eastAsia="sv-SE"/>
+        </w:rPr>
+        <w:drawing>
+          <wp:anchor distT="0" distB="0" distL="114300" distR="114300" simplePos="0" relativeHeight="251658240" behindDoc="1" locked="0" layoutInCell="1" allowOverlap="1">
+            <wp:simplePos x="0" y="0"/>
+            <wp:positionH relativeFrom="column">
+              <wp:posOffset>-76200</wp:posOffset>
+            </wp:positionH>
+            <wp:positionV relativeFrom="paragraph">
+              <wp:posOffset>408940</wp:posOffset>
+            </wp:positionV>
+            <wp:extent cx="5943600" cy="1819275"/>
+            <wp:effectExtent l="19050" t="0" r="0" b="0"/>
+            <wp:wrapTight wrapText="bothSides">
+              <wp:wrapPolygon edited="0">
+                <wp:start x="-69" y="0"/>
+                <wp:lineTo x="-69" y="21487"/>
+                <wp:lineTo x="21600" y="21487"/>
+                <wp:lineTo x="21600" y="0"/>
+                <wp:lineTo x="-69" y="0"/>
+              </wp:wrapPolygon>
+            </wp:wrapTight>
+            <wp:docPr id="1" name="Bild 1"/>
+            <wp:cNvGraphicFramePr>
+              <a:graphicFrameLocks xmlns:a="http://schemas.openxmlformats.org/drawingml/2006/main" noChangeAspect="1"/>
+            </wp:cNvGraphicFramePr>
+            <a:graphic xmlns:a="http://schemas.openxmlformats.org/drawingml/2006/main">
+              <a:graphicData uri="http://schemas.openxmlformats.org/drawingml/2006/picture">
+                <pic:pic xmlns:pic="http://schemas.openxmlformats.org/drawingml/2006/picture">
+                  <pic:nvPicPr>
+                    <pic:cNvPr id="0" name="Picture 1"/>
+                    <pic:cNvPicPr>
+                      <a:picLocks noChangeAspect="1" noChangeArrowheads="1"/>
+                    </pic:cNvPicPr>
+                  </pic:nvPicPr>
+                  <pic:blipFill>
+                    <a:blip r:embed="rId9" cstate="print"/>
+                    <a:srcRect/>
+                    <a:stretch>
+                      <a:fillRect/>
+                    </a:stretch>
+                  </pic:blipFill>
+                  <pic:spPr bwMode="auto">
+                    <a:xfrm>
+                      <a:off x="0" y="0"/>
+                      <a:ext cx="5943600" cy="1819275"/>
+                    </a:xfrm>
+                    <a:prstGeom prst="rect">
+                      <a:avLst/>
+                    </a:prstGeom>
+                    <a:noFill/>
+                    <a:ln w="9525">
+                      <a:noFill/>
+                      <a:miter lim="800000"/>
+                      <a:headEnd/>
+                      <a:tailEnd/>
+                    </a:ln>
+                  </pic:spPr>
+                </pic:pic>
+              </a:graphicData>
+            </a:graphic>
+          </wp:anchor>
+        </w:drawing>
+      </w:r>
+      <w:r>
+        <w:rPr>
+          <w:b/>
+          <w:sz w:val="24"/>
+          <w:szCs w:val="24"/>
+          <w:lang w:val="en-US"/>
+        </w:rPr>
+        <w:t>Use cases</w:t>
+      </w:r>
+      <w:r>
+        <w:rPr>
+          <w:b/>
+          <w:sz w:val="24"/>
+          <w:szCs w:val="24"/>
+          <w:lang w:val="en-US"/>
+        </w:rPr>
+        <w:t xml:space="preserve"> </w:t>
+      </w:r>
+      <w:r>
+        <w:rPr>
+          <w:rFonts w:cs="Courier New"/>
+          <w:sz w:val="24"/>
+          <w:szCs w:val="20"/>
+          <w:lang w:val="en-US"/>
+        </w:rPr>
+        <w:t xml:space="preserve">(See </w:t>
+      </w:r>
+      <w:proofErr w:type="spellStart"/>
+      <w:r>
+        <w:rPr>
+          <w:rFonts w:cs="Courier New"/>
+          <w:sz w:val="24"/>
+          <w:szCs w:val="20"/>
+          <w:lang w:val="en-US"/>
+        </w:rPr>
+        <w:t>git</w:t>
+      </w:r>
+      <w:proofErr w:type="spellEnd"/>
+      <w:r>
+        <w:rPr>
+          <w:rFonts w:cs="Courier New"/>
+          <w:sz w:val="24"/>
+          <w:szCs w:val="20"/>
+          <w:lang w:val="en-US"/>
+        </w:rPr>
+        <w:t xml:space="preserve"> repo: Images/ for higher resolution)</w:t>
+      </w:r>
     </w:p>
     <w:p>
       <w:pPr>
@@ -3986,18 +4738,69 @@
           <w:lang w:val="en-US"/>
         </w:rPr>
       </w:pPr>
-      <w:r>
-        <w:rPr>
-          <w:lang w:val="en-US"/>
-        </w:rPr>
+    </w:p>
+    <w:p>
+      <w:pPr>
+        <w:spacing w:after="0"/>
+        <w:rPr>
+          <w:lang w:val="en-US"/>
+        </w:rPr>
+      </w:pPr>
+    </w:p>
+    <w:p>
+      <w:pPr>
+        <w:spacing w:after="0"/>
+        <w:rPr>
+          <w:lang w:val="en-US"/>
+        </w:rPr>
+      </w:pPr>
+    </w:p>
+    <w:p>
+      <w:pPr>
+        <w:spacing w:after="0"/>
+        <w:rPr>
+          <w:lang w:val="en-US"/>
+        </w:rPr>
+      </w:pPr>
+    </w:p>
+    <w:p>
+      <w:pPr>
+        <w:spacing w:after="0"/>
+        <w:rPr>
+          <w:lang w:val="en-US"/>
+        </w:rPr>
+      </w:pPr>
+    </w:p>
+    <w:p>
+      <w:pPr>
+        <w:spacing w:after="0"/>
+        <w:rPr>
+          <w:lang w:val="en-US"/>
+        </w:rPr>
+      </w:pPr>
+    </w:p>
+    <w:p>
+      <w:pPr>
+        <w:spacing w:after="0"/>
+        <w:rPr>
+          <w:lang w:val="en-US"/>
+        </w:rPr>
+      </w:pPr>
+      <w:r>
+        <w:rPr>
+          <w:lang w:val="en-US"/>
+        </w:rPr>
+        <w:lastRenderedPageBreak/>
         <w:t xml:space="preserve">Use case: </w:t>
       </w:r>
+      <w:proofErr w:type="spellStart"/>
       <w:r>
         <w:rPr>
           <w:lang w:val="en-US"/>
         </w:rPr>
         <w:t>EndGame</w:t>
       </w:r>
+      <w:proofErr w:type="spellEnd"/>
     </w:p>
     <w:p>
       <w:pPr>
@@ -4529,7 +5332,14 @@
         <w:rPr>
           <w:lang w:val="en-US"/>
         </w:rPr>
-        <w:t>Use case: P</w:t>
+        <w:t xml:space="preserve">Use case: </w:t>
+      </w:r>
+      <w:proofErr w:type="spellStart"/>
+      <w:r>
+        <w:rPr>
+          <w:lang w:val="en-US"/>
+        </w:rPr>
+        <w:t>P</w:t>
       </w:r>
       <w:r>
         <w:rPr>
@@ -4537,6 +5347,7 @@
         </w:rPr>
         <w:t>layGame</w:t>
       </w:r>
+      <w:proofErr w:type="spellEnd"/>
     </w:p>
     <w:p>
       <w:pPr>
@@ -4755,7 +5566,21 @@
               <w:rPr>
                 <w:lang w:val="en-US"/>
               </w:rPr>
-              <w:t>Starts a new game. An exited game will not be restored (see UC: EndGame)</w:t>
+              <w:t xml:space="preserve">Starts a new game. An exited game will not be restored (see UC: </w:t>
+            </w:r>
+            <w:proofErr w:type="spellStart"/>
+            <w:r>
+              <w:rPr>
+                <w:lang w:val="en-US"/>
+              </w:rPr>
+              <w:t>EndGame</w:t>
+            </w:r>
+            <w:proofErr w:type="spellEnd"/>
+            <w:r>
+              <w:rPr>
+                <w:lang w:val="en-US"/>
+              </w:rPr>
+              <w:t>)</w:t>
             </w:r>
           </w:p>
         </w:tc>
@@ -4780,6 +5605,24 @@
     </w:p>
     <w:p>
       <w:pPr>
+        <w:rPr>
+          <w:sz w:val="24"/>
+          <w:szCs w:val="24"/>
+          <w:lang w:val="en-US"/>
+        </w:rPr>
+      </w:pPr>
+    </w:p>
+    <w:p>
+      <w:pPr>
+        <w:rPr>
+          <w:sz w:val="24"/>
+          <w:szCs w:val="24"/>
+          <w:lang w:val="en-US"/>
+        </w:rPr>
+      </w:pPr>
+    </w:p>
+    <w:p>
+      <w:pPr>
         <w:spacing w:after="0"/>
         <w:rPr>
           <w:lang w:val="en-US"/>
@@ -4789,14 +5632,17 @@
         <w:rPr>
           <w:lang w:val="en-US"/>
         </w:rPr>
+        <w:lastRenderedPageBreak/>
         <w:t xml:space="preserve">Use case: </w:t>
       </w:r>
-      <w:r>
-        <w:rPr>
-          <w:lang w:val="en-US"/>
-        </w:rPr>
-        <w:t>RestartGame</w:t>
-      </w:r>
+      <w:proofErr w:type="spellStart"/>
+      <w:r>
+        <w:rPr>
+          <w:lang w:val="en-US"/>
+        </w:rPr>
+        <w:t>PauseGame</w:t>
+      </w:r>
+      <w:proofErr w:type="spellEnd"/>
     </w:p>
     <w:p>
       <w:pPr>
@@ -4898,7 +5744,31 @@
               <w:rPr>
                 <w:lang w:val="en-US"/>
               </w:rPr>
-              <w:t xml:space="preserve">Player clicks “Restart” from the view that enters when a game is over </w:t>
+              <w:t>Player clicks “</w:t>
+            </w:r>
+            <w:r>
+              <w:rPr>
+                <w:lang w:val="en-US"/>
+              </w:rPr>
+              <w:t>Back</w:t>
+            </w:r>
+            <w:r>
+              <w:rPr>
+                <w:lang w:val="en-US"/>
+              </w:rPr>
+              <w:t xml:space="preserve">” from </w:t>
+            </w:r>
+            <w:r>
+              <w:rPr>
+                <w:lang w:val="en-US"/>
+              </w:rPr>
+              <w:t>the phone buttons.</w:t>
+            </w:r>
+            <w:r>
+              <w:rPr>
+                <w:lang w:val="en-US"/>
+              </w:rPr>
+              <w:t xml:space="preserve"> </w:t>
             </w:r>
           </w:p>
         </w:tc>
@@ -4941,11 +5811,19 @@
                 <w:lang w:val="en-US"/>
               </w:rPr>
             </w:pPr>
+            <w:proofErr w:type="gramStart"/>
             <w:r>
               <w:rPr>
                 <w:lang w:val="en-US"/>
               </w:rPr>
-              <w:t>Starts a new game</w:t>
+              <w:t>Pauses</w:t>
+            </w:r>
+            <w:proofErr w:type="gramEnd"/>
+            <w:r>
+              <w:rPr>
+                <w:lang w:val="en-US"/>
+              </w:rPr>
+              <w:t xml:space="preserve"> the game.</w:t>
             </w:r>
           </w:p>
         </w:tc>
@@ -4981,12 +5859,14 @@
         </w:rPr>
         <w:t xml:space="preserve">Use case: </w:t>
       </w:r>
+      <w:proofErr w:type="spellStart"/>
       <w:r>
         <w:rPr>
           <w:lang w:val="en-US"/>
         </w:rPr>
         <w:t>ResumeGame</w:t>
       </w:r>
+      <w:proofErr w:type="spellEnd"/>
     </w:p>
     <w:p>
       <w:pPr>
@@ -5088,7 +5968,13 @@
               <w:rPr>
                 <w:lang w:val="en-US"/>
               </w:rPr>
-              <w:t>Player clicks “Resume game” button from the pop-up window that is showing when the game is paused</w:t>
+              <w:t xml:space="preserve">Player </w:t>
+            </w:r>
+            <w:r>
+              <w:rPr>
+                <w:lang w:val="en-US"/>
+              </w:rPr>
+              <w:t>taps the screen to Resume the current game.</w:t>
             </w:r>
           </w:p>
         </w:tc>
@@ -5171,12 +6057,14 @@
         </w:rPr>
         <w:t xml:space="preserve">Use case: </w:t>
       </w:r>
+      <w:proofErr w:type="spellStart"/>
       <w:r>
         <w:rPr>
           <w:lang w:val="en-US"/>
         </w:rPr>
         <w:t>SetGameOptions</w:t>
       </w:r>
+      <w:proofErr w:type="spellEnd"/>
     </w:p>
     <w:p>
       <w:pPr>
@@ -5209,7 +6097,6 @@
         <w:rPr>
           <w:lang w:val="en-US"/>
         </w:rPr>
-        <w:lastRenderedPageBreak/>
         <w:t>Normal flow of events</w:t>
       </w:r>
     </w:p>
@@ -5386,6 +6273,51 @@
     </w:p>
     <w:p>
       <w:pPr>
+        <w:rPr>
+          <w:sz w:val="24"/>
+          <w:szCs w:val="24"/>
+          <w:lang w:val="en-US"/>
+        </w:rPr>
+      </w:pPr>
+    </w:p>
+    <w:p>
+      <w:pPr>
+        <w:rPr>
+          <w:sz w:val="24"/>
+          <w:szCs w:val="24"/>
+          <w:lang w:val="en-US"/>
+        </w:rPr>
+      </w:pPr>
+    </w:p>
+    <w:p>
+      <w:pPr>
+        <w:rPr>
+          <w:sz w:val="24"/>
+          <w:szCs w:val="24"/>
+          <w:lang w:val="en-US"/>
+        </w:rPr>
+      </w:pPr>
+    </w:p>
+    <w:p>
+      <w:pPr>
+        <w:rPr>
+          <w:sz w:val="24"/>
+          <w:szCs w:val="24"/>
+          <w:lang w:val="en-US"/>
+        </w:rPr>
+      </w:pPr>
+    </w:p>
+    <w:p>
+      <w:pPr>
+        <w:rPr>
+          <w:sz w:val="24"/>
+          <w:szCs w:val="24"/>
+          <w:lang w:val="en-US"/>
+        </w:rPr>
+      </w:pPr>
+    </w:p>
+    <w:p>
+      <w:pPr>
         <w:spacing w:after="0"/>
         <w:rPr>
           <w:lang w:val="en-US"/>
@@ -5395,14 +6327,17 @@
         <w:rPr>
           <w:lang w:val="en-US"/>
         </w:rPr>
+        <w:lastRenderedPageBreak/>
         <w:t xml:space="preserve">Use case: </w:t>
       </w:r>
+      <w:proofErr w:type="spellStart"/>
       <w:r>
         <w:rPr>
           <w:lang w:val="en-US"/>
         </w:rPr>
         <w:t>TypeWord</w:t>
       </w:r>
+      <w:proofErr w:type="spellEnd"/>
     </w:p>
     <w:p>
       <w:pPr>
@@ -5487,6 +6422,38 @@
         </w:tc>
       </w:tr>
       <w:tr>
+        <w:tc>
+          <w:tcPr>
+            <w:tcW w:w="4606" w:type="dxa"/>
+          </w:tcPr>
+          <w:p>
+            <w:pPr>
+              <w:rPr>
+                <w:lang w:val="en-US"/>
+              </w:rPr>
+            </w:pPr>
+            <w:r>
+              <w:rPr>
+                <w:lang w:val="en-US"/>
+              </w:rPr>
+              <w:t xml:space="preserve">System waits for user input to start game with an overlay. </w:t>
+            </w:r>
+          </w:p>
+        </w:tc>
+        <w:tc>
+          <w:tcPr>
+            <w:tcW w:w="4606" w:type="dxa"/>
+          </w:tcPr>
+          <w:p>
+            <w:pPr>
+              <w:rPr>
+                <w:lang w:val="en-US"/>
+              </w:rPr>
+            </w:pPr>
+          </w:p>
+        </w:tc>
+      </w:tr>
+      <w:tr>
         <w:trPr>
           <w:trHeight w:val="318"/>
         </w:trPr>
@@ -5516,7 +6483,7 @@
               <w:rPr>
                 <w:lang w:val="en-US"/>
               </w:rPr>
-              <w:t>Displays a word</w:t>
+              <w:t>Overlay disappears and the application displays a word</w:t>
             </w:r>
           </w:p>
         </w:tc>
@@ -5703,12 +6670,14 @@
         </w:rPr>
         <w:t xml:space="preserve">Use case: </w:t>
       </w:r>
+      <w:proofErr w:type="spellStart"/>
       <w:r>
         <w:rPr>
           <w:lang w:val="en-US"/>
         </w:rPr>
         <w:t>ViewAchievements</w:t>
       </w:r>
+      <w:proofErr w:type="spellEnd"/>
     </w:p>
     <w:p>
       <w:pPr>
@@ -5928,12 +6897,14 @@
         </w:rPr>
         <w:t xml:space="preserve">Use case: </w:t>
       </w:r>
+      <w:proofErr w:type="spellStart"/>
       <w:r>
         <w:rPr>
           <w:lang w:val="en-US"/>
         </w:rPr>
         <w:t>ViewHighScore</w:t>
       </w:r>
+      <w:proofErr w:type="spellEnd"/>
     </w:p>
     <w:p>
       <w:pPr>
@@ -5946,7 +6917,6 @@
         <w:rPr>
           <w:lang w:val="en-US"/>
         </w:rPr>
-        <w:lastRenderedPageBreak/>
         <w:t xml:space="preserve">Short description: How </w:t>
       </w:r>
       <w:r>
@@ -6118,7 +7088,14 @@
               <w:rPr>
                 <w:lang w:val="en-US"/>
               </w:rPr>
-              <w:t>The user can see the global high score list and his/her own placement on the list, given that she has submitted at least one score to it.</w:t>
+              <w:t xml:space="preserve">The user can see the global high score list and his/her own placement on the list, given that she </w:t>
+            </w:r>
+            <w:r>
+              <w:rPr>
+                <w:lang w:val="en-US"/>
+              </w:rPr>
+              <w:lastRenderedPageBreak/>
+              <w:t>has submitted at least one score to it.</w:t>
             </w:r>
           </w:p>
         </w:tc>

</xml_diff>

<commit_message>
Updated RAD to final version
</commit_message>
<xml_diff>
--- a/Docs/Speedtype_RAD.docx
+++ b/Docs/Speedtype_RAD.docx
@@ -1677,7 +1677,7 @@
           <w:szCs w:val="20"/>
           <w:lang w:val="en-US"/>
         </w:rPr>
-        <w:t>14</w:t>
+        <w:t>22</w:t>
       </w:r>
       <w:r>
         <w:rPr>
@@ -1735,6 +1735,7 @@
           <w:b/>
           <w:sz w:val="24"/>
           <w:szCs w:val="20"/>
+          <w:lang w:val="en-US"/>
         </w:rPr>
       </w:pPr>
       <w:r>
@@ -1743,275 +1744,205 @@
           <w:b/>
           <w:sz w:val="24"/>
           <w:szCs w:val="20"/>
+          <w:lang w:val="en-US"/>
         </w:rPr>
         <w:lastRenderedPageBreak/>
-        <w:t xml:space="preserve">TODO: skriv </w:t>
-      </w:r>
-      <w:proofErr w:type="gramStart"/>
-      <w:r>
+        <w:t>1 Introduction</w:t>
+      </w:r>
+    </w:p>
+    <w:p>
+      <w:pPr>
+        <w:rPr>
+          <w:rFonts w:cs="Courier New"/>
+          <w:sz w:val="20"/>
+          <w:szCs w:val="20"/>
+          <w:lang w:val="en-US"/>
+        </w:rPr>
+      </w:pPr>
+      <w:r>
+        <w:rPr>
+          <w:rFonts w:cs="Courier New"/>
+          <w:sz w:val="20"/>
+          <w:szCs w:val="20"/>
+          <w:lang w:val="en-US"/>
+        </w:rPr>
+        <w:t>This section gives a brief overview of the project</w:t>
+      </w:r>
+    </w:p>
+    <w:p>
+      <w:pPr>
         <w:rPr>
           <w:rFonts w:cs="Courier New"/>
           <w:b/>
           <w:sz w:val="24"/>
           <w:szCs w:val="20"/>
-        </w:rPr>
-        <w:t>nånting</w:t>
-      </w:r>
-      <w:proofErr w:type="gramEnd"/>
+          <w:lang w:val="en-US"/>
+        </w:rPr>
+      </w:pPr>
       <w:r>
         <w:rPr>
           <w:rFonts w:cs="Courier New"/>
           <w:b/>
           <w:sz w:val="24"/>
           <w:szCs w:val="20"/>
-        </w:rPr>
-        <w:t xml:space="preserve"> om att vi använt oss av </w:t>
-      </w:r>
-      <w:proofErr w:type="spellStart"/>
-      <w:r>
+          <w:lang w:val="en-US"/>
+        </w:rPr>
+        <w:t>11.1 Purpose of application</w:t>
+      </w:r>
+    </w:p>
+    <w:p>
+      <w:pPr>
+        <w:rPr>
+          <w:rFonts w:cs="Courier New"/>
+          <w:sz w:val="20"/>
+          <w:szCs w:val="20"/>
+          <w:lang w:val="en-US"/>
+        </w:rPr>
+      </w:pPr>
+      <w:r>
+        <w:rPr>
+          <w:rFonts w:cs="Courier New"/>
+          <w:sz w:val="20"/>
+          <w:szCs w:val="20"/>
+          <w:lang w:val="en-US"/>
+        </w:rPr>
+        <w:t>This project aims to create an Android game. The basic idea is that the game displays a word on</w:t>
+      </w:r>
+      <w:r>
+        <w:rPr>
+          <w:rFonts w:cs="Courier New"/>
+          <w:sz w:val="20"/>
+          <w:szCs w:val="20"/>
+          <w:lang w:val="en-US"/>
+        </w:rPr>
+        <w:t xml:space="preserve"> the</w:t>
+      </w:r>
+      <w:r>
+        <w:rPr>
+          <w:rFonts w:cs="Courier New"/>
+          <w:sz w:val="20"/>
+          <w:szCs w:val="20"/>
+          <w:lang w:val="en-US"/>
+        </w:rPr>
+        <w:t xml:space="preserve"> screen and the user is </w:t>
+      </w:r>
+      <w:r>
+        <w:rPr>
+          <w:rFonts w:cs="Courier New"/>
+          <w:sz w:val="20"/>
+          <w:szCs w:val="20"/>
+          <w:lang w:val="en-US"/>
+        </w:rPr>
+        <w:t>meant to type the word on his/</w:t>
+      </w:r>
+      <w:r>
+        <w:rPr>
+          <w:rFonts w:cs="Courier New"/>
+          <w:sz w:val="20"/>
+          <w:szCs w:val="20"/>
+          <w:lang w:val="en-US"/>
+        </w:rPr>
+        <w:t xml:space="preserve">her phone as fast as possible. The basic game mode is </w:t>
+      </w:r>
+      <w:r>
+        <w:rPr>
+          <w:rFonts w:cs="Courier New"/>
+          <w:i/>
+          <w:sz w:val="20"/>
+          <w:szCs w:val="20"/>
+          <w:lang w:val="en-US"/>
+        </w:rPr>
+        <w:t>Time Attack</w:t>
+      </w:r>
+      <w:r>
+        <w:rPr>
+          <w:rFonts w:cs="Courier New"/>
+          <w:sz w:val="20"/>
+          <w:szCs w:val="20"/>
+          <w:lang w:val="en-US"/>
+        </w:rPr>
+        <w:t xml:space="preserve"> where the user starts with a certain amount of time which counts down to 0 and for each word </w:t>
+      </w:r>
+      <w:r>
+        <w:rPr>
+          <w:rFonts w:cs="Courier New"/>
+          <w:sz w:val="20"/>
+          <w:szCs w:val="20"/>
+          <w:lang w:val="en-US"/>
+        </w:rPr>
+        <w:t>the player types correctly he/</w:t>
+      </w:r>
+      <w:r>
+        <w:rPr>
+          <w:rFonts w:cs="Courier New"/>
+          <w:sz w:val="20"/>
+          <w:szCs w:val="20"/>
+          <w:lang w:val="en-US"/>
+        </w:rPr>
+        <w:t xml:space="preserve">she is awarded </w:t>
+      </w:r>
+      <w:r>
+        <w:rPr>
+          <w:rFonts w:cs="Courier New"/>
+          <w:sz w:val="20"/>
+          <w:szCs w:val="20"/>
+          <w:lang w:val="en-US"/>
+        </w:rPr>
+        <w:t>a few</w:t>
+      </w:r>
+      <w:r>
+        <w:rPr>
+          <w:rFonts w:cs="Courier New"/>
+          <w:sz w:val="20"/>
+          <w:szCs w:val="20"/>
+          <w:lang w:val="en-US"/>
+        </w:rPr>
+        <w:t xml:space="preserve"> </w:t>
+      </w:r>
+      <w:r>
+        <w:rPr>
+          <w:rFonts w:cs="Courier New"/>
+          <w:sz w:val="20"/>
+          <w:szCs w:val="20"/>
+          <w:lang w:val="en-US"/>
+        </w:rPr>
+        <w:t>e</w:t>
+      </w:r>
+      <w:r>
+        <w:rPr>
+          <w:rFonts w:cs="Courier New"/>
+          <w:sz w:val="20"/>
+          <w:szCs w:val="20"/>
+          <w:lang w:val="en-US"/>
+        </w:rPr>
+        <w:t>xtra seconds. The game is o</w:t>
+      </w:r>
+      <w:r>
+        <w:rPr>
+          <w:rFonts w:cs="Courier New"/>
+          <w:sz w:val="20"/>
+          <w:szCs w:val="20"/>
+          <w:lang w:val="en-US"/>
+        </w:rPr>
+        <w:t>ver when the counter reaches 0.</w:t>
+      </w:r>
+    </w:p>
+    <w:p>
+      <w:pPr>
         <w:rPr>
           <w:rFonts w:cs="Courier New"/>
           <w:b/>
           <w:sz w:val="24"/>
           <w:szCs w:val="20"/>
-        </w:rPr>
-        <w:t>androids</w:t>
-      </w:r>
-      <w:proofErr w:type="spellEnd"/>
+          <w:lang w:val="en-US"/>
+        </w:rPr>
+      </w:pPr>
       <w:r>
         <w:rPr>
           <w:rFonts w:cs="Courier New"/>
           <w:b/>
           <w:sz w:val="24"/>
           <w:szCs w:val="20"/>
-        </w:rPr>
-        <w:t xml:space="preserve"> designmönster gällande knappar.</w:t>
-      </w:r>
-    </w:p>
-    <w:p>
-      <w:pPr>
-        <w:rPr>
-          <w:rFonts w:cs="Courier New"/>
-          <w:b/>
-          <w:sz w:val="24"/>
-          <w:szCs w:val="20"/>
-        </w:rPr>
-      </w:pPr>
-    </w:p>
-    <w:p>
-      <w:pPr>
-        <w:rPr>
-          <w:rFonts w:cs="Courier New"/>
-          <w:b/>
-          <w:sz w:val="24"/>
-          <w:szCs w:val="20"/>
-          <w:lang w:val="en-US"/>
-        </w:rPr>
-      </w:pPr>
-      <w:r>
-        <w:rPr>
-          <w:rFonts w:cs="Courier New"/>
-          <w:b/>
-          <w:sz w:val="24"/>
-          <w:szCs w:val="20"/>
-          <w:lang w:val="en-US"/>
-        </w:rPr>
-        <w:t>1 Introduction</w:t>
-      </w:r>
-    </w:p>
-    <w:p>
-      <w:pPr>
-        <w:rPr>
-          <w:rFonts w:cs="Courier New"/>
-          <w:sz w:val="20"/>
-          <w:szCs w:val="20"/>
-          <w:lang w:val="en-US"/>
-        </w:rPr>
-      </w:pPr>
-      <w:r>
-        <w:rPr>
-          <w:rFonts w:cs="Courier New"/>
-          <w:sz w:val="20"/>
-          <w:szCs w:val="20"/>
-          <w:lang w:val="en-US"/>
-        </w:rPr>
-        <w:t>This section gives a brief overview of the project</w:t>
-      </w:r>
-    </w:p>
-    <w:p>
-      <w:pPr>
-        <w:rPr>
-          <w:rFonts w:cs="Courier New"/>
-          <w:b/>
-          <w:sz w:val="24"/>
-          <w:szCs w:val="20"/>
-          <w:lang w:val="en-US"/>
-        </w:rPr>
-      </w:pPr>
-      <w:r>
-        <w:rPr>
-          <w:rFonts w:cs="Courier New"/>
-          <w:b/>
-          <w:sz w:val="24"/>
-          <w:szCs w:val="20"/>
-          <w:lang w:val="en-US"/>
-        </w:rPr>
-        <w:t>11.1 Purpose of application</w:t>
-      </w:r>
-    </w:p>
-    <w:p>
-      <w:pPr>
-        <w:rPr>
-          <w:rFonts w:cs="Courier New"/>
-          <w:sz w:val="20"/>
-          <w:szCs w:val="20"/>
-          <w:lang w:val="en-US"/>
-        </w:rPr>
-      </w:pPr>
-      <w:r>
-        <w:rPr>
-          <w:rFonts w:cs="Courier New"/>
-          <w:sz w:val="20"/>
-          <w:szCs w:val="20"/>
-          <w:lang w:val="en-US"/>
-        </w:rPr>
-        <w:t>This project aims to create an Android game. The basic idea is that the game displays a word on</w:t>
-      </w:r>
-      <w:r>
-        <w:rPr>
-          <w:rFonts w:cs="Courier New"/>
-          <w:sz w:val="20"/>
-          <w:szCs w:val="20"/>
-          <w:lang w:val="en-US"/>
-        </w:rPr>
-        <w:t xml:space="preserve"> the</w:t>
-      </w:r>
-      <w:r>
-        <w:rPr>
-          <w:rFonts w:cs="Courier New"/>
-          <w:sz w:val="20"/>
-          <w:szCs w:val="20"/>
-          <w:lang w:val="en-US"/>
-        </w:rPr>
-        <w:t xml:space="preserve"> screen and the user is </w:t>
-      </w:r>
-      <w:r>
-        <w:rPr>
-          <w:rFonts w:cs="Courier New"/>
-          <w:sz w:val="20"/>
-          <w:szCs w:val="20"/>
-          <w:lang w:val="en-US"/>
-        </w:rPr>
-        <w:t>meant to type the word on his/</w:t>
-      </w:r>
-      <w:r>
-        <w:rPr>
-          <w:rFonts w:cs="Courier New"/>
-          <w:sz w:val="20"/>
-          <w:szCs w:val="20"/>
-          <w:lang w:val="en-US"/>
-        </w:rPr>
-        <w:t xml:space="preserve">her phone as fast as possible. The basic game mode is </w:t>
-      </w:r>
-      <w:r>
-        <w:rPr>
-          <w:rFonts w:cs="Courier New"/>
-          <w:i/>
-          <w:sz w:val="20"/>
-          <w:szCs w:val="20"/>
-          <w:lang w:val="en-US"/>
-        </w:rPr>
-        <w:t>Time Attack</w:t>
-      </w:r>
-      <w:r>
-        <w:rPr>
-          <w:rFonts w:cs="Courier New"/>
-          <w:sz w:val="20"/>
-          <w:szCs w:val="20"/>
-          <w:lang w:val="en-US"/>
-        </w:rPr>
-        <w:t xml:space="preserve"> where the user starts with a certain amount of time which counts down to 0 and for each word </w:t>
-      </w:r>
-      <w:r>
-        <w:rPr>
-          <w:rFonts w:cs="Courier New"/>
-          <w:sz w:val="20"/>
-          <w:szCs w:val="20"/>
-          <w:lang w:val="en-US"/>
-        </w:rPr>
-        <w:t>the player types correctly he/</w:t>
-      </w:r>
-      <w:r>
-        <w:rPr>
-          <w:rFonts w:cs="Courier New"/>
-          <w:sz w:val="20"/>
-          <w:szCs w:val="20"/>
-          <w:lang w:val="en-US"/>
-        </w:rPr>
-        <w:t xml:space="preserve">she is awarded </w:t>
-      </w:r>
-      <w:r>
-        <w:rPr>
-          <w:rFonts w:cs="Courier New"/>
-          <w:sz w:val="20"/>
-          <w:szCs w:val="20"/>
-          <w:lang w:val="en-US"/>
-        </w:rPr>
-        <w:t>a few</w:t>
-      </w:r>
-      <w:r>
-        <w:rPr>
-          <w:rFonts w:cs="Courier New"/>
-          <w:sz w:val="20"/>
-          <w:szCs w:val="20"/>
-          <w:lang w:val="en-US"/>
-        </w:rPr>
-        <w:t xml:space="preserve"> </w:t>
-      </w:r>
-      <w:r>
-        <w:rPr>
-          <w:rFonts w:cs="Courier New"/>
-          <w:sz w:val="20"/>
-          <w:szCs w:val="20"/>
-          <w:lang w:val="en-US"/>
-        </w:rPr>
-        <w:t>e</w:t>
-      </w:r>
-      <w:r>
-        <w:rPr>
-          <w:rFonts w:cs="Courier New"/>
-          <w:sz w:val="20"/>
-          <w:szCs w:val="20"/>
-          <w:lang w:val="en-US"/>
-        </w:rPr>
-        <w:t>xtra seconds. The game is o</w:t>
-      </w:r>
-      <w:r>
-        <w:rPr>
-          <w:rFonts w:cs="Courier New"/>
-          <w:sz w:val="20"/>
-          <w:szCs w:val="20"/>
-          <w:lang w:val="en-US"/>
-        </w:rPr>
-        <w:t>ver when the counter reaches 0.</w:t>
-      </w:r>
-    </w:p>
-    <w:p>
-      <w:pPr>
-        <w:rPr>
-          <w:rFonts w:cs="Courier New"/>
-          <w:b/>
-          <w:sz w:val="24"/>
-          <w:szCs w:val="20"/>
-          <w:lang w:val="en-US"/>
-        </w:rPr>
-      </w:pPr>
-      <w:r>
-        <w:rPr>
-          <w:rFonts w:cs="Courier New"/>
-          <w:b/>
-          <w:sz w:val="24"/>
-          <w:szCs w:val="20"/>
           <w:lang w:val="en-US"/>
         </w:rPr>
         <w:t>1.2 General characteristics of application</w:t>
@@ -2069,16 +2000,61 @@
           <w:szCs w:val="20"/>
           <w:lang w:val="en-US"/>
         </w:rPr>
-        <w:t xml:space="preserve">with software of Android 2.2 or newer. The application will </w:t>
-      </w:r>
-      <w:r>
-        <w:rPr>
-          <w:rFonts w:cs="Courier New"/>
-          <w:sz w:val="20"/>
-          <w:szCs w:val="20"/>
-          <w:lang w:val="en-US"/>
-        </w:rPr>
-        <w:t>finally get released on Android Market.</w:t>
+        <w:t>with software of Android 4</w:t>
+      </w:r>
+      <w:r>
+        <w:rPr>
+          <w:rFonts w:cs="Courier New"/>
+          <w:sz w:val="20"/>
+          <w:szCs w:val="20"/>
+          <w:lang w:val="en-US"/>
+        </w:rPr>
+        <w:t xml:space="preserve">.0 </w:t>
+      </w:r>
+      <w:r>
+        <w:rPr>
+          <w:rFonts w:cs="Courier New"/>
+          <w:sz w:val="20"/>
+          <w:szCs w:val="20"/>
+          <w:lang w:val="en-US"/>
+        </w:rPr>
+        <w:t>or newer. The</w:t>
+      </w:r>
+      <w:r>
+        <w:rPr>
+          <w:rFonts w:cs="Courier New"/>
+          <w:sz w:val="20"/>
+          <w:szCs w:val="20"/>
+          <w:lang w:val="en-US"/>
+        </w:rPr>
+        <w:t xml:space="preserve"> goal is to </w:t>
+      </w:r>
+      <w:r>
+        <w:rPr>
+          <w:rFonts w:cs="Courier New"/>
+          <w:sz w:val="20"/>
+          <w:szCs w:val="20"/>
+          <w:lang w:val="en-US"/>
+        </w:rPr>
+        <w:t>release</w:t>
+      </w:r>
+      <w:r>
+        <w:rPr>
+          <w:rFonts w:cs="Courier New"/>
+          <w:sz w:val="20"/>
+          <w:szCs w:val="20"/>
+          <w:lang w:val="en-US"/>
+        </w:rPr>
+        <w:t xml:space="preserve"> the application</w:t>
+      </w:r>
+      <w:r>
+        <w:rPr>
+          <w:rFonts w:cs="Courier New"/>
+          <w:sz w:val="20"/>
+          <w:szCs w:val="20"/>
+          <w:lang w:val="en-US"/>
+        </w:rPr>
+        <w:t xml:space="preserve"> on Android Market.</w:t>
       </w:r>
     </w:p>
     <w:p>
@@ -2203,6 +2179,210 @@
         </w:rPr>
         <w:t xml:space="preserve"> a </w:t>
       </w:r>
+      <w:r>
+        <w:rPr>
+          <w:rFonts w:cs="Courier New"/>
+          <w:sz w:val="20"/>
+          <w:szCs w:val="20"/>
+          <w:lang w:val="en-US"/>
+        </w:rPr>
+        <w:t>game;</w:t>
+      </w:r>
+      <w:r>
+        <w:rPr>
+          <w:rFonts w:cs="Courier New"/>
+          <w:sz w:val="20"/>
+          <w:szCs w:val="20"/>
+          <w:lang w:val="en-US"/>
+        </w:rPr>
+        <w:t xml:space="preserve"> the </w:t>
+      </w:r>
+      <w:r>
+        <w:rPr>
+          <w:rFonts w:cs="Courier New"/>
+          <w:sz w:val="20"/>
+          <w:szCs w:val="20"/>
+          <w:lang w:val="en-US"/>
+        </w:rPr>
+        <w:t>software</w:t>
+      </w:r>
+      <w:r>
+        <w:rPr>
+          <w:rFonts w:cs="Courier New"/>
+          <w:sz w:val="20"/>
+          <w:szCs w:val="20"/>
+          <w:lang w:val="en-US"/>
+        </w:rPr>
+        <w:t xml:space="preserve"> will </w:t>
+      </w:r>
+      <w:r>
+        <w:rPr>
+          <w:rFonts w:cs="Courier New"/>
+          <w:sz w:val="20"/>
+          <w:szCs w:val="20"/>
+          <w:lang w:val="en-US"/>
+        </w:rPr>
+        <w:t>also</w:t>
+      </w:r>
+      <w:r>
+        <w:rPr>
+          <w:rFonts w:cs="Courier New"/>
+          <w:sz w:val="20"/>
+          <w:szCs w:val="20"/>
+          <w:lang w:val="en-US"/>
+        </w:rPr>
+        <w:t xml:space="preserve"> be able to do so if an incoming call is being made</w:t>
+      </w:r>
+      <w:r>
+        <w:rPr>
+          <w:rFonts w:cs="Courier New"/>
+          <w:sz w:val="20"/>
+          <w:szCs w:val="20"/>
+          <w:lang w:val="en-US"/>
+        </w:rPr>
+        <w:t>.</w:t>
+      </w:r>
+    </w:p>
+    <w:p>
+      <w:pPr>
+        <w:rPr>
+          <w:rFonts w:cs="Courier New"/>
+          <w:b/>
+          <w:sz w:val="24"/>
+          <w:szCs w:val="20"/>
+          <w:lang w:val="en-US"/>
+        </w:rPr>
+      </w:pPr>
+      <w:r>
+        <w:rPr>
+          <w:rFonts w:cs="Courier New"/>
+          <w:b/>
+          <w:sz w:val="24"/>
+          <w:szCs w:val="20"/>
+          <w:lang w:val="en-US"/>
+        </w:rPr>
+        <w:t>1.4 Objectives and success criteria of the project</w:t>
+      </w:r>
+    </w:p>
+    <w:p>
+      <w:pPr>
+        <w:rPr>
+          <w:rFonts w:cs="Courier New"/>
+          <w:sz w:val="20"/>
+          <w:szCs w:val="20"/>
+          <w:lang w:val="en-US"/>
+        </w:rPr>
+      </w:pPr>
+      <w:r>
+        <w:rPr>
+          <w:rFonts w:cs="Courier New"/>
+          <w:sz w:val="20"/>
+          <w:szCs w:val="20"/>
+          <w:lang w:val="en-US"/>
+        </w:rPr>
+        <w:t>1.</w:t>
+      </w:r>
+      <w:r>
+        <w:rPr>
+          <w:rFonts w:cs="Courier New"/>
+          <w:sz w:val="20"/>
+          <w:szCs w:val="20"/>
+          <w:lang w:val="en-US"/>
+        </w:rPr>
+        <w:t xml:space="preserve"> It shoul</w:t>
+      </w:r>
+      <w:r>
+        <w:rPr>
+          <w:rFonts w:cs="Courier New"/>
+          <w:sz w:val="20"/>
+          <w:szCs w:val="20"/>
+          <w:lang w:val="en-US"/>
+        </w:rPr>
+        <w:t>d be possible to play a game of Time attack mode</w:t>
+      </w:r>
+      <w:r>
+        <w:rPr>
+          <w:rFonts w:cs="Courier New"/>
+          <w:sz w:val="20"/>
+          <w:szCs w:val="20"/>
+          <w:lang w:val="en-US"/>
+        </w:rPr>
+        <w:t xml:space="preserve"> with our own set of rules on HTC Sensation specifically. </w:t>
+      </w:r>
+    </w:p>
+    <w:p>
+      <w:pPr>
+        <w:rPr>
+          <w:rFonts w:cs="Courier New"/>
+          <w:sz w:val="20"/>
+          <w:szCs w:val="20"/>
+          <w:lang w:val="en-US"/>
+        </w:rPr>
+      </w:pPr>
+      <w:r>
+        <w:rPr>
+          <w:rFonts w:cs="Courier New"/>
+          <w:sz w:val="20"/>
+          <w:szCs w:val="20"/>
+          <w:lang w:val="en-US"/>
+        </w:rPr>
+        <w:t>2</w:t>
+      </w:r>
+      <w:r>
+        <w:rPr>
+          <w:rFonts w:cs="Courier New"/>
+          <w:sz w:val="20"/>
+          <w:szCs w:val="20"/>
+          <w:lang w:val="en-US"/>
+        </w:rPr>
+        <w:t>.</w:t>
+      </w:r>
+      <w:r>
+        <w:rPr>
+          <w:rFonts w:cs="Courier New"/>
+          <w:sz w:val="20"/>
+          <w:szCs w:val="20"/>
+          <w:lang w:val="en-US"/>
+        </w:rPr>
+        <w:t xml:space="preserve"> It should be possible to play a game of Balance mode with our own set of rules on HTC Sensation specifically. </w:t>
+      </w:r>
+    </w:p>
+    <w:p>
+      <w:pPr>
+        <w:rPr>
+          <w:rFonts w:cs="Courier New"/>
+          <w:sz w:val="20"/>
+          <w:szCs w:val="20"/>
+          <w:lang w:val="en-US"/>
+        </w:rPr>
+      </w:pPr>
+      <w:r>
+        <w:rPr>
+          <w:rFonts w:cs="Courier New"/>
+          <w:sz w:val="20"/>
+          <w:szCs w:val="20"/>
+          <w:lang w:val="en-US"/>
+        </w:rPr>
+        <w:t>3</w:t>
+      </w:r>
+      <w:r>
+        <w:rPr>
+          <w:rFonts w:cs="Courier New"/>
+          <w:sz w:val="20"/>
+          <w:szCs w:val="20"/>
+          <w:lang w:val="en-US"/>
+        </w:rPr>
+        <w:t>.</w:t>
+      </w:r>
+      <w:r>
+        <w:rPr>
+          <w:rFonts w:cs="Courier New"/>
+          <w:sz w:val="20"/>
+          <w:szCs w:val="20"/>
+          <w:lang w:val="en-US"/>
+        </w:rPr>
+        <w:t xml:space="preserve"> It should be possible to play a game of </w:t>
+      </w:r>
       <w:proofErr w:type="gramStart"/>
       <w:r>
         <w:rPr>
@@ -2211,7 +2391,7 @@
           <w:szCs w:val="20"/>
           <w:lang w:val="en-US"/>
         </w:rPr>
-        <w:t>game,</w:t>
+        <w:t>Falling</w:t>
       </w:r>
       <w:proofErr w:type="gramEnd"/>
       <w:r>
@@ -2221,43 +2401,26 @@
           <w:szCs w:val="20"/>
           <w:lang w:val="en-US"/>
         </w:rPr>
-        <w:t xml:space="preserve"> the </w:t>
-      </w:r>
-      <w:r>
-        <w:rPr>
-          <w:rFonts w:cs="Courier New"/>
-          <w:sz w:val="20"/>
-          <w:szCs w:val="20"/>
-          <w:lang w:val="en-US"/>
-        </w:rPr>
-        <w:t>software</w:t>
-      </w:r>
-      <w:r>
-        <w:rPr>
-          <w:rFonts w:cs="Courier New"/>
-          <w:sz w:val="20"/>
-          <w:szCs w:val="20"/>
-          <w:lang w:val="en-US"/>
-        </w:rPr>
-        <w:t xml:space="preserve"> will </w:t>
-      </w:r>
-      <w:r>
-        <w:rPr>
-          <w:rFonts w:cs="Courier New"/>
-          <w:sz w:val="20"/>
-          <w:szCs w:val="20"/>
-          <w:lang w:val="en-US"/>
-        </w:rPr>
-        <w:t>also</w:t>
-      </w:r>
-      <w:r>
-        <w:rPr>
-          <w:rFonts w:cs="Courier New"/>
-          <w:sz w:val="20"/>
-          <w:szCs w:val="20"/>
-          <w:lang w:val="en-US"/>
-        </w:rPr>
-        <w:t xml:space="preserve"> be able to do so if an incoming call is being made</w:t>
+        <w:t xml:space="preserve"> words mode with our own set of rules on HTC Sensation specifically. </w:t>
+      </w:r>
+    </w:p>
+    <w:p>
+      <w:pPr>
+        <w:rPr>
+          <w:rFonts w:cs="Courier New"/>
+          <w:sz w:val="20"/>
+          <w:szCs w:val="20"/>
+          <w:lang w:val="en-US"/>
+        </w:rPr>
+      </w:pPr>
+      <w:r>
+        <w:rPr>
+          <w:rFonts w:cs="Courier New"/>
+          <w:sz w:val="20"/>
+          <w:szCs w:val="20"/>
+          <w:lang w:val="en-US"/>
+        </w:rPr>
+        <w:t>4</w:t>
       </w:r>
       <w:r>
         <w:rPr>
@@ -2268,6 +2431,61 @@
         </w:rPr>
         <w:t>.</w:t>
       </w:r>
+      <w:r>
+        <w:rPr>
+          <w:rFonts w:cs="Courier New"/>
+          <w:sz w:val="20"/>
+          <w:szCs w:val="20"/>
+          <w:lang w:val="en-US"/>
+        </w:rPr>
+        <w:t xml:space="preserve"> It should be possible to play a game of Scrabble mode with our own set of rules on HTC Sensation specifically. </w:t>
+      </w:r>
+    </w:p>
+    <w:p>
+      <w:pPr>
+        <w:rPr>
+          <w:rFonts w:cs="Courier New"/>
+          <w:sz w:val="20"/>
+          <w:szCs w:val="20"/>
+          <w:lang w:val="en-US"/>
+        </w:rPr>
+      </w:pPr>
+      <w:r>
+        <w:rPr>
+          <w:rFonts w:cs="Courier New"/>
+          <w:sz w:val="20"/>
+          <w:szCs w:val="20"/>
+          <w:lang w:val="en-US"/>
+        </w:rPr>
+        <w:t>5. All game modes should be possible to play in English, and</w:t>
+      </w:r>
+      <w:r>
+        <w:rPr>
+          <w:rFonts w:cs="Courier New"/>
+          <w:sz w:val="20"/>
+          <w:szCs w:val="20"/>
+          <w:lang w:val="en-US"/>
+        </w:rPr>
+        <w:t xml:space="preserve"> </w:t>
+      </w:r>
+      <w:r>
+        <w:rPr>
+          <w:rFonts w:cs="Courier New"/>
+          <w:sz w:val="20"/>
+          <w:szCs w:val="20"/>
+          <w:lang w:val="en-US"/>
+        </w:rPr>
+        <w:t>should feature a design that is</w:t>
+      </w:r>
+      <w:r>
+        <w:rPr>
+          <w:rFonts w:cs="Courier New"/>
+          <w:sz w:val="20"/>
+          <w:szCs w:val="20"/>
+          <w:lang w:val="en-US"/>
+        </w:rPr>
+        <w:t xml:space="preserve"> easy to extend into other languages as well.</w:t>
+      </w:r>
     </w:p>
     <w:p>
       <w:pPr>
@@ -2287,234 +2505,9 @@
           <w:szCs w:val="20"/>
           <w:lang w:val="en-US"/>
         </w:rPr>
-        <w:t>1.4 Objectives and success criteria of the project</w:t>
-      </w:r>
-    </w:p>
-    <w:p>
-      <w:pPr>
-        <w:rPr>
-          <w:rFonts w:cs="Courier New"/>
-          <w:sz w:val="20"/>
-          <w:szCs w:val="20"/>
-          <w:lang w:val="en-US"/>
-        </w:rPr>
-      </w:pPr>
-      <w:r>
-        <w:rPr>
-          <w:rFonts w:cs="Courier New"/>
-          <w:sz w:val="20"/>
-          <w:szCs w:val="20"/>
-          <w:lang w:val="en-US"/>
-        </w:rPr>
-        <w:t>1.</w:t>
-      </w:r>
-      <w:r>
-        <w:rPr>
-          <w:rFonts w:cs="Courier New"/>
-          <w:sz w:val="20"/>
-          <w:szCs w:val="20"/>
-          <w:lang w:val="en-US"/>
-        </w:rPr>
-        <w:t xml:space="preserve"> It shoul</w:t>
-      </w:r>
-      <w:r>
-        <w:rPr>
-          <w:rFonts w:cs="Courier New"/>
-          <w:sz w:val="20"/>
-          <w:szCs w:val="20"/>
-          <w:lang w:val="en-US"/>
-        </w:rPr>
-        <w:t>d be possible to play a game of Time attack mode</w:t>
-      </w:r>
-      <w:r>
-        <w:rPr>
-          <w:rFonts w:cs="Courier New"/>
-          <w:sz w:val="20"/>
-          <w:szCs w:val="20"/>
-          <w:lang w:val="en-US"/>
-        </w:rPr>
-        <w:t xml:space="preserve"> with our own set of rules on HTC Sensation specifically. </w:t>
-      </w:r>
-    </w:p>
-    <w:p>
-      <w:pPr>
-        <w:rPr>
-          <w:rFonts w:cs="Courier New"/>
-          <w:sz w:val="20"/>
-          <w:szCs w:val="20"/>
-          <w:lang w:val="en-US"/>
-        </w:rPr>
-      </w:pPr>
-      <w:r>
-        <w:rPr>
-          <w:rFonts w:cs="Courier New"/>
-          <w:sz w:val="20"/>
-          <w:szCs w:val="20"/>
-          <w:lang w:val="en-US"/>
-        </w:rPr>
-        <w:t>2</w:t>
-      </w:r>
-      <w:r>
-        <w:rPr>
-          <w:rFonts w:cs="Courier New"/>
-          <w:sz w:val="20"/>
-          <w:szCs w:val="20"/>
-          <w:lang w:val="en-US"/>
-        </w:rPr>
-        <w:t>.</w:t>
-      </w:r>
-      <w:r>
-        <w:rPr>
-          <w:rFonts w:cs="Courier New"/>
-          <w:sz w:val="20"/>
-          <w:szCs w:val="20"/>
-          <w:lang w:val="en-US"/>
-        </w:rPr>
-        <w:t xml:space="preserve"> It should be possible to play a game of Balance mode with our own set of rules on HTC Sensation specifically. </w:t>
-      </w:r>
-    </w:p>
-    <w:p>
-      <w:pPr>
-        <w:rPr>
-          <w:rFonts w:cs="Courier New"/>
-          <w:sz w:val="20"/>
-          <w:szCs w:val="20"/>
-          <w:lang w:val="en-US"/>
-        </w:rPr>
-      </w:pPr>
-      <w:r>
-        <w:rPr>
-          <w:rFonts w:cs="Courier New"/>
-          <w:sz w:val="20"/>
-          <w:szCs w:val="20"/>
-          <w:lang w:val="en-US"/>
-        </w:rPr>
-        <w:t>3</w:t>
-      </w:r>
-      <w:r>
-        <w:rPr>
-          <w:rFonts w:cs="Courier New"/>
-          <w:sz w:val="20"/>
-          <w:szCs w:val="20"/>
-          <w:lang w:val="en-US"/>
-        </w:rPr>
-        <w:t>.</w:t>
-      </w:r>
-      <w:r>
-        <w:rPr>
-          <w:rFonts w:cs="Courier New"/>
-          <w:sz w:val="20"/>
-          <w:szCs w:val="20"/>
-          <w:lang w:val="en-US"/>
-        </w:rPr>
-        <w:t xml:space="preserve"> It should be possible to play a game of </w:t>
-      </w:r>
-      <w:proofErr w:type="gramStart"/>
-      <w:r>
-        <w:rPr>
-          <w:rFonts w:cs="Courier New"/>
-          <w:sz w:val="20"/>
-          <w:szCs w:val="20"/>
-          <w:lang w:val="en-US"/>
-        </w:rPr>
-        <w:t>Falling</w:t>
-      </w:r>
-      <w:proofErr w:type="gramEnd"/>
-      <w:r>
-        <w:rPr>
-          <w:rFonts w:cs="Courier New"/>
-          <w:sz w:val="20"/>
-          <w:szCs w:val="20"/>
-          <w:lang w:val="en-US"/>
-        </w:rPr>
-        <w:t xml:space="preserve"> words mode with our own set of rules on HTC Sensation specifically. </w:t>
-      </w:r>
-    </w:p>
-    <w:p>
-      <w:pPr>
-        <w:rPr>
-          <w:rFonts w:cs="Courier New"/>
-          <w:sz w:val="20"/>
-          <w:szCs w:val="20"/>
-          <w:lang w:val="en-US"/>
-        </w:rPr>
-      </w:pPr>
-      <w:r>
-        <w:rPr>
-          <w:rFonts w:cs="Courier New"/>
-          <w:sz w:val="20"/>
-          <w:szCs w:val="20"/>
-          <w:lang w:val="en-US"/>
-        </w:rPr>
-        <w:t>4</w:t>
-      </w:r>
-      <w:r>
-        <w:rPr>
-          <w:rFonts w:cs="Courier New"/>
-          <w:sz w:val="20"/>
-          <w:szCs w:val="20"/>
-          <w:lang w:val="en-US"/>
-        </w:rPr>
-        <w:t>.</w:t>
-      </w:r>
-      <w:r>
-        <w:rPr>
-          <w:rFonts w:cs="Courier New"/>
-          <w:sz w:val="20"/>
-          <w:szCs w:val="20"/>
-          <w:lang w:val="en-US"/>
-        </w:rPr>
-        <w:t xml:space="preserve"> It should be possible to play a game of Scrabble mode with our own set of rules on HTC Sensation specifically. </w:t>
-      </w:r>
-    </w:p>
-    <w:p>
-      <w:pPr>
-        <w:rPr>
-          <w:rFonts w:cs="Courier New"/>
-          <w:sz w:val="20"/>
-          <w:szCs w:val="20"/>
-          <w:lang w:val="en-US"/>
-        </w:rPr>
-      </w:pPr>
-      <w:r>
-        <w:rPr>
-          <w:rFonts w:cs="Courier New"/>
-          <w:sz w:val="20"/>
-          <w:szCs w:val="20"/>
-          <w:lang w:val="en-US"/>
-        </w:rPr>
-        <w:t>5. All game modes should be possible to play in English, and</w:t>
-      </w:r>
-      <w:r>
-        <w:rPr>
-          <w:rFonts w:cs="Courier New"/>
-          <w:sz w:val="20"/>
-          <w:szCs w:val="20"/>
-          <w:lang w:val="en-US"/>
-        </w:rPr>
-        <w:t xml:space="preserve"> </w:t>
-      </w:r>
-      <w:r>
-        <w:rPr>
-          <w:rFonts w:cs="Courier New"/>
-          <w:sz w:val="20"/>
-          <w:szCs w:val="20"/>
-          <w:lang w:val="en-US"/>
-        </w:rPr>
-        <w:t>should feature a design that is</w:t>
-      </w:r>
-      <w:r>
-        <w:rPr>
-          <w:rFonts w:cs="Courier New"/>
-          <w:sz w:val="20"/>
-          <w:szCs w:val="20"/>
-          <w:lang w:val="en-US"/>
-        </w:rPr>
-        <w:t xml:space="preserve"> easy to extend into other languages as well.</w:t>
-      </w:r>
-    </w:p>
-    <w:p>
-      <w:pPr>
+        <w:t>1.5 Defi</w:t>
+      </w:r>
+      <w:r>
         <w:rPr>
           <w:rFonts w:cs="Courier New"/>
           <w:b/>
@@ -2522,25 +2515,6 @@
           <w:szCs w:val="20"/>
           <w:lang w:val="en-US"/>
         </w:rPr>
-      </w:pPr>
-      <w:r>
-        <w:rPr>
-          <w:rFonts w:cs="Courier New"/>
-          <w:b/>
-          <w:sz w:val="24"/>
-          <w:szCs w:val="20"/>
-          <w:lang w:val="en-US"/>
-        </w:rPr>
-        <w:t>1.5 Defi</w:t>
-      </w:r>
-      <w:r>
-        <w:rPr>
-          <w:rFonts w:cs="Courier New"/>
-          <w:b/>
-          <w:sz w:val="24"/>
-          <w:szCs w:val="20"/>
-          <w:lang w:val="en-US"/>
-        </w:rPr>
         <w:t>nitions, acronyms and abbreviations</w:t>
       </w:r>
     </w:p>
@@ -2560,7 +2534,6 @@
           <w:szCs w:val="20"/>
           <w:lang w:val="en-US"/>
         </w:rPr>
-        <w:lastRenderedPageBreak/>
         <w:t>All defi</w:t>
       </w:r>
       <w:r>
@@ -2656,6 +2629,7 @@
           <w:szCs w:val="20"/>
           <w:lang w:val="en-US"/>
         </w:rPr>
+        <w:lastRenderedPageBreak/>
         <w:t>Java, platform independent programming language.</w:t>
       </w:r>
     </w:p>
@@ -3021,7 +2995,25 @@
           <w:szCs w:val="20"/>
           <w:lang w:val="en-US"/>
         </w:rPr>
-        <w:t>Select a game mode (Time attack, balance, falling words or anagram).</w:t>
+        <w:t xml:space="preserve">Select a game mode (Time attack, balance, falling words or </w:t>
+      </w:r>
+      <w:r>
+        <w:rPr>
+          <w:rFonts w:cs="Courier New"/>
+          <w:sz w:val="20"/>
+          <w:szCs w:val="20"/>
+          <w:lang w:val="en-US"/>
+        </w:rPr>
+        <w:t>Scrabble</w:t>
+      </w:r>
+      <w:r>
+        <w:rPr>
+          <w:rFonts w:cs="Courier New"/>
+          <w:sz w:val="20"/>
+          <w:szCs w:val="20"/>
+          <w:lang w:val="en-US"/>
+        </w:rPr>
+        <w:t>).</w:t>
       </w:r>
     </w:p>
     <w:p>
@@ -3417,26 +3409,26 @@
           <w:szCs w:val="20"/>
           <w:lang w:val="en-US"/>
         </w:rPr>
+        <w:t>2.2.3 Performance</w:t>
+      </w:r>
+    </w:p>
+    <w:p>
+      <w:pPr>
+        <w:rPr>
+          <w:rFonts w:cs="Courier New"/>
+          <w:sz w:val="20"/>
+          <w:szCs w:val="20"/>
+          <w:lang w:val="en-US"/>
+        </w:rPr>
+      </w:pPr>
+      <w:r>
+        <w:rPr>
+          <w:rFonts w:cs="Courier New"/>
+          <w:sz w:val="20"/>
+          <w:szCs w:val="20"/>
+          <w:lang w:val="en-US"/>
+        </w:rPr>
         <w:lastRenderedPageBreak/>
-        <w:t>2.2.3 Performance</w:t>
-      </w:r>
-    </w:p>
-    <w:p>
-      <w:pPr>
-        <w:rPr>
-          <w:rFonts w:cs="Courier New"/>
-          <w:sz w:val="20"/>
-          <w:szCs w:val="20"/>
-          <w:lang w:val="en-US"/>
-        </w:rPr>
-      </w:pPr>
-      <w:r>
-        <w:rPr>
-          <w:rFonts w:cs="Courier New"/>
-          <w:sz w:val="20"/>
-          <w:szCs w:val="20"/>
-          <w:lang w:val="en-US"/>
-        </w:rPr>
         <w:t xml:space="preserve">The game revolves around </w:t>
       </w:r>
       <w:r>
@@ -4094,26 +4086,26 @@
           <w:szCs w:val="20"/>
           <w:lang w:val="en-US"/>
         </w:rPr>
+        <w:t>2.4 References</w:t>
+      </w:r>
+    </w:p>
+    <w:p>
+      <w:pPr>
+        <w:rPr>
+          <w:rFonts w:cs="Courier New"/>
+          <w:sz w:val="20"/>
+          <w:szCs w:val="20"/>
+          <w:lang w:val="en-US"/>
+        </w:rPr>
+      </w:pPr>
+      <w:r>
+        <w:rPr>
+          <w:rFonts w:cs="Courier New"/>
+          <w:sz w:val="20"/>
+          <w:szCs w:val="20"/>
+          <w:lang w:val="en-US"/>
+        </w:rPr>
         <w:lastRenderedPageBreak/>
-        <w:t>2.4 References</w:t>
-      </w:r>
-    </w:p>
-    <w:p>
-      <w:pPr>
-        <w:rPr>
-          <w:rFonts w:cs="Courier New"/>
-          <w:sz w:val="20"/>
-          <w:szCs w:val="20"/>
-          <w:lang w:val="en-US"/>
-        </w:rPr>
-      </w:pPr>
-      <w:r>
-        <w:rPr>
-          <w:rFonts w:cs="Courier New"/>
-          <w:sz w:val="20"/>
-          <w:szCs w:val="20"/>
-          <w:lang w:val="en-US"/>
-        </w:rPr>
         <w:t>N/A</w:t>
       </w:r>
     </w:p>
@@ -4345,9 +4337,9 @@
         </w:rPr>
         <w:drawing>
           <wp:inline distT="0" distB="0" distL="0" distR="0">
-            <wp:extent cx="2000250" cy="3324740"/>
+            <wp:extent cx="1990725" cy="3309087"/>
             <wp:effectExtent l="19050" t="0" r="0" b="0"/>
-            <wp:docPr id="13" name="Bild 13"/>
+            <wp:docPr id="3" name="Bild 2"/>
             <wp:cNvGraphicFramePr>
               <a:graphicFrameLocks xmlns:a="http://schemas.openxmlformats.org/drawingml/2006/main" noChangeAspect="1"/>
             </wp:cNvGraphicFramePr>
@@ -4355,7 +4347,7 @@
               <a:graphicData uri="http://schemas.openxmlformats.org/drawingml/2006/picture">
                 <pic:pic xmlns:pic="http://schemas.openxmlformats.org/drawingml/2006/picture">
                   <pic:nvPicPr>
-                    <pic:cNvPr id="0" name="Picture 13"/>
+                    <pic:cNvPr id="0" name="Picture 2"/>
                     <pic:cNvPicPr>
                       <a:picLocks noChangeAspect="1" noChangeArrowheads="1"/>
                     </pic:cNvPicPr>
@@ -4370,7 +4362,7 @@
                   <pic:spPr bwMode="auto">
                     <a:xfrm>
                       <a:off x="0" y="0"/>
-                      <a:ext cx="2000250" cy="3324740"/>
+                      <a:ext cx="1993547" cy="3313779"/>
                     </a:xfrm>
                     <a:prstGeom prst="rect">
                       <a:avLst/>
@@ -4482,6 +4474,17 @@
       <w:pPr>
         <w:rPr>
           <w:rFonts w:cs="Courier New"/>
+          <w:b/>
+          <w:sz w:val="24"/>
+          <w:szCs w:val="20"/>
+          <w:lang w:val="en-US"/>
+        </w:rPr>
+      </w:pPr>
+    </w:p>
+    <w:p>
+      <w:pPr>
+        <w:rPr>
+          <w:rFonts w:cs="Courier New"/>
           <w:sz w:val="24"/>
           <w:szCs w:val="20"/>
           <w:lang w:val="en-US"/>
@@ -4559,9 +4562,9 @@
         </w:rPr>
         <w:drawing>
           <wp:inline distT="0" distB="0" distL="0" distR="0">
-            <wp:extent cx="6134100" cy="4138017"/>
+            <wp:extent cx="5943600" cy="4313970"/>
             <wp:effectExtent l="19050" t="0" r="0" b="0"/>
-            <wp:docPr id="25" name="Bild 25"/>
+            <wp:docPr id="2" name="Bild 1" descr="D:\Dropbox\Speedtype\Images\diagram.png"/>
             <wp:cNvGraphicFramePr>
               <a:graphicFrameLocks xmlns:a="http://schemas.openxmlformats.org/drawingml/2006/main" noChangeAspect="1"/>
             </wp:cNvGraphicFramePr>
@@ -4569,7 +4572,7 @@
               <a:graphicData uri="http://schemas.openxmlformats.org/drawingml/2006/picture">
                 <pic:pic xmlns:pic="http://schemas.openxmlformats.org/drawingml/2006/picture">
                   <pic:nvPicPr>
-                    <pic:cNvPr id="0" name="Picture 25"/>
+                    <pic:cNvPr id="0" name="Picture 1" descr="D:\Dropbox\Speedtype\Images\diagram.png"/>
                     <pic:cNvPicPr>
                       <a:picLocks noChangeAspect="1" noChangeArrowheads="1"/>
                     </pic:cNvPicPr>
@@ -4584,7 +4587,7 @@
                   <pic:spPr bwMode="auto">
                     <a:xfrm>
                       <a:off x="0" y="0"/>
-                      <a:ext cx="6134100" cy="4138017"/>
+                      <a:ext cx="5943600" cy="4313970"/>
                     </a:xfrm>
                     <a:prstGeom prst="rect">
                       <a:avLst/>
@@ -4790,7 +4793,6 @@
         <w:rPr>
           <w:lang w:val="en-US"/>
         </w:rPr>
-        <w:lastRenderedPageBreak/>
         <w:t xml:space="preserve">Use case: </w:t>
       </w:r>
       <w:proofErr w:type="spellStart"/>
@@ -5632,7 +5634,6 @@
         <w:rPr>
           <w:lang w:val="en-US"/>
         </w:rPr>
-        <w:lastRenderedPageBreak/>
         <w:t xml:space="preserve">Use case: </w:t>
       </w:r>
       <w:proofErr w:type="spellStart"/>
@@ -6327,7 +6328,6 @@
         <w:rPr>
           <w:lang w:val="en-US"/>
         </w:rPr>
-        <w:lastRenderedPageBreak/>
         <w:t xml:space="preserve">Use case: </w:t>
       </w:r>
       <w:proofErr w:type="spellStart"/>
@@ -6877,6 +6877,62 @@
     </w:p>
     <w:p>
       <w:pPr>
+        <w:spacing w:after="0"/>
+        <w:rPr>
+          <w:lang w:val="en-US"/>
+        </w:rPr>
+      </w:pPr>
+    </w:p>
+    <w:p>
+      <w:pPr>
+        <w:spacing w:after="0"/>
+        <w:rPr>
+          <w:lang w:val="en-US"/>
+        </w:rPr>
+      </w:pPr>
+    </w:p>
+    <w:p>
+      <w:pPr>
+        <w:spacing w:after="0"/>
+        <w:rPr>
+          <w:lang w:val="en-US"/>
+        </w:rPr>
+      </w:pPr>
+    </w:p>
+    <w:p>
+      <w:pPr>
+        <w:spacing w:after="0"/>
+        <w:rPr>
+          <w:lang w:val="en-US"/>
+        </w:rPr>
+      </w:pPr>
+    </w:p>
+    <w:p>
+      <w:pPr>
+        <w:spacing w:after="0"/>
+        <w:rPr>
+          <w:lang w:val="en-US"/>
+        </w:rPr>
+      </w:pPr>
+    </w:p>
+    <w:p>
+      <w:pPr>
+        <w:spacing w:after="0"/>
+        <w:rPr>
+          <w:lang w:val="en-US"/>
+        </w:rPr>
+      </w:pPr>
+    </w:p>
+    <w:p>
+      <w:pPr>
+        <w:spacing w:after="0"/>
+        <w:rPr>
+          <w:lang w:val="en-US"/>
+        </w:rPr>
+      </w:pPr>
+    </w:p>
+    <w:p>
+      <w:pPr>
         <w:rPr>
           <w:sz w:val="24"/>
           <w:szCs w:val="24"/>
@@ -6895,6 +6951,7 @@
         <w:rPr>
           <w:lang w:val="en-US"/>
         </w:rPr>
+        <w:lastRenderedPageBreak/>
         <w:t xml:space="preserve">Use case: </w:t>
       </w:r>
       <w:proofErr w:type="spellStart"/>
@@ -7088,14 +7145,7 @@
               <w:rPr>
                 <w:lang w:val="en-US"/>
               </w:rPr>
-              <w:t xml:space="preserve">The user can see the global high score list and his/her own placement on the list, given that she </w:t>
-            </w:r>
-            <w:r>
-              <w:rPr>
-                <w:lang w:val="en-US"/>
-              </w:rPr>
-              <w:lastRenderedPageBreak/>
-              <w:t>has submitted at least one score to it.</w:t>
+              <w:t>The user can see the global high score list and his/her own placement on the list, given that she has submitted at least one score to it.</w:t>
             </w:r>
           </w:p>
         </w:tc>

</xml_diff>

<commit_message>
Accidentally mixed up Design Model and Domain Model - now fixed. Cleaned up repo.
</commit_message>
<xml_diff>
--- a/Docs/Speedtype_RAD.docx
+++ b/Docs/Speedtype_RAD.docx
@@ -4538,7 +4538,25 @@
           <w:szCs w:val="20"/>
           <w:lang w:val="en-US"/>
         </w:rPr>
-        <w:t xml:space="preserve"> repo: Images/ for higher resolution)</w:t>
+        <w:t xml:space="preserve"> repo: Images/ for higher resolution</w:t>
+      </w:r>
+      <w:r>
+        <w:rPr>
+          <w:rFonts w:cs="Courier New"/>
+          <w:sz w:val="24"/>
+          <w:szCs w:val="20"/>
+          <w:lang w:val="en-US"/>
+        </w:rPr>
+        <w:t xml:space="preserve"> images</w:t>
+      </w:r>
+      <w:r>
+        <w:rPr>
+          <w:rFonts w:cs="Courier New"/>
+          <w:sz w:val="24"/>
+          <w:szCs w:val="20"/>
+          <w:lang w:val="en-US"/>
+        </w:rPr>
+        <w:t>)</w:t>
       </w:r>
     </w:p>
     <w:p>
@@ -4562,9 +4580,9 @@
         </w:rPr>
         <w:drawing>
           <wp:inline distT="0" distB="0" distL="0" distR="0">
-            <wp:extent cx="5943600" cy="4313970"/>
+            <wp:extent cx="2438400" cy="4667794"/>
             <wp:effectExtent l="19050" t="0" r="0" b="0"/>
-            <wp:docPr id="2" name="Bild 1" descr="D:\Dropbox\Speedtype\Images\diagram.png"/>
+            <wp:docPr id="4" name="Bild 1"/>
             <wp:cNvGraphicFramePr>
               <a:graphicFrameLocks xmlns:a="http://schemas.openxmlformats.org/drawingml/2006/main" noChangeAspect="1"/>
             </wp:cNvGraphicFramePr>
@@ -4572,7 +4590,7 @@
               <a:graphicData uri="http://schemas.openxmlformats.org/drawingml/2006/picture">
                 <pic:pic xmlns:pic="http://schemas.openxmlformats.org/drawingml/2006/picture">
                   <pic:nvPicPr>
-                    <pic:cNvPr id="0" name="Picture 1" descr="D:\Dropbox\Speedtype\Images\diagram.png"/>
+                    <pic:cNvPr id="0" name="Picture 1"/>
                     <pic:cNvPicPr>
                       <a:picLocks noChangeAspect="1" noChangeArrowheads="1"/>
                     </pic:cNvPicPr>
@@ -4587,7 +4605,7 @@
                   <pic:spPr bwMode="auto">
                     <a:xfrm>
                       <a:off x="0" y="0"/>
-                      <a:ext cx="5943600" cy="4313970"/>
+                      <a:ext cx="2438400" cy="4667794"/>
                     </a:xfrm>
                     <a:prstGeom prst="rect">
                       <a:avLst/>
@@ -4731,7 +4749,25 @@
           <w:szCs w:val="20"/>
           <w:lang w:val="en-US"/>
         </w:rPr>
-        <w:t xml:space="preserve"> repo: Images/ for higher resolution)</w:t>
+        <w:t xml:space="preserve"> repo: Images/ for higher resolution</w:t>
+      </w:r>
+      <w:r>
+        <w:rPr>
+          <w:rFonts w:cs="Courier New"/>
+          <w:sz w:val="24"/>
+          <w:szCs w:val="20"/>
+          <w:lang w:val="en-US"/>
+        </w:rPr>
+        <w:t xml:space="preserve"> images</w:t>
+      </w:r>
+      <w:r>
+        <w:rPr>
+          <w:rFonts w:cs="Courier New"/>
+          <w:sz w:val="24"/>
+          <w:szCs w:val="20"/>
+          <w:lang w:val="en-US"/>
+        </w:rPr>
+        <w:t>)</w:t>
       </w:r>
     </w:p>
     <w:p>
@@ -4765,34 +4801,11 @@
           <w:lang w:val="en-US"/>
         </w:rPr>
       </w:pPr>
-    </w:p>
-    <w:p>
-      <w:pPr>
-        <w:spacing w:after="0"/>
-        <w:rPr>
-          <w:lang w:val="en-US"/>
-        </w:rPr>
-      </w:pPr>
-    </w:p>
-    <w:p>
-      <w:pPr>
-        <w:spacing w:after="0"/>
-        <w:rPr>
-          <w:lang w:val="en-US"/>
-        </w:rPr>
-      </w:pPr>
-    </w:p>
-    <w:p>
-      <w:pPr>
-        <w:spacing w:after="0"/>
-        <w:rPr>
-          <w:lang w:val="en-US"/>
-        </w:rPr>
-      </w:pPr>
-      <w:r>
-        <w:rPr>
-          <w:lang w:val="en-US"/>
-        </w:rPr>
+      <w:r>
+        <w:rPr>
+          <w:lang w:val="en-US"/>
+        </w:rPr>
+        <w:lastRenderedPageBreak/>
         <w:t xml:space="preserve">Use case: </w:t>
       </w:r>
       <w:proofErr w:type="spellStart"/>
@@ -5634,6 +5647,7 @@
         <w:rPr>
           <w:lang w:val="en-US"/>
         </w:rPr>
+        <w:lastRenderedPageBreak/>
         <w:t xml:space="preserve">Use case: </w:t>
       </w:r>
       <w:proofErr w:type="spellStart"/>
@@ -6328,6 +6342,7 @@
         <w:rPr>
           <w:lang w:val="en-US"/>
         </w:rPr>
+        <w:lastRenderedPageBreak/>
         <w:t xml:space="preserve">Use case: </w:t>
       </w:r>
       <w:proofErr w:type="spellStart"/>
@@ -6951,29 +6966,29 @@
         <w:rPr>
           <w:lang w:val="en-US"/>
         </w:rPr>
+        <w:t xml:space="preserve">Use case: </w:t>
+      </w:r>
+      <w:proofErr w:type="spellStart"/>
+      <w:r>
+        <w:rPr>
+          <w:lang w:val="en-US"/>
+        </w:rPr>
+        <w:t>ViewHighScore</w:t>
+      </w:r>
+      <w:proofErr w:type="spellEnd"/>
+    </w:p>
+    <w:p>
+      <w:pPr>
+        <w:spacing w:after="0"/>
+        <w:rPr>
+          <w:lang w:val="en-US"/>
+        </w:rPr>
+      </w:pPr>
+      <w:r>
+        <w:rPr>
+          <w:lang w:val="en-US"/>
+        </w:rPr>
         <w:lastRenderedPageBreak/>
-        <w:t xml:space="preserve">Use case: </w:t>
-      </w:r>
-      <w:proofErr w:type="spellStart"/>
-      <w:r>
-        <w:rPr>
-          <w:lang w:val="en-US"/>
-        </w:rPr>
-        <w:t>ViewHighScore</w:t>
-      </w:r>
-      <w:proofErr w:type="spellEnd"/>
-    </w:p>
-    <w:p>
-      <w:pPr>
-        <w:spacing w:after="0"/>
-        <w:rPr>
-          <w:lang w:val="en-US"/>
-        </w:rPr>
-      </w:pPr>
-      <w:r>
-        <w:rPr>
-          <w:lang w:val="en-US"/>
-        </w:rPr>
         <w:t xml:space="preserve">Short description: How </w:t>
       </w:r>
       <w:r>

</xml_diff>